<commit_message>
update workflow for process definition
</commit_message>
<xml_diff>
--- a/Document/Report/Hàng Tuần/1. Software Process Difinition.docx
+++ b/Document/Report/Hàng Tuần/1. Software Process Difinition.docx
@@ -823,16 +823,31 @@
           </w:r>
         </w:p>
         <w:p>
-          <w:fldSimple w:instr=" TOC \o &quot;1-3&quot; \h \z \u ">
-            <w:r>
-              <w:rPr>
-                <w:b/>
-                <w:bCs/>
-                <w:noProof/>
-              </w:rPr>
-              <w:t>No table of contents entries found.</w:t>
-            </w:r>
-          </w:fldSimple>
+          <w:r>
+            <w:fldChar w:fldCharType="begin"/>
+          </w:r>
+          <w:r>
+            <w:instrText xml:space="preserve"> TOC \o "1-3" \h \z \u </w:instrText>
+          </w:r>
+          <w:r>
+            <w:fldChar w:fldCharType="separate"/>
+          </w:r>
+          <w:r>
+            <w:rPr>
+              <w:b/>
+              <w:bCs/>
+              <w:noProof/>
+            </w:rPr>
+            <w:t>No table of contents entries found.</w:t>
+          </w:r>
+          <w:r>
+            <w:rPr>
+              <w:b/>
+              <w:bCs/>
+              <w:noProof/>
+            </w:rPr>
+            <w:fldChar w:fldCharType="end"/>
+          </w:r>
         </w:p>
       </w:sdtContent>
     </w:sdt>
@@ -1580,6 +1595,3483 @@
     </w:p>
     <w:p/>
     <w:p/>
+    <w:p/>
+    <w:p/>
+    <w:p/>
+    <w:p/>
+    <w:p/>
+    <w:p/>
+    <w:p/>
+    <w:p>
+      <w:r>
+        <w:br w:type="page"/>
+      </w:r>
+    </w:p>
+    <w:p>
+      <w:pPr>
+        <w:sectPr>
+          <w:pgSz w:w="12240" w:h="15840"/>
+          <w:pgMar w:top="1440" w:right="1440" w:bottom="1440" w:left="1440" w:header="720" w:footer="720" w:gutter="0"/>
+          <w:cols w:space="720"/>
+          <w:docGrid w:linePitch="360"/>
+        </w:sectPr>
+      </w:pPr>
+    </w:p>
+    <w:tbl>
+      <w:tblPr>
+        <w:tblStyle w:val="TableGrid"/>
+        <w:tblW w:w="14877" w:type="dxa"/>
+        <w:tblInd w:w="-910" w:type="dxa"/>
+        <w:tblBorders>
+          <w:top w:val="none" w:sz="0" w:space="0" w:color="auto"/>
+          <w:left w:val="none" w:sz="0" w:space="0" w:color="auto"/>
+          <w:bottom w:val="none" w:sz="0" w:space="0" w:color="auto"/>
+          <w:right w:val="none" w:sz="0" w:space="0" w:color="auto"/>
+          <w:insideH w:val="dashed" w:sz="4" w:space="0" w:color="auto"/>
+          <w:insideV w:val="none" w:sz="0" w:space="0" w:color="auto"/>
+        </w:tblBorders>
+        <w:tblLayout w:type="fixed"/>
+        <w:tblLook w:val="04A0" w:firstRow="1" w:lastRow="0" w:firstColumn="1" w:lastColumn="0" w:noHBand="0" w:noVBand="1"/>
+      </w:tblPr>
+      <w:tblGrid>
+        <w:gridCol w:w="1890"/>
+        <w:gridCol w:w="2160"/>
+        <w:gridCol w:w="3074"/>
+        <w:gridCol w:w="1966"/>
+        <w:gridCol w:w="1620"/>
+        <w:gridCol w:w="1710"/>
+        <w:gridCol w:w="2457"/>
+      </w:tblGrid>
+      <w:tr>
+        <w:trPr>
+          <w:trHeight w:val="1028"/>
+        </w:trPr>
+        <w:tc>
+          <w:tcPr>
+            <w:tcW w:w="1890" w:type="dxa"/>
+          </w:tcPr>
+          <w:p/>
+        </w:tc>
+        <w:tc>
+          <w:tcPr>
+            <w:tcW w:w="2160" w:type="dxa"/>
+            <w:shd w:val="clear" w:color="auto" w:fill="9CC2E5" w:themeFill="accent1" w:themeFillTint="99"/>
+            <w:vAlign w:val="center"/>
+          </w:tcPr>
+          <w:p>
+            <w:pPr>
+              <w:jc w:val="center"/>
+              <w:rPr>
+                <w:b/>
+              </w:rPr>
+            </w:pPr>
+            <w:r>
+              <w:rPr>
+                <w:b/>
+              </w:rPr>
+              <w:t>Requirements Phase</w:t>
+            </w:r>
+          </w:p>
+        </w:tc>
+        <w:tc>
+          <w:tcPr>
+            <w:tcW w:w="3074" w:type="dxa"/>
+            <w:shd w:val="clear" w:color="auto" w:fill="FFD966" w:themeFill="accent4" w:themeFillTint="99"/>
+            <w:vAlign w:val="center"/>
+          </w:tcPr>
+          <w:p>
+            <w:pPr>
+              <w:jc w:val="center"/>
+              <w:rPr>
+                <w:b/>
+              </w:rPr>
+            </w:pPr>
+            <w:r>
+              <w:rPr>
+                <w:b/>
+              </w:rPr>
+              <w:t>Design Phase</w:t>
+            </w:r>
+          </w:p>
+        </w:tc>
+        <w:tc>
+          <w:tcPr>
+            <w:tcW w:w="1966" w:type="dxa"/>
+            <w:shd w:val="clear" w:color="auto" w:fill="9CC2E5" w:themeFill="accent1" w:themeFillTint="99"/>
+            <w:vAlign w:val="center"/>
+          </w:tcPr>
+          <w:p>
+            <w:pPr>
+              <w:jc w:val="center"/>
+              <w:rPr>
+                <w:b/>
+              </w:rPr>
+            </w:pPr>
+            <w:r>
+              <w:rPr>
+                <w:b/>
+              </w:rPr>
+              <w:t>Coding Phase</w:t>
+            </w:r>
+          </w:p>
+        </w:tc>
+        <w:tc>
+          <w:tcPr>
+            <w:tcW w:w="1620" w:type="dxa"/>
+            <w:shd w:val="clear" w:color="auto" w:fill="FFD966" w:themeFill="accent4" w:themeFillTint="99"/>
+            <w:vAlign w:val="center"/>
+          </w:tcPr>
+          <w:p>
+            <w:pPr>
+              <w:jc w:val="center"/>
+              <w:rPr>
+                <w:b/>
+              </w:rPr>
+            </w:pPr>
+            <w:r>
+              <w:rPr>
+                <w:b/>
+              </w:rPr>
+              <w:t>Integration Test Phase</w:t>
+            </w:r>
+          </w:p>
+        </w:tc>
+        <w:tc>
+          <w:tcPr>
+            <w:tcW w:w="1710" w:type="dxa"/>
+            <w:shd w:val="clear" w:color="auto" w:fill="9CC2E5" w:themeFill="accent1" w:themeFillTint="99"/>
+            <w:vAlign w:val="center"/>
+          </w:tcPr>
+          <w:p>
+            <w:pPr>
+              <w:jc w:val="center"/>
+              <w:rPr>
+                <w:b/>
+              </w:rPr>
+            </w:pPr>
+            <w:r>
+              <w:rPr>
+                <w:b/>
+              </w:rPr>
+              <w:t>System Test Phase</w:t>
+            </w:r>
+          </w:p>
+        </w:tc>
+        <w:tc>
+          <w:tcPr>
+            <w:tcW w:w="2457" w:type="dxa"/>
+            <w:shd w:val="clear" w:color="auto" w:fill="FFD966" w:themeFill="accent4" w:themeFillTint="99"/>
+            <w:vAlign w:val="center"/>
+          </w:tcPr>
+          <w:p>
+            <w:pPr>
+              <w:jc w:val="center"/>
+              <w:rPr>
+                <w:b/>
+              </w:rPr>
+            </w:pPr>
+            <w:r>
+              <w:rPr>
+                <w:b/>
+              </w:rPr>
+              <w:t>Beta Test Phase</w:t>
+            </w:r>
+          </w:p>
+        </w:tc>
+      </w:tr>
+      <w:tr>
+        <w:trPr>
+          <w:trHeight w:val="996"/>
+        </w:trPr>
+        <w:tc>
+          <w:tcPr>
+            <w:tcW w:w="1890" w:type="dxa"/>
+          </w:tcPr>
+          <w:p>
+            <w:pPr>
+              <w:rPr>
+                <w:sz w:val="20"/>
+                <w:szCs w:val="20"/>
+              </w:rPr>
+            </w:pPr>
+            <w:r>
+              <w:rPr>
+                <w:sz w:val="20"/>
+                <w:szCs w:val="20"/>
+              </w:rPr>
+              <w:t xml:space="preserve">Define </w:t>
+            </w:r>
+            <w:r>
+              <w:rPr>
+                <w:sz w:val="20"/>
+                <w:szCs w:val="20"/>
+              </w:rPr>
+              <w:t>Requirement</w:t>
+            </w:r>
+          </w:p>
+        </w:tc>
+        <w:tc>
+          <w:tcPr>
+            <w:tcW w:w="2160" w:type="dxa"/>
+            <w:shd w:val="clear" w:color="auto" w:fill="9CC2E5" w:themeFill="accent1" w:themeFillTint="99"/>
+          </w:tcPr>
+          <w:p>
+            <w:r>
+              <w:rPr>
+                <w:noProof/>
+              </w:rPr>
+              <mc:AlternateContent>
+                <mc:Choice Requires="wps">
+                  <w:drawing>
+                    <wp:anchor distT="0" distB="0" distL="114300" distR="114300" simplePos="0" relativeHeight="251675648" behindDoc="0" locked="0" layoutInCell="1" allowOverlap="1" wp14:anchorId="1FF5C3C5" wp14:editId="32641D88">
+                      <wp:simplePos x="0" y="0"/>
+                      <wp:positionH relativeFrom="column">
+                        <wp:posOffset>137657</wp:posOffset>
+                      </wp:positionH>
+                      <wp:positionV relativeFrom="paragraph">
+                        <wp:posOffset>526829</wp:posOffset>
+                      </wp:positionV>
+                      <wp:extent cx="206734" cy="421419"/>
+                      <wp:effectExtent l="0" t="0" r="60325" b="93345"/>
+                      <wp:wrapNone/>
+                      <wp:docPr id="14" name="Elbow Connector 14"/>
+                      <wp:cNvGraphicFramePr/>
+                      <a:graphic xmlns:a="http://schemas.openxmlformats.org/drawingml/2006/main">
+                        <a:graphicData uri="http://schemas.microsoft.com/office/word/2010/wordprocessingShape">
+                          <wps:wsp>
+                            <wps:cNvCnPr/>
+                            <wps:spPr>
+                              <a:xfrm>
+                                <a:off x="0" y="0"/>
+                                <a:ext cx="206734" cy="421419"/>
+                              </a:xfrm>
+                              <a:prstGeom prst="bentConnector3">
+                                <a:avLst>
+                                  <a:gd name="adj1" fmla="val 3759"/>
+                                </a:avLst>
+                              </a:prstGeom>
+                              <a:ln>
+                                <a:solidFill>
+                                  <a:schemeClr val="tx1"/>
+                                </a:solidFill>
+                                <a:tailEnd type="triangle"/>
+                              </a:ln>
+                            </wps:spPr>
+                            <wps:style>
+                              <a:lnRef idx="1">
+                                <a:schemeClr val="accent1"/>
+                              </a:lnRef>
+                              <a:fillRef idx="0">
+                                <a:schemeClr val="accent1"/>
+                              </a:fillRef>
+                              <a:effectRef idx="0">
+                                <a:schemeClr val="accent1"/>
+                              </a:effectRef>
+                              <a:fontRef idx="minor">
+                                <a:schemeClr val="tx1"/>
+                              </a:fontRef>
+                            </wps:style>
+                            <wps:bodyPr/>
+                          </wps:wsp>
+                        </a:graphicData>
+                      </a:graphic>
+                    </wp:anchor>
+                  </w:drawing>
+                </mc:Choice>
+                <mc:Fallback>
+                  <w:pict>
+                    <v:shapetype w14:anchorId="7F3EDFD6" id="_x0000_t34" coordsize="21600,21600" o:spt="34" o:oned="t" adj="10800" path="m,l@0,0@0,21600,21600,21600e" filled="f">
+                      <v:stroke joinstyle="miter"/>
+                      <v:formulas>
+                        <v:f eqn="val #0"/>
+                      </v:formulas>
+                      <v:path arrowok="t" fillok="f" o:connecttype="none"/>
+                      <v:handles>
+                        <v:h position="#0,center"/>
+                      </v:handles>
+                      <o:lock v:ext="edit" shapetype="t"/>
+                    </v:shapetype>
+                    <v:shape id="Elbow Connector 14" o:spid="_x0000_s1026" type="#_x0000_t34" style="position:absolute;margin-left:10.85pt;margin-top:41.5pt;width:16.3pt;height:33.2pt;z-index:251675648;visibility:visible;mso-wrap-style:square;mso-wrap-distance-left:9pt;mso-wrap-distance-top:0;mso-wrap-distance-right:9pt;mso-wrap-distance-bottom:0;mso-position-horizontal:absolute;mso-position-horizontal-relative:text;mso-position-vertical:absolute;mso-position-vertical-relative:text" o:gfxdata="UEsDBBQABgAIAAAAIQC2gziS/gAAAOEBAAATAAAAW0NvbnRlbnRfVHlwZXNdLnhtbJSRQU7DMBBF&#10;90jcwfIWJU67QAgl6YK0S0CoHGBkTxKLZGx5TGhvj5O2G0SRWNoz/78nu9wcxkFMGNg6quQqL6RA&#10;0s5Y6ir5vt9lD1JwBDIwOMJKHpHlpr69KfdHjyxSmriSfYz+USnWPY7AufNIadK6MEJMx9ApD/oD&#10;OlTrorhX2lFEilmcO2RdNtjC5xDF9pCuTyYBB5bi6bQ4syoJ3g9WQ0ymaiLzg5KdCXlKLjvcW893&#10;SUOqXwnz5DrgnHtJTxOsQfEKIT7DmDSUCaxw7Rqn8787ZsmRM9e2VmPeBN4uqYvTtW7jvijg9N/y&#10;JsXecLq0q+WD6m8AAAD//wMAUEsDBBQABgAIAAAAIQA4/SH/1gAAAJQBAAALAAAAX3JlbHMvLnJl&#10;bHOkkMFqwzAMhu+DvYPRfXGawxijTi+j0GvpHsDYimMaW0Yy2fr2M4PBMnrbUb/Q94l/f/hMi1qR&#10;JVI2sOt6UJgd+ZiDgffL8ekFlFSbvV0oo4EbChzGx4f9GRdb25HMsYhqlCwG5lrLq9biZkxWOiqY&#10;22YiTra2kYMu1l1tQD30/bPm3wwYN0x18gb45AdQl1tp5j/sFB2T0FQ7R0nTNEV3j6o9feQzro1i&#10;OWA14Fm+Q8a1a8+Bvu/d/dMb2JY5uiPbhG/ktn4cqGU/er3pcvwCAAD//wMAUEsDBBQABgAIAAAA&#10;IQCsqsfq+gEAAFgEAAAOAAAAZHJzL2Uyb0RvYy54bWysVMlu2zAQvRfoPxC815JsN2kMyzk4SS9F&#10;a3T5AJoc2iy4gWQt6e87pGW5GxC06IXiMu/NvMeh1ve90eQEISpnW9rMakrAcieUPbT0y+enV28o&#10;iYlZwbSz0NIBIr3fvHyx7vwK5u7otIBAkMTGVedbekzJr6oq8iMYFmfOg8VD6YJhCZfhUInAOmQ3&#10;uprX9U3VuSB8cBxixN2H8yHdFH4pgacPUkZIRLcUa0tlDGXc57HarNnqEJg/Kj6Wwf6hCsOUxaQT&#10;1QNLjHwL6jcqo3hw0ck0485UTkrFoWhANU39i5pPR+ahaEFzop9siv+Plr8/7QJRAu9uSYllBu/o&#10;Ue9dR7bOWrTPBYInaFPn4wqjt3YXxlX0u5A19zKY/EU1pC/WDpO10CfCcXNe39wuMAPHo+W8WTZ3&#10;mbO6gn2I6S04Q/KkpXuwaapgUaxlp3cxFY/FWCgTXxtKpNF4ZSemyeL29YV2DMYEF+KM1DaP0Wkl&#10;npTWZZE7DbY6EGRoaeqbsbCfohJT+tEKkgaPBqWgmD1oGCMza5XtORtSZmnQcM74EST6ixY0RUXp&#10;7Gs+xjkqveTUFqMzTGJ1E7B+HjjGZyiUrv8b8IQomZ1NE9go68Kfsl9tkuf4iwNn3dmCvRNDaZVi&#10;DbZvue7xqeX38eO6wK8/hM13AAAA//8DAFBLAwQUAAYACAAAACEA9s6he98AAAAIAQAADwAAAGRy&#10;cy9kb3ducmV2LnhtbEyPwU7DMBBE70j8g7VI3KjTJkAb4lRQqUKcKkIR4ubGSxJhr6PYTdO/ZznB&#10;cTVPs2+K9eSsGHEInScF81kCAqn2pqNGwf5te7MEEaImo60nVHDGAOvy8qLQufEnesWxio3gEgq5&#10;VtDG2OdShrpFp8PM90icffnB6cjn0Egz6BOXOysXSXInne6IP7S6x02L9Xd1dAo+t0/daNOX972R&#10;dUWrTXrePX8odX01PT6AiDjFPxh+9VkdSnY6+COZIKyCxfyeSQXLlCdxfpulIA7MZasMZFnI/wPK&#10;HwAAAP//AwBQSwECLQAUAAYACAAAACEAtoM4kv4AAADhAQAAEwAAAAAAAAAAAAAAAAAAAAAAW0Nv&#10;bnRlbnRfVHlwZXNdLnhtbFBLAQItABQABgAIAAAAIQA4/SH/1gAAAJQBAAALAAAAAAAAAAAAAAAA&#10;AC8BAABfcmVscy8ucmVsc1BLAQItABQABgAIAAAAIQCsqsfq+gEAAFgEAAAOAAAAAAAAAAAAAAAA&#10;AC4CAABkcnMvZTJvRG9jLnhtbFBLAQItABQABgAIAAAAIQD2zqF73wAAAAgBAAAPAAAAAAAAAAAA&#10;AAAAAFQEAABkcnMvZG93bnJldi54bWxQSwUGAAAAAAQABADzAAAAYAUAAAAA&#10;" adj="812" strokecolor="black [3213]" strokeweight=".5pt">
+                      <v:stroke endarrow="block"/>
+                    </v:shape>
+                  </w:pict>
+                </mc:Fallback>
+              </mc:AlternateContent>
+            </w:r>
+            <w:r>
+              <w:rPr>
+                <w:noProof/>
+              </w:rPr>
+              <mc:AlternateContent>
+                <mc:Choice Requires="wps">
+                  <w:drawing>
+                    <wp:anchor distT="0" distB="0" distL="114300" distR="114300" simplePos="0" relativeHeight="251662336" behindDoc="0" locked="0" layoutInCell="1" allowOverlap="1" wp14:anchorId="45CDB064" wp14:editId="7EF4B8D4">
+                      <wp:simplePos x="0" y="0"/>
+                      <wp:positionH relativeFrom="column">
+                        <wp:posOffset>10160</wp:posOffset>
+                      </wp:positionH>
+                      <wp:positionV relativeFrom="paragraph">
+                        <wp:posOffset>91192</wp:posOffset>
+                      </wp:positionV>
+                      <wp:extent cx="993913" cy="429370"/>
+                      <wp:effectExtent l="0" t="0" r="15875" b="27940"/>
+                      <wp:wrapNone/>
+                      <wp:docPr id="1" name="Rectangle 1"/>
+                      <wp:cNvGraphicFramePr/>
+                      <a:graphic xmlns:a="http://schemas.openxmlformats.org/drawingml/2006/main">
+                        <a:graphicData uri="http://schemas.microsoft.com/office/word/2010/wordprocessingShape">
+                          <wps:wsp>
+                            <wps:cNvSpPr/>
+                            <wps:spPr>
+                              <a:xfrm>
+                                <a:off x="0" y="0"/>
+                                <a:ext cx="993913" cy="429370"/>
+                              </a:xfrm>
+                              <a:prstGeom prst="rect">
+                                <a:avLst/>
+                              </a:prstGeom>
+                            </wps:spPr>
+                            <wps:style>
+                              <a:lnRef idx="2">
+                                <a:schemeClr val="accent6"/>
+                              </a:lnRef>
+                              <a:fillRef idx="1">
+                                <a:schemeClr val="lt1"/>
+                              </a:fillRef>
+                              <a:effectRef idx="0">
+                                <a:schemeClr val="accent6"/>
+                              </a:effectRef>
+                              <a:fontRef idx="minor">
+                                <a:schemeClr val="dk1"/>
+                              </a:fontRef>
+                            </wps:style>
+                            <wps:txbx>
+                              <w:txbxContent>
+                                <w:p>
+                                  <w:pPr>
+                                    <w:jc w:val="center"/>
+                                    <w:rPr>
+                                      <w:sz w:val="18"/>
+                                      <w:szCs w:val="18"/>
+                                    </w:rPr>
+                                  </w:pPr>
+                                  <w:r>
+                                    <w:rPr>
+                                      <w:sz w:val="18"/>
+                                      <w:szCs w:val="18"/>
+                                    </w:rPr>
+                                    <w:t>Define User Requirements</w:t>
+                                  </w:r>
+                                </w:p>
+                              </w:txbxContent>
+                            </wps:txbx>
+                            <wps:bodyPr rot="0" spcFirstLastPara="0" vertOverflow="overflow" horzOverflow="overflow" vert="horz" wrap="square" lIns="91440" tIns="45720" rIns="91440" bIns="45720" numCol="1" spcCol="0" rtlCol="0" fromWordArt="0" anchor="ctr" anchorCtr="0" forceAA="0" compatLnSpc="1">
+                              <a:prstTxWarp prst="textNoShape">
+                                <a:avLst/>
+                              </a:prstTxWarp>
+                              <a:noAutofit/>
+                            </wps:bodyPr>
+                          </wps:wsp>
+                        </a:graphicData>
+                      </a:graphic>
+                      <wp14:sizeRelH relativeFrom="margin">
+                        <wp14:pctWidth>0</wp14:pctWidth>
+                      </wp14:sizeRelH>
+                      <wp14:sizeRelV relativeFrom="margin">
+                        <wp14:pctHeight>0</wp14:pctHeight>
+                      </wp14:sizeRelV>
+                    </wp:anchor>
+                  </w:drawing>
+                </mc:Choice>
+                <mc:Fallback>
+                  <w:pict>
+                    <v:rect w14:anchorId="45CDB064" id="Rectangle 1" o:spid="_x0000_s1026" style="position:absolute;margin-left:.8pt;margin-top:7.2pt;width:78.25pt;height:33.8pt;z-index:251662336;visibility:visible;mso-wrap-style:square;mso-width-percent:0;mso-height-percent:0;mso-wrap-distance-left:9pt;mso-wrap-distance-top:0;mso-wrap-distance-right:9pt;mso-wrap-distance-bottom:0;mso-position-horizontal:absolute;mso-position-horizontal-relative:text;mso-position-vertical:absolute;mso-position-vertical-relative:text;mso-width-percent:0;mso-height-percent:0;mso-width-relative:margin;mso-height-relative:margin;v-text-anchor:middle" o:gfxdata="UEsDBBQABgAIAAAAIQC2gziS/gAAAOEBAAATAAAAW0NvbnRlbnRfVHlwZXNdLnhtbJSRQU7DMBBF&#10;90jcwfIWJU67QAgl6YK0S0CoHGBkTxKLZGx5TGhvj5O2G0SRWNoz/78nu9wcxkFMGNg6quQqL6RA&#10;0s5Y6ir5vt9lD1JwBDIwOMJKHpHlpr69KfdHjyxSmriSfYz+USnWPY7AufNIadK6MEJMx9ApD/oD&#10;OlTrorhX2lFEilmcO2RdNtjC5xDF9pCuTyYBB5bi6bQ4syoJ3g9WQ0ymaiLzg5KdCXlKLjvcW893&#10;SUOqXwnz5DrgnHtJTxOsQfEKIT7DmDSUCaxw7Rqn8787ZsmRM9e2VmPeBN4uqYvTtW7jvijg9N/y&#10;JsXecLq0q+WD6m8AAAD//wMAUEsDBBQABgAIAAAAIQA4/SH/1gAAAJQBAAALAAAAX3JlbHMvLnJl&#10;bHOkkMFqwzAMhu+DvYPRfXGawxijTi+j0GvpHsDYimMaW0Yy2fr2M4PBMnrbUb/Q94l/f/hMi1qR&#10;JVI2sOt6UJgd+ZiDgffL8ekFlFSbvV0oo4EbChzGx4f9GRdb25HMsYhqlCwG5lrLq9biZkxWOiqY&#10;22YiTra2kYMu1l1tQD30/bPm3wwYN0x18gb45AdQl1tp5j/sFB2T0FQ7R0nTNEV3j6o9feQzro1i&#10;OWA14Fm+Q8a1a8+Bvu/d/dMb2JY5uiPbhG/ktn4cqGU/er3pcvwCAAD//wMAUEsDBBQABgAIAAAA&#10;IQCfIIBWagIAABwFAAAOAAAAZHJzL2Uyb0RvYy54bWysVN9P2zAQfp+0/8Hy+0hbOlgrUlSBmCYh&#10;QMDEs+vYbTTb553dJt1fv7OTBsb6NO3F8eV+f/edLy5ba9hOYajBlXx8MuJMOQlV7dYl//588+kL&#10;ZyEKVwkDTpV8rwK/XHz8cNH4uZrABkylkFEQF+aNL/kmRj8viiA3yopwAl45UmpAKyKJuC4qFA1F&#10;t6aYjEZnRQNYeQSpQqC/152SL3J8rZWM91oHFZkpOdUW84n5XKWzWFyI+RqF39SyL0P8QxVW1I6S&#10;DqGuRRRsi/VfoWwtEQLoeCLBFqB1LVXugboZj95187QRXuVeCJzgB5jC/wsr73YPyOqKZseZE5ZG&#10;9EigCbc2io0TPI0Pc7J68g/YS4GuqddWo01f6oK1GdL9AKlqI5P0czY7nY1POZOkmk5mp+cZ8uLV&#10;2WOIXxVYli4lR0qegRS72xApIZkeTEhIxXTp8y3ujUoVGPeoNHVBCSfZO/NHXRlkO0GTF1IqF89S&#10;OxQvWyc3XRszOI6POZqYMSCn3ja5qcyrwXF0zPHPjINHzgouDs62doDHAlQ/hsyd/aH7rufUfmxX&#10;bT+SFVR7miNCR/Dg5U1NeN6KEB8EEqOJ+7Sl8Z4ObaApOfQ3zjaAv479T/ZENNJy1tCGlDz83ApU&#10;nJlvjig4G0+naaWyMP18PiEB32pWbzVua6+ARkE0o+ryNdlHc7hqBPtCy7xMWUklnKTcJZcRD8JV&#10;7DaXngOplstsRmvkRbx1T16m4AngxJfn9kWg70kViY13cNgmMX/Hrc42eTpYbiPoOhMvQdzh2kNP&#10;K5j50z8Xacffytnq9VFb/AYAAP//AwBQSwMEFAAGAAgAAAAhAPmguJ/aAAAABwEAAA8AAABkcnMv&#10;ZG93bnJldi54bWxMjs1OwzAQhO9IvIO1SNyok1KqEOJUBVS4lvJ33cZLEhGvo9hpw9uzPcFpNJrR&#10;zFesJtepAw2h9WwgnSWgiCtvW64NvL1urjJQISJb7DyTgR8KsCrPzwrMrT/yCx12sVYywiFHA02M&#10;fa51qBpyGGa+J5bsyw8Oo9ih1nbAo4y7Ts+TZKkdtiwPDfb00FD1vRudgbF6uv+s+/X2cXPNz9qn&#10;t+79wxpzeTGt70BFmuJfGU74gg6lMO39yDaoTvxSiiKLBahTfJOloPYGsnkCuiz0f/7yFwAA//8D&#10;AFBLAQItABQABgAIAAAAIQC2gziS/gAAAOEBAAATAAAAAAAAAAAAAAAAAAAAAABbQ29udGVudF9U&#10;eXBlc10ueG1sUEsBAi0AFAAGAAgAAAAhADj9If/WAAAAlAEAAAsAAAAAAAAAAAAAAAAALwEAAF9y&#10;ZWxzLy5yZWxzUEsBAi0AFAAGAAgAAAAhAJ8ggFZqAgAAHAUAAA4AAAAAAAAAAAAAAAAALgIAAGRy&#10;cy9lMm9Eb2MueG1sUEsBAi0AFAAGAAgAAAAhAPmguJ/aAAAABwEAAA8AAAAAAAAAAAAAAAAAxAQA&#10;AGRycy9kb3ducmV2LnhtbFBLBQYAAAAABAAEAPMAAADLBQAAAAA=&#10;" fillcolor="white [3201]" strokecolor="#70ad47 [3209]" strokeweight="1pt">
+                      <v:textbox>
+                        <w:txbxContent>
+                          <w:p>
+                            <w:pPr>
+                              <w:jc w:val="center"/>
+                              <w:rPr>
+                                <w:sz w:val="18"/>
+                                <w:szCs w:val="18"/>
+                              </w:rPr>
+                            </w:pPr>
+                            <w:r>
+                              <w:rPr>
+                                <w:sz w:val="18"/>
+                                <w:szCs w:val="18"/>
+                              </w:rPr>
+                              <w:t>Define User Requirements</w:t>
+                            </w:r>
+                          </w:p>
+                        </w:txbxContent>
+                      </v:textbox>
+                    </v:rect>
+                  </w:pict>
+                </mc:Fallback>
+              </mc:AlternateContent>
+            </w:r>
+          </w:p>
+        </w:tc>
+        <w:tc>
+          <w:tcPr>
+            <w:tcW w:w="3074" w:type="dxa"/>
+            <w:shd w:val="clear" w:color="auto" w:fill="FFD966" w:themeFill="accent4" w:themeFillTint="99"/>
+          </w:tcPr>
+          <w:p/>
+        </w:tc>
+        <w:tc>
+          <w:tcPr>
+            <w:tcW w:w="1966" w:type="dxa"/>
+            <w:shd w:val="clear" w:color="auto" w:fill="9CC2E5" w:themeFill="accent1" w:themeFillTint="99"/>
+          </w:tcPr>
+          <w:p/>
+        </w:tc>
+        <w:tc>
+          <w:tcPr>
+            <w:tcW w:w="1620" w:type="dxa"/>
+            <w:shd w:val="clear" w:color="auto" w:fill="FFD966" w:themeFill="accent4" w:themeFillTint="99"/>
+          </w:tcPr>
+          <w:p/>
+        </w:tc>
+        <w:tc>
+          <w:tcPr>
+            <w:tcW w:w="1710" w:type="dxa"/>
+            <w:shd w:val="clear" w:color="auto" w:fill="9CC2E5" w:themeFill="accent1" w:themeFillTint="99"/>
+          </w:tcPr>
+          <w:p/>
+        </w:tc>
+        <w:tc>
+          <w:tcPr>
+            <w:tcW w:w="2457" w:type="dxa"/>
+            <w:shd w:val="clear" w:color="auto" w:fill="FFD966" w:themeFill="accent4" w:themeFillTint="99"/>
+          </w:tcPr>
+          <w:p/>
+        </w:tc>
+      </w:tr>
+      <w:tr>
+        <w:trPr>
+          <w:trHeight w:val="998"/>
+        </w:trPr>
+        <w:tc>
+          <w:tcPr>
+            <w:tcW w:w="1890" w:type="dxa"/>
+          </w:tcPr>
+          <w:p>
+            <w:pPr>
+              <w:rPr>
+                <w:sz w:val="20"/>
+                <w:szCs w:val="20"/>
+              </w:rPr>
+            </w:pPr>
+            <w:r>
+              <w:rPr>
+                <w:sz w:val="20"/>
+                <w:szCs w:val="20"/>
+              </w:rPr>
+              <w:t>High-level Design</w:t>
+            </w:r>
+          </w:p>
+        </w:tc>
+        <w:tc>
+          <w:tcPr>
+            <w:tcW w:w="2160" w:type="dxa"/>
+            <w:shd w:val="clear" w:color="auto" w:fill="9CC2E5" w:themeFill="accent1" w:themeFillTint="99"/>
+          </w:tcPr>
+          <w:p>
+            <w:r>
+              <w:rPr>
+                <w:noProof/>
+              </w:rPr>
+              <mc:AlternateContent>
+                <mc:Choice Requires="wps">
+                  <w:drawing>
+                    <wp:anchor distT="0" distB="0" distL="114300" distR="114300" simplePos="0" relativeHeight="251689984" behindDoc="0" locked="0" layoutInCell="1" allowOverlap="1" wp14:anchorId="0D638851" wp14:editId="3E714319">
+                      <wp:simplePos x="0" y="0"/>
+                      <wp:positionH relativeFrom="column">
+                        <wp:posOffset>1250563</wp:posOffset>
+                      </wp:positionH>
+                      <wp:positionV relativeFrom="paragraph">
+                        <wp:posOffset>317390</wp:posOffset>
+                      </wp:positionV>
+                      <wp:extent cx="143400" cy="0"/>
+                      <wp:effectExtent l="0" t="76200" r="9525" b="95250"/>
+                      <wp:wrapNone/>
+                      <wp:docPr id="36" name="Straight Arrow Connector 36"/>
+                      <wp:cNvGraphicFramePr/>
+                      <a:graphic xmlns:a="http://schemas.openxmlformats.org/drawingml/2006/main">
+                        <a:graphicData uri="http://schemas.microsoft.com/office/word/2010/wordprocessingShape">
+                          <wps:wsp>
+                            <wps:cNvCnPr/>
+                            <wps:spPr>
+                              <a:xfrm>
+                                <a:off x="0" y="0"/>
+                                <a:ext cx="143400" cy="0"/>
+                              </a:xfrm>
+                              <a:prstGeom prst="straightConnector1">
+                                <a:avLst/>
+                              </a:prstGeom>
+                              <a:ln>
+                                <a:solidFill>
+                                  <a:schemeClr val="tx1"/>
+                                </a:solidFill>
+                                <a:tailEnd type="triangle"/>
+                              </a:ln>
+                            </wps:spPr>
+                            <wps:style>
+                              <a:lnRef idx="1">
+                                <a:schemeClr val="accent1"/>
+                              </a:lnRef>
+                              <a:fillRef idx="0">
+                                <a:schemeClr val="accent1"/>
+                              </a:fillRef>
+                              <a:effectRef idx="0">
+                                <a:schemeClr val="accent1"/>
+                              </a:effectRef>
+                              <a:fontRef idx="minor">
+                                <a:schemeClr val="tx1"/>
+                              </a:fontRef>
+                            </wps:style>
+                            <wps:bodyPr/>
+                          </wps:wsp>
+                        </a:graphicData>
+                      </a:graphic>
+                    </wp:anchor>
+                  </w:drawing>
+                </mc:Choice>
+                <mc:Fallback>
+                  <w:pict>
+                    <v:shapetype w14:anchorId="589AE575" id="_x0000_t32" coordsize="21600,21600" o:spt="32" o:oned="t" path="m,l21600,21600e" filled="f">
+                      <v:path arrowok="t" fillok="f" o:connecttype="none"/>
+                      <o:lock v:ext="edit" shapetype="t"/>
+                    </v:shapetype>
+                    <v:shape id="Straight Arrow Connector 36" o:spid="_x0000_s1026" type="#_x0000_t32" style="position:absolute;margin-left:98.45pt;margin-top:25pt;width:11.3pt;height:0;z-index:251689984;visibility:visible;mso-wrap-style:square;mso-wrap-distance-left:9pt;mso-wrap-distance-top:0;mso-wrap-distance-right:9pt;mso-wrap-distance-bottom:0;mso-position-horizontal:absolute;mso-position-horizontal-relative:text;mso-position-vertical:absolute;mso-position-vertical-relative:text" o:gfxdata="UEsDBBQABgAIAAAAIQC2gziS/gAAAOEBAAATAAAAW0NvbnRlbnRfVHlwZXNdLnhtbJSRQU7DMBBF&#10;90jcwfIWJU67QAgl6YK0S0CoHGBkTxKLZGx5TGhvj5O2G0SRWNoz/78nu9wcxkFMGNg6quQqL6RA&#10;0s5Y6ir5vt9lD1JwBDIwOMJKHpHlpr69KfdHjyxSmriSfYz+USnWPY7AufNIadK6MEJMx9ApD/oD&#10;OlTrorhX2lFEilmcO2RdNtjC5xDF9pCuTyYBB5bi6bQ4syoJ3g9WQ0ymaiLzg5KdCXlKLjvcW893&#10;SUOqXwnz5DrgnHtJTxOsQfEKIT7DmDSUCaxw7Rqn8787ZsmRM9e2VmPeBN4uqYvTtW7jvijg9N/y&#10;JsXecLq0q+WD6m8AAAD//wMAUEsDBBQABgAIAAAAIQA4/SH/1gAAAJQBAAALAAAAX3JlbHMvLnJl&#10;bHOkkMFqwzAMhu+DvYPRfXGawxijTi+j0GvpHsDYimMaW0Yy2fr2M4PBMnrbUb/Q94l/f/hMi1qR&#10;JVI2sOt6UJgd+ZiDgffL8ekFlFSbvV0oo4EbChzGx4f9GRdb25HMsYhqlCwG5lrLq9biZkxWOiqY&#10;22YiTra2kYMu1l1tQD30/bPm3wwYN0x18gb45AdQl1tp5j/sFB2T0FQ7R0nTNEV3j6o9feQzro1i&#10;OWA14Fm+Q8a1a8+Bvu/d/dMb2JY5uiPbhG/ktn4cqGU/er3pcvwCAAD//wMAUEsDBBQABgAIAAAA&#10;IQDDmXOm5AEAADQEAAAOAAAAZHJzL2Uyb0RvYy54bWysU9tu2zAMfR+wfxD0vthpi2II4hRDuu5l&#10;2Ip1+wBVpmIBkihQWpz8/SjFcXYDhg17oU2Jh+Q5pNZ3B+/EHihZDJ1cLlopIGjsbdh18svnh1ev&#10;pUhZhV45DNDJIyR5t3n5Yj3GFVzhgK4HEpwkpNUYOznkHFdNk/QAXqUFRgh8aZC8yuzSrulJjZzd&#10;u+aqbW+bEamPhBpS4tP706Xc1PzGgM4fjUmQhesk95arpWqfi202a7XakYqD1VMb6h+68MoGLjqn&#10;uldZia9kf0nlrSZMaPJCo2/QGKuhcmA2y/YnNk+DilC5sDgpzjKl/5dWf9g/krB9J69vpQjK84ye&#10;Mim7G7J4Q4Sj2GIIrCOS4BDWa4xpxbBteKTJS/GRCvmDIV++TEscqsbHWWM4ZKH5cHlzfdPyJPT5&#10;qrngIqX8DtCL8tPJNPUxN7CsEqv9+5S5MgPPgFLUhWITOts/WOeqU7YIto7EXvH882FZ+mfcD1FZ&#10;Wfc29CIfI5PPZFXYOZgiS9amMD5xrH/56OBU8RMY1q6wqp3Vrb3UU1pDyOeaLnB0gRnubga2fwZO&#10;8QUKdaP/BjwjamUMeQZ7G5B+V/0ikznFnxU48S4SPGN/rNOv0vBqVlWnZ1R2/3u/wi+PffMNAAD/&#10;/wMAUEsDBBQABgAIAAAAIQCc7/xW3QAAAAkBAAAPAAAAZHJzL2Rvd25yZXYueG1sTI9RS8NAEITf&#10;Bf/DsYJv9i6FFhNzKUUoFEWo1R9wya1JMLcX765t8u9d8UEfZ/ZjdqbcTG4QZwyx96QhWygQSI23&#10;PbUa3t92d/cgYjJkzeAJNcwYYVNdX5WmsP5Cr3g+plZwCMXCaOhSGgspY9OhM3HhRyS+ffjgTGIZ&#10;WmmDuXC4G+RSqbV0pif+0JkRHztsPo8npyHfj209HJ6fsi8Vdvv+ML9M21nr25tp+wAi4ZT+YPip&#10;z9Wh4k61P5GNYmCdr3NGNawUb2JgmeUrEPWvIatS/l9QfQMAAP//AwBQSwECLQAUAAYACAAAACEA&#10;toM4kv4AAADhAQAAEwAAAAAAAAAAAAAAAAAAAAAAW0NvbnRlbnRfVHlwZXNdLnhtbFBLAQItABQA&#10;BgAIAAAAIQA4/SH/1gAAAJQBAAALAAAAAAAAAAAAAAAAAC8BAABfcmVscy8ucmVsc1BLAQItABQA&#10;BgAIAAAAIQDDmXOm5AEAADQEAAAOAAAAAAAAAAAAAAAAAC4CAABkcnMvZTJvRG9jLnhtbFBLAQIt&#10;ABQABgAIAAAAIQCc7/xW3QAAAAkBAAAPAAAAAAAAAAAAAAAAAD4EAABkcnMvZG93bnJldi54bWxQ&#10;SwUGAAAAAAQABADzAAAASAUAAAAA&#10;" strokecolor="black [3213]" strokeweight=".5pt">
+                      <v:stroke endarrow="block" joinstyle="miter"/>
+                    </v:shape>
+                  </w:pict>
+                </mc:Fallback>
+              </mc:AlternateContent>
+            </w:r>
+            <w:r>
+              <w:rPr>
+                <w:noProof/>
+              </w:rPr>
+              <mc:AlternateContent>
+                <mc:Choice Requires="wps">
+                  <w:drawing>
+                    <wp:anchor distT="0" distB="0" distL="114300" distR="114300" simplePos="0" relativeHeight="251663360" behindDoc="0" locked="0" layoutInCell="1" allowOverlap="1" wp14:anchorId="1A27EE5A" wp14:editId="08EFA520">
+                      <wp:simplePos x="0" y="0"/>
+                      <wp:positionH relativeFrom="column">
+                        <wp:posOffset>360293</wp:posOffset>
+                      </wp:positionH>
+                      <wp:positionV relativeFrom="paragraph">
+                        <wp:posOffset>94753</wp:posOffset>
+                      </wp:positionV>
+                      <wp:extent cx="890547" cy="429260"/>
+                      <wp:effectExtent l="0" t="0" r="24130" b="27940"/>
+                      <wp:wrapNone/>
+                      <wp:docPr id="2" name="Rectangle 2"/>
+                      <wp:cNvGraphicFramePr/>
+                      <a:graphic xmlns:a="http://schemas.openxmlformats.org/drawingml/2006/main">
+                        <a:graphicData uri="http://schemas.microsoft.com/office/word/2010/wordprocessingShape">
+                          <wps:wsp>
+                            <wps:cNvSpPr/>
+                            <wps:spPr>
+                              <a:xfrm>
+                                <a:off x="0" y="0"/>
+                                <a:ext cx="890547" cy="429260"/>
+                              </a:xfrm>
+                              <a:prstGeom prst="rect">
+                                <a:avLst/>
+                              </a:prstGeom>
+                            </wps:spPr>
+                            <wps:style>
+                              <a:lnRef idx="2">
+                                <a:schemeClr val="accent6"/>
+                              </a:lnRef>
+                              <a:fillRef idx="1">
+                                <a:schemeClr val="lt1"/>
+                              </a:fillRef>
+                              <a:effectRef idx="0">
+                                <a:schemeClr val="accent6"/>
+                              </a:effectRef>
+                              <a:fontRef idx="minor">
+                                <a:schemeClr val="dk1"/>
+                              </a:fontRef>
+                            </wps:style>
+                            <wps:txbx>
+                              <w:txbxContent>
+                                <w:p>
+                                  <w:pPr>
+                                    <w:jc w:val="center"/>
+                                    <w:rPr>
+                                      <w:sz w:val="18"/>
+                                      <w:szCs w:val="18"/>
+                                    </w:rPr>
+                                  </w:pPr>
+                                  <w:r>
+                                    <w:rPr>
+                                      <w:sz w:val="18"/>
+                                      <w:szCs w:val="18"/>
+                                    </w:rPr>
+                                    <w:t>Define System Requirements</w:t>
+                                  </w:r>
+                                </w:p>
+                              </w:txbxContent>
+                            </wps:txbx>
+                            <wps:bodyPr rot="0" spcFirstLastPara="0" vertOverflow="overflow" horzOverflow="overflow" vert="horz" wrap="square" lIns="91440" tIns="45720" rIns="91440" bIns="45720" numCol="1" spcCol="0" rtlCol="0" fromWordArt="0" anchor="ctr" anchorCtr="0" forceAA="0" compatLnSpc="1">
+                              <a:prstTxWarp prst="textNoShape">
+                                <a:avLst/>
+                              </a:prstTxWarp>
+                              <a:noAutofit/>
+                            </wps:bodyPr>
+                          </wps:wsp>
+                        </a:graphicData>
+                      </a:graphic>
+                      <wp14:sizeRelH relativeFrom="margin">
+                        <wp14:pctWidth>0</wp14:pctWidth>
+                      </wp14:sizeRelH>
+                      <wp14:sizeRelV relativeFrom="margin">
+                        <wp14:pctHeight>0</wp14:pctHeight>
+                      </wp14:sizeRelV>
+                    </wp:anchor>
+                  </w:drawing>
+                </mc:Choice>
+                <mc:Fallback>
+                  <w:pict>
+                    <v:rect w14:anchorId="1A27EE5A" id="Rectangle 2" o:spid="_x0000_s1027" style="position:absolute;margin-left:28.35pt;margin-top:7.45pt;width:70.1pt;height:33.8pt;z-index:251663360;visibility:visible;mso-wrap-style:square;mso-width-percent:0;mso-height-percent:0;mso-wrap-distance-left:9pt;mso-wrap-distance-top:0;mso-wrap-distance-right:9pt;mso-wrap-distance-bottom:0;mso-position-horizontal:absolute;mso-position-horizontal-relative:text;mso-position-vertical:absolute;mso-position-vertical-relative:text;mso-width-percent:0;mso-height-percent:0;mso-width-relative:margin;mso-height-relative:margin;v-text-anchor:middle" o:gfxdata="UEsDBBQABgAIAAAAIQC2gziS/gAAAOEBAAATAAAAW0NvbnRlbnRfVHlwZXNdLnhtbJSRQU7DMBBF&#10;90jcwfIWJU67QAgl6YK0S0CoHGBkTxKLZGx5TGhvj5O2G0SRWNoz/78nu9wcxkFMGNg6quQqL6RA&#10;0s5Y6ir5vt9lD1JwBDIwOMJKHpHlpr69KfdHjyxSmriSfYz+USnWPY7AufNIadK6MEJMx9ApD/oD&#10;OlTrorhX2lFEilmcO2RdNtjC5xDF9pCuTyYBB5bi6bQ4syoJ3g9WQ0ymaiLzg5KdCXlKLjvcW893&#10;SUOqXwnz5DrgnHtJTxOsQfEKIT7DmDSUCaxw7Rqn8787ZsmRM9e2VmPeBN4uqYvTtW7jvijg9N/y&#10;JsXecLq0q+WD6m8AAAD//wMAUEsDBBQABgAIAAAAIQA4/SH/1gAAAJQBAAALAAAAX3JlbHMvLnJl&#10;bHOkkMFqwzAMhu+DvYPRfXGawxijTi+j0GvpHsDYimMaW0Yy2fr2M4PBMnrbUb/Q94l/f/hMi1qR&#10;JVI2sOt6UJgd+ZiDgffL8ekFlFSbvV0oo4EbChzGx4f9GRdb25HMsYhqlCwG5lrLq9biZkxWOiqY&#10;22YiTra2kYMu1l1tQD30/bPm3wwYN0x18gb45AdQl1tp5j/sFB2T0FQ7R0nTNEV3j6o9feQzro1i&#10;OWA14Fm+Q8a1a8+Bvu/d/dMb2JY5uiPbhG/ktn4cqGU/er3pcvwCAAD//wMAUEsDBBQABgAIAAAA&#10;IQCrrj9dbQIAACMFAAAOAAAAZHJzL2Uyb0RvYy54bWysVMFu2zAMvQ/YPwi6L06MNG2COkXQosOA&#10;oi3aDj0rspQYk0WNUmJnXz9Kdtyuy2nYxSbFR1IkH3V51daG7RX6CmzBJ6MxZ8pKKCu7Kfj3l9sv&#10;F5z5IGwpDFhV8IPy/Gr5+dNl4xYqhy2YUiGjINYvGlfwbQhukWVeblUt/AicsmTUgLUIpOImK1E0&#10;FL02WT4ez7IGsHQIUnlPpzedkS9TfK2VDA9aexWYKTjdLaQvpu86frPlpVhsULhtJftriH+4RS0q&#10;S0mHUDciCLbD6q9QdSURPOgwklBnoHUlVaqBqpmMP1TzvBVOpVqoOd4NbfL/L6y83z8iq8qC55xZ&#10;UdOInqhpwm6MYnlsT+P8glDP7hF7zZMYa2011vFPVbA2tfQwtFS1gUk6vJiPz6bnnEkyTfN5Pkst&#10;z96cHfrwVUHNolBwpOSpkWJ/5wMlJOgRQkq8TJc+SeFgVLyBsU9KUxWUME/eiT/q2iDbC5q8kFLZ&#10;MIvlULyEjm66MmZwnJxyNGHSO/XY6KYSrwbH8SnHPzMOHikr2DA415UFPBWg/DFk7vDH6ruaY/mh&#10;XbdpdAkZT9ZQHmicCB3PvZO3FbX1TvjwKJCITStAyxoe6KMNNAWHXuJsC/jr1HnEE9/IyllDi1Jw&#10;/3MnUHFmvlli4nwyncbNSsr07DwnBd9b1u8tdldfA01kQs+Ck0mM+GCOokaoX2mnVzErmYSVlLvg&#10;MuBRuQ7dAtOrINVqlWC0TU6EO/vsZAwe+xxp89K+CnQ9twKR8h6OSyUWHyjWYaOnhdUugK4S/976&#10;2k+ANjHRqH814qq/1xPq7W1b/gYAAP//AwBQSwMEFAAGAAgAAAAhAL15QzbdAAAACAEAAA8AAABk&#10;cnMvZG93bnJldi54bWxMj0FPwkAQhe8m/ofNmHiTLSiFlm4JapCrgsJ16Q5tY3e26W6h/nuHk95m&#10;5r28+V62HGwjztj52pGC8SgCgVQ4U1Op4HO3fpiD8EGT0Y0jVPCDHpb57U2mU+Mu9IHnbSgFh5BP&#10;tYIqhDaV0hcVWu1HrkVi7eQ6qwOvXSlNpy8cbhs5iaJYWl0Tf6h0iy8VFt/b3iroi7fnQ9mu3l/X&#10;j7SRbpzYr71R6v5uWC1ABBzCnxmu+IwOOTMdXU/Gi0bBNJ6xk+9PCYirnsQ8HBXMJ1OQeSb/F8h/&#10;AQAA//8DAFBLAQItABQABgAIAAAAIQC2gziS/gAAAOEBAAATAAAAAAAAAAAAAAAAAAAAAABbQ29u&#10;dGVudF9UeXBlc10ueG1sUEsBAi0AFAAGAAgAAAAhADj9If/WAAAAlAEAAAsAAAAAAAAAAAAAAAAA&#10;LwEAAF9yZWxzLy5yZWxzUEsBAi0AFAAGAAgAAAAhAKuuP11tAgAAIwUAAA4AAAAAAAAAAAAAAAAA&#10;LgIAAGRycy9lMm9Eb2MueG1sUEsBAi0AFAAGAAgAAAAhAL15QzbdAAAACAEAAA8AAAAAAAAAAAAA&#10;AAAAxwQAAGRycy9kb3ducmV2LnhtbFBLBQYAAAAABAAEAPMAAADRBQAAAAA=&#10;" fillcolor="white [3201]" strokecolor="#70ad47 [3209]" strokeweight="1pt">
+                      <v:textbox>
+                        <w:txbxContent>
+                          <w:p>
+                            <w:pPr>
+                              <w:jc w:val="center"/>
+                              <w:rPr>
+                                <w:sz w:val="18"/>
+                                <w:szCs w:val="18"/>
+                              </w:rPr>
+                            </w:pPr>
+                            <w:r>
+                              <w:rPr>
+                                <w:sz w:val="18"/>
+                                <w:szCs w:val="18"/>
+                              </w:rPr>
+                              <w:t>Define System Requirements</w:t>
+                            </w:r>
+                          </w:p>
+                        </w:txbxContent>
+                      </v:textbox>
+                    </v:rect>
+                  </w:pict>
+                </mc:Fallback>
+              </mc:AlternateContent>
+            </w:r>
+            <w:r>
+              <w:rPr>
+                <w:noProof/>
+              </w:rPr>
+              <mc:AlternateContent>
+                <mc:Choice Requires="wps">
+                  <w:drawing>
+                    <wp:anchor distT="0" distB="0" distL="114300" distR="114300" simplePos="0" relativeHeight="251676672" behindDoc="0" locked="0" layoutInCell="1" allowOverlap="1" wp14:anchorId="6C9E7977" wp14:editId="16A6B6F4">
+                      <wp:simplePos x="0" y="0"/>
+                      <wp:positionH relativeFrom="column">
+                        <wp:posOffset>734005</wp:posOffset>
+                      </wp:positionH>
+                      <wp:positionV relativeFrom="paragraph">
+                        <wp:posOffset>524012</wp:posOffset>
+                      </wp:positionV>
+                      <wp:extent cx="278295" cy="2687651"/>
+                      <wp:effectExtent l="0" t="0" r="45720" b="93980"/>
+                      <wp:wrapNone/>
+                      <wp:docPr id="16" name="Elbow Connector 16"/>
+                      <wp:cNvGraphicFramePr/>
+                      <a:graphic xmlns:a="http://schemas.openxmlformats.org/drawingml/2006/main">
+                        <a:graphicData uri="http://schemas.microsoft.com/office/word/2010/wordprocessingShape">
+                          <wps:wsp>
+                            <wps:cNvCnPr/>
+                            <wps:spPr>
+                              <a:xfrm>
+                                <a:off x="0" y="0"/>
+                                <a:ext cx="278295" cy="2687651"/>
+                              </a:xfrm>
+                              <a:prstGeom prst="bentConnector3">
+                                <a:avLst>
+                                  <a:gd name="adj1" fmla="val 1399"/>
+                                </a:avLst>
+                              </a:prstGeom>
+                              <a:ln>
+                                <a:solidFill>
+                                  <a:schemeClr val="tx1"/>
+                                </a:solidFill>
+                                <a:tailEnd type="triangle"/>
+                              </a:ln>
+                            </wps:spPr>
+                            <wps:style>
+                              <a:lnRef idx="1">
+                                <a:schemeClr val="accent1"/>
+                              </a:lnRef>
+                              <a:fillRef idx="0">
+                                <a:schemeClr val="accent1"/>
+                              </a:fillRef>
+                              <a:effectRef idx="0">
+                                <a:schemeClr val="accent1"/>
+                              </a:effectRef>
+                              <a:fontRef idx="minor">
+                                <a:schemeClr val="tx1"/>
+                              </a:fontRef>
+                            </wps:style>
+                            <wps:bodyPr/>
+                          </wps:wsp>
+                        </a:graphicData>
+                      </a:graphic>
+                    </wp:anchor>
+                  </w:drawing>
+                </mc:Choice>
+                <mc:Fallback>
+                  <w:pict>
+                    <v:shape w14:anchorId="1165890A" id="Elbow Connector 16" o:spid="_x0000_s1026" type="#_x0000_t34" style="position:absolute;margin-left:57.8pt;margin-top:41.25pt;width:21.9pt;height:211.65pt;z-index:251676672;visibility:visible;mso-wrap-style:square;mso-wrap-distance-left:9pt;mso-wrap-distance-top:0;mso-wrap-distance-right:9pt;mso-wrap-distance-bottom:0;mso-position-horizontal:absolute;mso-position-horizontal-relative:text;mso-position-vertical:absolute;mso-position-vertical-relative:text" o:gfxdata="UEsDBBQABgAIAAAAIQC2gziS/gAAAOEBAAATAAAAW0NvbnRlbnRfVHlwZXNdLnhtbJSRQU7DMBBF&#10;90jcwfIWJU67QAgl6YK0S0CoHGBkTxKLZGx5TGhvj5O2G0SRWNoz/78nu9wcxkFMGNg6quQqL6RA&#10;0s5Y6ir5vt9lD1JwBDIwOMJKHpHlpr69KfdHjyxSmriSfYz+USnWPY7AufNIadK6MEJMx9ApD/oD&#10;OlTrorhX2lFEilmcO2RdNtjC5xDF9pCuTyYBB5bi6bQ4syoJ3g9WQ0ymaiLzg5KdCXlKLjvcW893&#10;SUOqXwnz5DrgnHtJTxOsQfEKIT7DmDSUCaxw7Rqn8787ZsmRM9e2VmPeBN4uqYvTtW7jvijg9N/y&#10;JsXecLq0q+WD6m8AAAD//wMAUEsDBBQABgAIAAAAIQA4/SH/1gAAAJQBAAALAAAAX3JlbHMvLnJl&#10;bHOkkMFqwzAMhu+DvYPRfXGawxijTi+j0GvpHsDYimMaW0Yy2fr2M4PBMnrbUb/Q94l/f/hMi1qR&#10;JVI2sOt6UJgd+ZiDgffL8ekFlFSbvV0oo4EbChzGx4f9GRdb25HMsYhqlCwG5lrLq9biZkxWOiqY&#10;22YiTra2kYMu1l1tQD30/bPm3wwYN0x18gb45AdQl1tp5j/sFB2T0FQ7R0nTNEV3j6o9feQzro1i&#10;OWA14Fm+Q8a1a8+Bvu/d/dMb2JY5uiPbhG/ktn4cqGU/er3pcvwCAAD//wMAUEsDBBQABgAIAAAA&#10;IQC13ylD/AEAAFkEAAAOAAAAZHJzL2Uyb0RvYy54bWysVNuO0zAQfUfiHyy/0zRZbbetmu5Dd5cX&#10;BBULH+Da48bIN9mmaf+esZumwK6EQLw4vsw5M+d4nNX90WhygBCVsy2tJ1NKwHInlN239OuXp3dz&#10;SmJiVjDtLLT0BJHer9++WfV+CY3rnBYQCJLYuOx9S7uU/LKqIu/AsDhxHiweShcMS7gM+0oE1iO7&#10;0VUznc6q3gXhg+MQI+4+nA/puvBLCTx9kjJCIrqlWFsqYyjjLo/VesWW+8B8p/hQBvuHKgxTFpOO&#10;VA8sMfI9qBdURvHgopNpwp2pnJSKQ9GAaurpb2qeO+ahaEFzoh9tiv+Pln88bANRAu9uRollBu/o&#10;Ue9cTzbOWrTPBYInaFPv4xKjN3YbhlX025A1H2Uw+YtqyLFYexqthWMiHDebu3mzuKWE41Ezm9/N&#10;butMWl3RPsT0HpwhedLSHdg0lnBTvGWHDzEVk8VQKRPfakqk0XhnB6ZJfbNYDLRDMCa4EGektnmM&#10;TivxpLQui9xqsNGBIENL0/FS2C9RiSn9aAVJJ48OpaCY3WsYcmXWKvtzdqTM0knDOeNnkGgwelAX&#10;FaW1r/kY56j0klNbjM4widWNwOmfgUN8hkJp+78Bj4iS2dk0go2yLryW/WqTPMdfHDjrzhbsnDiV&#10;XinWYP+W6x7eWn4gP68L/PpHWP8AAAD//wMAUEsDBBQABgAIAAAAIQDgQzTu4QAAAAoBAAAPAAAA&#10;ZHJzL2Rvd25yZXYueG1sTI/LTsMwEEX3SPyDNUhsEHUacBVCnIqH2MACkbJh58RTJyIeR7HbJHw9&#10;7gqWV3N075liO9ueHXH0nSMJ61UCDKlxuiMj4XP3cp0B80GRVr0jlLCgh215flaoXLuJPvBYBcNi&#10;CflcSWhDGHLOfdOiVX7lBqR427vRqhDjaLge1RTLbc/TJNlwqzqKC60a8KnF5rs6WAnp+6Otltev&#10;ff0zvZkbY5/tcrWT8vJifrgHFnAOfzCc9KM6lNGpdgfSnvUxr8UmohKyVAA7AeLuFlgtQSQiA14W&#10;/P8L5S8AAAD//wMAUEsBAi0AFAAGAAgAAAAhALaDOJL+AAAA4QEAABMAAAAAAAAAAAAAAAAAAAAA&#10;AFtDb250ZW50X1R5cGVzXS54bWxQSwECLQAUAAYACAAAACEAOP0h/9YAAACUAQAACwAAAAAAAAAA&#10;AAAAAAAvAQAAX3JlbHMvLnJlbHNQSwECLQAUAAYACAAAACEAtd8pQ/wBAABZBAAADgAAAAAAAAAA&#10;AAAAAAAuAgAAZHJzL2Uyb0RvYy54bWxQSwECLQAUAAYACAAAACEA4EM07uEAAAAKAQAADwAAAAAA&#10;AAAAAAAAAABWBAAAZHJzL2Rvd25yZXYueG1sUEsFBgAAAAAEAAQA8wAAAGQFAAAAAA==&#10;" adj="302" strokecolor="black [3213]" strokeweight=".5pt">
+                      <v:stroke endarrow="block"/>
+                    </v:shape>
+                  </w:pict>
+                </mc:Fallback>
+              </mc:AlternateContent>
+            </w:r>
+          </w:p>
+        </w:tc>
+        <w:tc>
+          <w:tcPr>
+            <w:tcW w:w="3074" w:type="dxa"/>
+            <w:shd w:val="clear" w:color="auto" w:fill="FFD966" w:themeFill="accent4" w:themeFillTint="99"/>
+          </w:tcPr>
+          <w:p>
+            <w:r>
+              <w:rPr>
+                <w:noProof/>
+              </w:rPr>
+              <mc:AlternateContent>
+                <mc:Choice Requires="wps">
+                  <w:drawing>
+                    <wp:anchor distT="0" distB="0" distL="114300" distR="114300" simplePos="0" relativeHeight="251678720" behindDoc="0" locked="0" layoutInCell="1" allowOverlap="1" wp14:anchorId="14C577B3" wp14:editId="768DC552">
+                      <wp:simplePos x="0" y="0"/>
+                      <wp:positionH relativeFrom="column">
+                        <wp:posOffset>237048</wp:posOffset>
+                      </wp:positionH>
+                      <wp:positionV relativeFrom="paragraph">
+                        <wp:posOffset>524123</wp:posOffset>
+                      </wp:positionV>
+                      <wp:extent cx="302150" cy="429371"/>
+                      <wp:effectExtent l="0" t="0" r="60325" b="104140"/>
+                      <wp:wrapNone/>
+                      <wp:docPr id="18" name="Elbow Connector 18"/>
+                      <wp:cNvGraphicFramePr/>
+                      <a:graphic xmlns:a="http://schemas.openxmlformats.org/drawingml/2006/main">
+                        <a:graphicData uri="http://schemas.microsoft.com/office/word/2010/wordprocessingShape">
+                          <wps:wsp>
+                            <wps:cNvCnPr/>
+                            <wps:spPr>
+                              <a:xfrm>
+                                <a:off x="0" y="0"/>
+                                <a:ext cx="302150" cy="429371"/>
+                              </a:xfrm>
+                              <a:prstGeom prst="bentConnector3">
+                                <a:avLst>
+                                  <a:gd name="adj1" fmla="val 2545"/>
+                                </a:avLst>
+                              </a:prstGeom>
+                              <a:ln>
+                                <a:solidFill>
+                                  <a:schemeClr val="tx1"/>
+                                </a:solidFill>
+                                <a:tailEnd type="triangle"/>
+                              </a:ln>
+                            </wps:spPr>
+                            <wps:style>
+                              <a:lnRef idx="1">
+                                <a:schemeClr val="accent1"/>
+                              </a:lnRef>
+                              <a:fillRef idx="0">
+                                <a:schemeClr val="accent1"/>
+                              </a:fillRef>
+                              <a:effectRef idx="0">
+                                <a:schemeClr val="accent1"/>
+                              </a:effectRef>
+                              <a:fontRef idx="minor">
+                                <a:schemeClr val="tx1"/>
+                              </a:fontRef>
+                            </wps:style>
+                            <wps:bodyPr/>
+                          </wps:wsp>
+                        </a:graphicData>
+                      </a:graphic>
+                    </wp:anchor>
+                  </w:drawing>
+                </mc:Choice>
+                <mc:Fallback>
+                  <w:pict>
+                    <v:shape w14:anchorId="589C11AD" id="Elbow Connector 18" o:spid="_x0000_s1026" type="#_x0000_t34" style="position:absolute;margin-left:18.65pt;margin-top:41.25pt;width:23.8pt;height:33.8pt;z-index:251678720;visibility:visible;mso-wrap-style:square;mso-wrap-distance-left:9pt;mso-wrap-distance-top:0;mso-wrap-distance-right:9pt;mso-wrap-distance-bottom:0;mso-position-horizontal:absolute;mso-position-horizontal-relative:text;mso-position-vertical:absolute;mso-position-vertical-relative:text" o:gfxdata="UEsDBBQABgAIAAAAIQC2gziS/gAAAOEBAAATAAAAW0NvbnRlbnRfVHlwZXNdLnhtbJSRQU7DMBBF&#10;90jcwfIWJU67QAgl6YK0S0CoHGBkTxKLZGx5TGhvj5O2G0SRWNoz/78nu9wcxkFMGNg6quQqL6RA&#10;0s5Y6ir5vt9lD1JwBDIwOMJKHpHlpr69KfdHjyxSmriSfYz+USnWPY7AufNIadK6MEJMx9ApD/oD&#10;OlTrorhX2lFEilmcO2RdNtjC5xDF9pCuTyYBB5bi6bQ4syoJ3g9WQ0ymaiLzg5KdCXlKLjvcW893&#10;SUOqXwnz5DrgnHtJTxOsQfEKIT7DmDSUCaxw7Rqn8787ZsmRM9e2VmPeBN4uqYvTtW7jvijg9N/y&#10;JsXecLq0q+WD6m8AAAD//wMAUEsDBBQABgAIAAAAIQA4/SH/1gAAAJQBAAALAAAAX3JlbHMvLnJl&#10;bHOkkMFqwzAMhu+DvYPRfXGawxijTi+j0GvpHsDYimMaW0Yy2fr2M4PBMnrbUb/Q94l/f/hMi1qR&#10;JVI2sOt6UJgd+ZiDgffL8ekFlFSbvV0oo4EbChzGx4f9GRdb25HMsYhqlCwG5lrLq9biZkxWOiqY&#10;22YiTra2kYMu1l1tQD30/bPm3wwYN0x18gb45AdQl1tp5j/sFB2T0FQ7R0nTNEV3j6o9feQzro1i&#10;OWA14Fm+Q8a1a8+Bvu/d/dMb2JY5uiPbhG/ktn4cqGU/er3pcvwCAAD//wMAUEsDBBQABgAIAAAA&#10;IQBbJO3T+gEAAFgEAAAOAAAAZHJzL2Uyb0RvYy54bWysVNuO0zAQfUfiHyy/0yTtFtiq6T50d3lB&#10;UC3sB7i+NEa2x7JNk/49YzdNuUkIxIsTx3POzDkzzvpusIYcZYgaXEubWU2JdByEdoeWPn9+fPWW&#10;kpiYE8yAky09yUjvNi9frHu/knPowAgZCJK4uOp9S7uU/KqqIu+kZXEGXjo8VBAsS7gNh0oE1iO7&#10;NdW8rl9XPQThA3AZI369Px/STeFXSvL0UakoEzEtxdpSWUNZ93mtNmu2OgTmO83HMtg/VGGZdph0&#10;orpniZGvQf9CZTUPEEGlGQdbgVKay6IB1TT1T2o+dczLogXNiX6yKf4/Wv7huAtEC+wddsoxiz16&#10;MHvoyRacQ/sgEDxBm3ofVxi9dbsw7qLfhax5UMHmJ6ohQ7H2NFkrh0Q4flzU82aJDeB4dDO/Xbxp&#10;Mmd1BfsQ0zsJluSXlu6lS1MFi2ItO76PqXgsxkKZ+NJQoqzBlh2ZIfPlzXKkHYMxwYU4I43LawSj&#10;xaM2pmzypMmtCQQZWpqGS2E/RCWmzYMTJJ08GpSCZu5g5Jgrs1bZnrMh5S2djDxnfJIK/UULmqKi&#10;TPY1H+MclV5yGofRGaawuglY/xk4xmeoLFP/N+AJUTKDSxPYagfhd9mvNqlz/MWBs+5swR7EqYxK&#10;sQbHt7R7vGr5fny/L/DrD2HzDQAA//8DAFBLAwQUAAYACAAAACEAGAyq8N8AAAAIAQAADwAAAGRy&#10;cy9kb3ducmV2LnhtbEyPQU/CQBCF7yb+h82YeJMtRbCUbgma9GgMlES5Ld2hbezONt0Fyr93POlx&#10;8r689022Hm0nLjj41pGC6SQCgVQ501KtYF8WTwkIHzQZ3TlCBTf0sM7v7zKdGnelLV52oRZcQj7V&#10;CpoQ+lRKXzVotZ+4HomzkxusDnwOtTSDvnK57WQcRQtpdUu80Oge3xqsvndnq+AQx++34rU4fZbl&#10;x6Lad8ty82WUenwYNysQAcfwB8OvPqtDzk5HdybjRadg9jJjUkESz0FwnjwvQRyZm0dTkHkm/z+Q&#10;/wAAAP//AwBQSwECLQAUAAYACAAAACEAtoM4kv4AAADhAQAAEwAAAAAAAAAAAAAAAAAAAAAAW0Nv&#10;bnRlbnRfVHlwZXNdLnhtbFBLAQItABQABgAIAAAAIQA4/SH/1gAAAJQBAAALAAAAAAAAAAAAAAAA&#10;AC8BAABfcmVscy8ucmVsc1BLAQItABQABgAIAAAAIQBbJO3T+gEAAFgEAAAOAAAAAAAAAAAAAAAA&#10;AC4CAABkcnMvZTJvRG9jLnhtbFBLAQItABQABgAIAAAAIQAYDKrw3wAAAAgBAAAPAAAAAAAAAAAA&#10;AAAAAFQEAABkcnMvZG93bnJldi54bWxQSwUGAAAAAAQABADzAAAAYAUAAAAA&#10;" adj="550" strokecolor="black [3213]" strokeweight=".5pt">
+                      <v:stroke endarrow="block"/>
+                    </v:shape>
+                  </w:pict>
+                </mc:Fallback>
+              </mc:AlternateContent>
+            </w:r>
+            <w:r>
+              <w:rPr>
+                <w:noProof/>
+              </w:rPr>
+              <mc:AlternateContent>
+                <mc:Choice Requires="wps">
+                  <w:drawing>
+                    <wp:anchor distT="0" distB="0" distL="114300" distR="114300" simplePos="0" relativeHeight="251664384" behindDoc="0" locked="0" layoutInCell="1" allowOverlap="1" wp14:anchorId="37D7DCF1" wp14:editId="6F43D0A8">
+                      <wp:simplePos x="0" y="0"/>
+                      <wp:positionH relativeFrom="column">
+                        <wp:posOffset>13970</wp:posOffset>
+                      </wp:positionH>
+                      <wp:positionV relativeFrom="paragraph">
+                        <wp:posOffset>95554</wp:posOffset>
+                      </wp:positionV>
+                      <wp:extent cx="1208598" cy="429260"/>
+                      <wp:effectExtent l="0" t="0" r="10795" b="27940"/>
+                      <wp:wrapNone/>
+                      <wp:docPr id="3" name="Rectangle 3"/>
+                      <wp:cNvGraphicFramePr/>
+                      <a:graphic xmlns:a="http://schemas.openxmlformats.org/drawingml/2006/main">
+                        <a:graphicData uri="http://schemas.microsoft.com/office/word/2010/wordprocessingShape">
+                          <wps:wsp>
+                            <wps:cNvSpPr/>
+                            <wps:spPr>
+                              <a:xfrm>
+                                <a:off x="0" y="0"/>
+                                <a:ext cx="1208598" cy="429260"/>
+                              </a:xfrm>
+                              <a:prstGeom prst="rect">
+                                <a:avLst/>
+                              </a:prstGeom>
+                            </wps:spPr>
+                            <wps:style>
+                              <a:lnRef idx="2">
+                                <a:schemeClr val="accent6"/>
+                              </a:lnRef>
+                              <a:fillRef idx="1">
+                                <a:schemeClr val="lt1"/>
+                              </a:fillRef>
+                              <a:effectRef idx="0">
+                                <a:schemeClr val="accent6"/>
+                              </a:effectRef>
+                              <a:fontRef idx="minor">
+                                <a:schemeClr val="dk1"/>
+                              </a:fontRef>
+                            </wps:style>
+                            <wps:txbx>
+                              <w:txbxContent>
+                                <w:p>
+                                  <w:pPr>
+                                    <w:jc w:val="center"/>
+                                    <w:rPr>
+                                      <w:sz w:val="20"/>
+                                      <w:szCs w:val="20"/>
+                                    </w:rPr>
+                                  </w:pPr>
+                                  <w:r>
+                                    <w:rPr>
+                                      <w:color w:val="000000"/>
+                                      <w:sz w:val="20"/>
+                                      <w:szCs w:val="20"/>
+                                    </w:rPr>
+                                    <w:t>Software</w:t>
+                                  </w:r>
+                                  <w:r>
+                                    <w:rPr>
+                                      <w:color w:val="000000"/>
+                                      <w:sz w:val="20"/>
+                                      <w:szCs w:val="20"/>
+                                    </w:rPr>
+                                    <w:br/>
+                                    <w:t>Architecture</w:t>
+                                  </w:r>
+                                  <w:r>
+                                    <w:rPr>
+                                      <w:color w:val="000000"/>
+                                      <w:sz w:val="20"/>
+                                      <w:szCs w:val="20"/>
+                                    </w:rPr>
+                                    <w:br/>
+                                    <w:t>Design</w:t>
+                                  </w:r>
+                                </w:p>
+                              </w:txbxContent>
+                            </wps:txbx>
+                            <wps:bodyPr rot="0" spcFirstLastPara="0" vertOverflow="overflow" horzOverflow="overflow" vert="horz" wrap="square" lIns="91440" tIns="45720" rIns="91440" bIns="45720" numCol="1" spcCol="0" rtlCol="0" fromWordArt="0" anchor="ctr" anchorCtr="0" forceAA="0" compatLnSpc="1">
+                              <a:prstTxWarp prst="textNoShape">
+                                <a:avLst/>
+                              </a:prstTxWarp>
+                              <a:noAutofit/>
+                            </wps:bodyPr>
+                          </wps:wsp>
+                        </a:graphicData>
+                      </a:graphic>
+                      <wp14:sizeRelH relativeFrom="margin">
+                        <wp14:pctWidth>0</wp14:pctWidth>
+                      </wp14:sizeRelH>
+                      <wp14:sizeRelV relativeFrom="margin">
+                        <wp14:pctHeight>0</wp14:pctHeight>
+                      </wp14:sizeRelV>
+                    </wp:anchor>
+                  </w:drawing>
+                </mc:Choice>
+                <mc:Fallback>
+                  <w:pict>
+                    <v:rect w14:anchorId="37D7DCF1" id="Rectangle 3" o:spid="_x0000_s1028" style="position:absolute;margin-left:1.1pt;margin-top:7.5pt;width:95.15pt;height:33.8pt;z-index:251664384;visibility:visible;mso-wrap-style:square;mso-width-percent:0;mso-height-percent:0;mso-wrap-distance-left:9pt;mso-wrap-distance-top:0;mso-wrap-distance-right:9pt;mso-wrap-distance-bottom:0;mso-position-horizontal:absolute;mso-position-horizontal-relative:text;mso-position-vertical:absolute;mso-position-vertical-relative:text;mso-width-percent:0;mso-height-percent:0;mso-width-relative:margin;mso-height-relative:margin;v-text-anchor:middle" o:gfxdata="UEsDBBQABgAIAAAAIQC2gziS/gAAAOEBAAATAAAAW0NvbnRlbnRfVHlwZXNdLnhtbJSRQU7DMBBF&#10;90jcwfIWJU67QAgl6YK0S0CoHGBkTxKLZGx5TGhvj5O2G0SRWNoz/78nu9wcxkFMGNg6quQqL6RA&#10;0s5Y6ir5vt9lD1JwBDIwOMJKHpHlpr69KfdHjyxSmriSfYz+USnWPY7AufNIadK6MEJMx9ApD/oD&#10;OlTrorhX2lFEilmcO2RdNtjC5xDF9pCuTyYBB5bi6bQ4syoJ3g9WQ0ymaiLzg5KdCXlKLjvcW893&#10;SUOqXwnz5DrgnHtJTxOsQfEKIT7DmDSUCaxw7Rqn8787ZsmRM9e2VmPeBN4uqYvTtW7jvijg9N/y&#10;JsXecLq0q+WD6m8AAAD//wMAUEsDBBQABgAIAAAAIQA4/SH/1gAAAJQBAAALAAAAX3JlbHMvLnJl&#10;bHOkkMFqwzAMhu+DvYPRfXGawxijTi+j0GvpHsDYimMaW0Yy2fr2M4PBMnrbUb/Q94l/f/hMi1qR&#10;JVI2sOt6UJgd+ZiDgffL8ekFlFSbvV0oo4EbChzGx4f9GRdb25HMsYhqlCwG5lrLq9biZkxWOiqY&#10;22YiTra2kYMu1l1tQD30/bPm3wwYN0x18gb45AdQl1tp5j/sFB2T0FQ7R0nTNEV3j6o9feQzro1i&#10;OWA14Fm+Q8a1a8+Bvu/d/dMb2JY5uiPbhG/ktn4cqGU/er3pcvwCAAD//wMAUEsDBBQABgAIAAAA&#10;IQBjDenbcAIAACQFAAAOAAAAZHJzL2Uyb0RvYy54bWysVE1v2zAMvQ/YfxB0Xx27adcGdYqgRYcB&#10;RVu0HXpWZCkxJosapcTOfv0o2XE/ltOwi0yafKRIPurismsM2yr0NdiS50cTzpSVUNV2VfIfzzdf&#10;zjjzQdhKGLCq5Dvl+eX886eL1s1UAWswlUJGQayfta7k6xDcLMu8XKtG+CNwypJRAzYikIqrrELR&#10;UvTGZMVkcpq1gJVDkMp7+nvdG/k8xddayXCvtVeBmZLT3UI6MZ3LeGbzCzFboXDrWg7XEP9wi0bU&#10;lpKOoa5FEGyD9V+hmloieNDhSEKTgda1VKkGqiaffKjmaS2cSrVQc7wb2+T/X1h5t31AVlclP+bM&#10;ioZG9EhNE3ZlFDuO7Wmdn5HXk3vAQfMkxlo7jU38UhWsSy3djS1VXWCSfubF5OzknEggyTYtzovT&#10;1PPsFe3Qh28KGhaFkiNlT50U21sfKCO57l1Iibfp8ycp7IyKVzD2UWkqgzIWCZ0IpK4Msq2g0Qsp&#10;lQ2nsR6Kl7wjTNfGjMD8ENCEfAANvhGmErFG4OQQ8H3GEZGygg0juKkt4KEA1c8xc++/r76vOZYf&#10;umWXZlfsB7WEakfzROiJ7p28qamtt8KHB4HEbNoB2tZwT4c20JYcBomzNeDvQ/+jPxGOrJy1tCkl&#10;9782AhVn5rslKp7n02lcraRMT74WpOBby/KtxW6aK6CJ5PQuOJnE6B/MXtQIzQst9SJmJZOwknKX&#10;XAbcK1eh32B6FqRaLJIbrZMT4dY+ORmDxz5H2jx3LwLdwK1ArLyD/VaJ2QeK9b4RaWGxCaDrxL/Y&#10;6b6vwwRoFRONhmcj7vpbPXm9Pm7zPwAAAP//AwBQSwMEFAAGAAgAAAAhAJulmLvbAAAABwEAAA8A&#10;AABkcnMvZG93bnJldi54bWxMj8FuwjAQRO+V+g/WVuJWHIxAEOIg2or2WmgLVxMvSdR4HcUOpH/f&#10;5dQeZ2c08zZbD64RF+xC7UnDZJyAQCq8ranU8PmxfVyACNGQNY0n1PCDAdb5/V1mUuuvtMPLPpaC&#10;SyikRkMVY5tKGYoKnQlj3yKxd/adM5FlV0rbmSuXu0aqJJlLZ2rihcq0+Fxh8b3vnYa+eH06lu3m&#10;/WU7pTfpJ0v3dbBajx6GzQpExCH+heGGz+iQM9PJ92SDaDQoxUE+z/ijm71UMxAnDQs1B5ln8j9/&#10;/gsAAP//AwBQSwECLQAUAAYACAAAACEAtoM4kv4AAADhAQAAEwAAAAAAAAAAAAAAAAAAAAAAW0Nv&#10;bnRlbnRfVHlwZXNdLnhtbFBLAQItABQABgAIAAAAIQA4/SH/1gAAAJQBAAALAAAAAAAAAAAAAAAA&#10;AC8BAABfcmVscy8ucmVsc1BLAQItABQABgAIAAAAIQBjDenbcAIAACQFAAAOAAAAAAAAAAAAAAAA&#10;AC4CAABkcnMvZTJvRG9jLnhtbFBLAQItABQABgAIAAAAIQCbpZi72wAAAAcBAAAPAAAAAAAAAAAA&#10;AAAAAMoEAABkcnMvZG93bnJldi54bWxQSwUGAAAAAAQABADzAAAA0gUAAAAA&#10;" fillcolor="white [3201]" strokecolor="#70ad47 [3209]" strokeweight="1pt">
+                      <v:textbox>
+                        <w:txbxContent>
+                          <w:p>
+                            <w:pPr>
+                              <w:jc w:val="center"/>
+                              <w:rPr>
+                                <w:sz w:val="20"/>
+                                <w:szCs w:val="20"/>
+                              </w:rPr>
+                            </w:pPr>
+                            <w:r>
+                              <w:rPr>
+                                <w:color w:val="000000"/>
+                                <w:sz w:val="20"/>
+                                <w:szCs w:val="20"/>
+                              </w:rPr>
+                              <w:t>Software</w:t>
+                            </w:r>
+                            <w:r>
+                              <w:rPr>
+                                <w:color w:val="000000"/>
+                                <w:sz w:val="20"/>
+                                <w:szCs w:val="20"/>
+                              </w:rPr>
+                              <w:br/>
+                              <w:t>Architecture</w:t>
+                            </w:r>
+                            <w:r>
+                              <w:rPr>
+                                <w:color w:val="000000"/>
+                                <w:sz w:val="20"/>
+                                <w:szCs w:val="20"/>
+                              </w:rPr>
+                              <w:br/>
+                              <w:t>Design</w:t>
+                            </w:r>
+                          </w:p>
+                        </w:txbxContent>
+                      </v:textbox>
+                    </v:rect>
+                  </w:pict>
+                </mc:Fallback>
+              </mc:AlternateContent>
+            </w:r>
+          </w:p>
+        </w:tc>
+        <w:tc>
+          <w:tcPr>
+            <w:tcW w:w="1966" w:type="dxa"/>
+            <w:shd w:val="clear" w:color="auto" w:fill="9CC2E5" w:themeFill="accent1" w:themeFillTint="99"/>
+          </w:tcPr>
+          <w:p/>
+        </w:tc>
+        <w:tc>
+          <w:tcPr>
+            <w:tcW w:w="1620" w:type="dxa"/>
+            <w:shd w:val="clear" w:color="auto" w:fill="FFD966" w:themeFill="accent4" w:themeFillTint="99"/>
+          </w:tcPr>
+          <w:p/>
+        </w:tc>
+        <w:tc>
+          <w:tcPr>
+            <w:tcW w:w="1710" w:type="dxa"/>
+            <w:shd w:val="clear" w:color="auto" w:fill="9CC2E5" w:themeFill="accent1" w:themeFillTint="99"/>
+          </w:tcPr>
+          <w:p/>
+        </w:tc>
+        <w:tc>
+          <w:tcPr>
+            <w:tcW w:w="2457" w:type="dxa"/>
+            <w:shd w:val="clear" w:color="auto" w:fill="FFD966" w:themeFill="accent4" w:themeFillTint="99"/>
+          </w:tcPr>
+          <w:p/>
+        </w:tc>
+      </w:tr>
+      <w:tr>
+        <w:trPr>
+          <w:trHeight w:val="971"/>
+        </w:trPr>
+        <w:tc>
+          <w:tcPr>
+            <w:tcW w:w="1890" w:type="dxa"/>
+          </w:tcPr>
+          <w:p>
+            <w:pPr>
+              <w:rPr>
+                <w:sz w:val="20"/>
+                <w:szCs w:val="20"/>
+              </w:rPr>
+            </w:pPr>
+            <w:r>
+              <w:rPr>
+                <w:sz w:val="20"/>
+                <w:szCs w:val="20"/>
+              </w:rPr>
+              <w:t>Low-level Design</w:t>
+            </w:r>
+          </w:p>
+        </w:tc>
+        <w:tc>
+          <w:tcPr>
+            <w:tcW w:w="2160" w:type="dxa"/>
+            <w:shd w:val="clear" w:color="auto" w:fill="9CC2E5" w:themeFill="accent1" w:themeFillTint="99"/>
+          </w:tcPr>
+          <w:p/>
+        </w:tc>
+        <w:tc>
+          <w:tcPr>
+            <w:tcW w:w="3074" w:type="dxa"/>
+            <w:shd w:val="clear" w:color="auto" w:fill="FFD966" w:themeFill="accent4" w:themeFillTint="99"/>
+          </w:tcPr>
+          <w:p>
+            <w:r>
+              <w:rPr>
+                <w:noProof/>
+              </w:rPr>
+              <mc:AlternateContent>
+                <mc:Choice Requires="wps">
+                  <w:drawing>
+                    <wp:anchor distT="0" distB="0" distL="114300" distR="114300" simplePos="0" relativeHeight="251667456" behindDoc="0" locked="0" layoutInCell="1" allowOverlap="1" wp14:anchorId="1F941114" wp14:editId="0E5FF553">
+                      <wp:simplePos x="0" y="0"/>
+                      <wp:positionH relativeFrom="column">
+                        <wp:posOffset>529645</wp:posOffset>
+                      </wp:positionH>
+                      <wp:positionV relativeFrom="paragraph">
+                        <wp:posOffset>100496</wp:posOffset>
+                      </wp:positionV>
+                      <wp:extent cx="1264258" cy="421005"/>
+                      <wp:effectExtent l="0" t="0" r="12700" b="17145"/>
+                      <wp:wrapNone/>
+                      <wp:docPr id="6" name="Rectangle 6"/>
+                      <wp:cNvGraphicFramePr/>
+                      <a:graphic xmlns:a="http://schemas.openxmlformats.org/drawingml/2006/main">
+                        <a:graphicData uri="http://schemas.microsoft.com/office/word/2010/wordprocessingShape">
+                          <wps:wsp>
+                            <wps:cNvSpPr/>
+                            <wps:spPr>
+                              <a:xfrm>
+                                <a:off x="0" y="0"/>
+                                <a:ext cx="1264258" cy="421005"/>
+                              </a:xfrm>
+                              <a:prstGeom prst="rect">
+                                <a:avLst/>
+                              </a:prstGeom>
+                            </wps:spPr>
+                            <wps:style>
+                              <a:lnRef idx="2">
+                                <a:schemeClr val="accent6"/>
+                              </a:lnRef>
+                              <a:fillRef idx="1">
+                                <a:schemeClr val="lt1"/>
+                              </a:fillRef>
+                              <a:effectRef idx="0">
+                                <a:schemeClr val="accent6"/>
+                              </a:effectRef>
+                              <a:fontRef idx="minor">
+                                <a:schemeClr val="dk1"/>
+                              </a:fontRef>
+                            </wps:style>
+                            <wps:txbx>
+                              <w:txbxContent>
+                                <w:p>
+                                  <w:pPr>
+                                    <w:jc w:val="center"/>
+                                    <w:rPr>
+                                      <w:sz w:val="20"/>
+                                      <w:szCs w:val="20"/>
+                                    </w:rPr>
+                                  </w:pPr>
+                                  <w:r>
+                                    <w:rPr>
+                                      <w:color w:val="000000"/>
+                                      <w:sz w:val="20"/>
+                                      <w:szCs w:val="20"/>
+                                    </w:rPr>
+                                    <w:t>Software Low</w:t>
+                                  </w:r>
+                                  <w:r>
+                                    <w:rPr>
+                                      <w:color w:val="000000"/>
+                                      <w:sz w:val="20"/>
+                                      <w:szCs w:val="20"/>
+                                    </w:rPr>
+                                    <w:t>-</w:t>
+                                  </w:r>
+                                  <w:r>
+                                    <w:rPr>
+                                      <w:color w:val="000000"/>
+                                      <w:sz w:val="20"/>
+                                      <w:szCs w:val="20"/>
+                                    </w:rPr>
+                                    <w:t>Level Design</w:t>
+                                  </w:r>
+                                </w:p>
+                              </w:txbxContent>
+                            </wps:txbx>
+                            <wps:bodyPr rot="0" spcFirstLastPara="0" vertOverflow="overflow" horzOverflow="overflow" vert="horz" wrap="square" lIns="91440" tIns="45720" rIns="91440" bIns="45720" numCol="1" spcCol="0" rtlCol="0" fromWordArt="0" anchor="ctr" anchorCtr="0" forceAA="0" compatLnSpc="1">
+                              <a:prstTxWarp prst="textNoShape">
+                                <a:avLst/>
+                              </a:prstTxWarp>
+                              <a:noAutofit/>
+                            </wps:bodyPr>
+                          </wps:wsp>
+                        </a:graphicData>
+                      </a:graphic>
+                      <wp14:sizeRelH relativeFrom="margin">
+                        <wp14:pctWidth>0</wp14:pctWidth>
+                      </wp14:sizeRelH>
+                      <wp14:sizeRelV relativeFrom="margin">
+                        <wp14:pctHeight>0</wp14:pctHeight>
+                      </wp14:sizeRelV>
+                    </wp:anchor>
+                  </w:drawing>
+                </mc:Choice>
+                <mc:Fallback>
+                  <w:pict>
+                    <v:rect w14:anchorId="1F941114" id="Rectangle 6" o:spid="_x0000_s1029" style="position:absolute;margin-left:41.7pt;margin-top:7.9pt;width:99.55pt;height:33.15pt;z-index:251667456;visibility:visible;mso-wrap-style:square;mso-width-percent:0;mso-height-percent:0;mso-wrap-distance-left:9pt;mso-wrap-distance-top:0;mso-wrap-distance-right:9pt;mso-wrap-distance-bottom:0;mso-position-horizontal:absolute;mso-position-horizontal-relative:text;mso-position-vertical:absolute;mso-position-vertical-relative:text;mso-width-percent:0;mso-height-percent:0;mso-width-relative:margin;mso-height-relative:margin;v-text-anchor:middle" o:gfxdata="UEsDBBQABgAIAAAAIQC2gziS/gAAAOEBAAATAAAAW0NvbnRlbnRfVHlwZXNdLnhtbJSRQU7DMBBF&#10;90jcwfIWJU67QAgl6YK0S0CoHGBkTxKLZGx5TGhvj5O2G0SRWNoz/78nu9wcxkFMGNg6quQqL6RA&#10;0s5Y6ir5vt9lD1JwBDIwOMJKHpHlpr69KfdHjyxSmriSfYz+USnWPY7AufNIadK6MEJMx9ApD/oD&#10;OlTrorhX2lFEilmcO2RdNtjC5xDF9pCuTyYBB5bi6bQ4syoJ3g9WQ0ymaiLzg5KdCXlKLjvcW893&#10;SUOqXwnz5DrgnHtJTxOsQfEKIT7DmDSUCaxw7Rqn8787ZsmRM9e2VmPeBN4uqYvTtW7jvijg9N/y&#10;JsXecLq0q+WD6m8AAAD//wMAUEsDBBQABgAIAAAAIQA4/SH/1gAAAJQBAAALAAAAX3JlbHMvLnJl&#10;bHOkkMFqwzAMhu+DvYPRfXGawxijTi+j0GvpHsDYimMaW0Yy2fr2M4PBMnrbUb/Q94l/f/hMi1qR&#10;JVI2sOt6UJgd+ZiDgffL8ekFlFSbvV0oo4EbChzGx4f9GRdb25HMsYhqlCwG5lrLq9biZkxWOiqY&#10;22YiTra2kYMu1l1tQD30/bPm3wwYN0x18gb45AdQl1tp5j/sFB2T0FQ7R0nTNEV3j6o9feQzro1i&#10;OWA14Fm+Q8a1a8+Bvu/d/dMb2JY5uiPbhG/ktn4cqGU/er3pcvwCAAD//wMAUEsDBBQABgAIAAAA&#10;IQBzsaMNbQIAACQFAAAOAAAAZHJzL2Uyb0RvYy54bWysVMlu2zAQvRfoPxC8N1rquK1hOTAcpCgQ&#10;JEaSImeaIm2h3DqkLblf3yElK2nqU9ELxdHMm/UN51edVuQgwDfWVLS4yCkRhtu6MduKfn+6+fCZ&#10;Eh+YqZmyRlT0KDy9Wrx/N2/dTJR2Z1UtgKAT42etq+guBDfLMs93QjN/YZ0wqJQWNAsowjargbXo&#10;XauszPNp1lqoHVguvMe/172SLpJ/KQUP91J6EYiqKOYW0gnp3MQzW8zZbAvM7Ro+pMH+IQvNGoNB&#10;R1fXLDCyh+YvV7rhYL2V4YJbnVkpGy5SDVhNkb+p5nHHnEi1YHO8G9vk/59bfndYA2nqik4pMUzj&#10;iB6wacxslSDT2J7W+RlaPbo1DJLHa6y1k6DjF6sgXWrpcWyp6ALh+LMop5PyEknAUTcpizy/jE6z&#10;F7QDH74Kq0m8VBQweuokO9z60JueTBAXs+njp1s4KhFTUOZBSCwDI5YJnQgkVgrIgeHoGefChFQP&#10;hk7WESYbpUZgcQ6oQjHkO9hGmEjEGoH5OeCfEUdEimpNGMG6MRbOOah/jJF7+1P1fc2x/NBtujS7&#10;j6dBbWx9xHmC7YnuHb9psK23zIc1A2Q27gBua7jHQyrbVtQON0p2Fn6d+x/tkXCopaTFTamo/7ln&#10;IChR3wxS8UsxmcTVSsLk8lOJArzWbF5rzF6vLE6kwHfB8XSN9kGdrhKsfsalXsaoqGKGY+yK8gAn&#10;YRX6DcZngYvlMpnhOjkWbs2j49F57HOkzVP3zMAN3ArIyjt72io2e0Ox3jYijV3ug5VN4l/sdN/X&#10;YQK4ionBw7MRd/21nKxeHrfFbwAAAP//AwBQSwMEFAAGAAgAAAAhAM/qDGXcAAAACAEAAA8AAABk&#10;cnMvZG93bnJldi54bWxMj81OwzAQhO9IvIO1SNyok5SiEOJUBVS4Qvm7buMliYjXUey04e1ZTnDc&#10;+UazM+V6dr060Bg6zwbSRQKKuPa248bA68v2IgcVIrLF3jMZ+KYA6+r0pMTC+iM/02EXGyUhHAo0&#10;0MY4FFqHuiWHYeEHYmGffnQY5RwbbUc8SrjrdZYkV9phx/KhxYHuWqq/dpMzMNUPtx/NsHm63y75&#10;Ufv02r29W2POz+bNDahIc/wzw299qQ6VdNr7iW1QvYF8eSlO0VeyQHiWZytQewFZCroq9f8B1Q8A&#10;AAD//wMAUEsBAi0AFAAGAAgAAAAhALaDOJL+AAAA4QEAABMAAAAAAAAAAAAAAAAAAAAAAFtDb250&#10;ZW50X1R5cGVzXS54bWxQSwECLQAUAAYACAAAACEAOP0h/9YAAACUAQAACwAAAAAAAAAAAAAAAAAv&#10;AQAAX3JlbHMvLnJlbHNQSwECLQAUAAYACAAAACEAc7GjDW0CAAAkBQAADgAAAAAAAAAAAAAAAAAu&#10;AgAAZHJzL2Uyb0RvYy54bWxQSwECLQAUAAYACAAAACEAz+oMZdwAAAAIAQAADwAAAAAAAAAAAAAA&#10;AADHBAAAZHJzL2Rvd25yZXYueG1sUEsFBgAAAAAEAAQA8wAAANAFAAAAAA==&#10;" fillcolor="white [3201]" strokecolor="#70ad47 [3209]" strokeweight="1pt">
+                      <v:textbox>
+                        <w:txbxContent>
+                          <w:p>
+                            <w:pPr>
+                              <w:jc w:val="center"/>
+                              <w:rPr>
+                                <w:sz w:val="20"/>
+                                <w:szCs w:val="20"/>
+                              </w:rPr>
+                            </w:pPr>
+                            <w:r>
+                              <w:rPr>
+                                <w:color w:val="000000"/>
+                                <w:sz w:val="20"/>
+                                <w:szCs w:val="20"/>
+                              </w:rPr>
+                              <w:t>Software Low</w:t>
+                            </w:r>
+                            <w:r>
+                              <w:rPr>
+                                <w:color w:val="000000"/>
+                                <w:sz w:val="20"/>
+                                <w:szCs w:val="20"/>
+                              </w:rPr>
+                              <w:t>-</w:t>
+                            </w:r>
+                            <w:r>
+                              <w:rPr>
+                                <w:color w:val="000000"/>
+                                <w:sz w:val="20"/>
+                                <w:szCs w:val="20"/>
+                              </w:rPr>
+                              <w:t>Level Design</w:t>
+                            </w:r>
+                          </w:p>
+                        </w:txbxContent>
+                      </v:textbox>
+                    </v:rect>
+                  </w:pict>
+                </mc:Fallback>
+              </mc:AlternateContent>
+            </w:r>
+            <w:r>
+              <w:rPr>
+                <w:noProof/>
+              </w:rPr>
+              <mc:AlternateContent>
+                <mc:Choice Requires="wps">
+                  <w:drawing>
+                    <wp:anchor distT="0" distB="0" distL="114300" distR="114300" simplePos="0" relativeHeight="251679744" behindDoc="0" locked="0" layoutInCell="1" allowOverlap="1" wp14:anchorId="0226F90E" wp14:editId="2C2D3427">
+                      <wp:simplePos x="0" y="0"/>
+                      <wp:positionH relativeFrom="column">
+                        <wp:posOffset>809542</wp:posOffset>
+                      </wp:positionH>
+                      <wp:positionV relativeFrom="paragraph">
+                        <wp:posOffset>520148</wp:posOffset>
+                      </wp:positionV>
+                      <wp:extent cx="310073" cy="413882"/>
+                      <wp:effectExtent l="0" t="0" r="52070" b="100965"/>
+                      <wp:wrapNone/>
+                      <wp:docPr id="19" name="Elbow Connector 19"/>
+                      <wp:cNvGraphicFramePr/>
+                      <a:graphic xmlns:a="http://schemas.openxmlformats.org/drawingml/2006/main">
+                        <a:graphicData uri="http://schemas.microsoft.com/office/word/2010/wordprocessingShape">
+                          <wps:wsp>
+                            <wps:cNvCnPr/>
+                            <wps:spPr>
+                              <a:xfrm>
+                                <a:off x="0" y="0"/>
+                                <a:ext cx="310073" cy="413882"/>
+                              </a:xfrm>
+                              <a:prstGeom prst="bentConnector3">
+                                <a:avLst>
+                                  <a:gd name="adj1" fmla="val 4162"/>
+                                </a:avLst>
+                              </a:prstGeom>
+                              <a:ln>
+                                <a:solidFill>
+                                  <a:schemeClr val="tx1"/>
+                                </a:solidFill>
+                                <a:tailEnd type="triangle"/>
+                              </a:ln>
+                            </wps:spPr>
+                            <wps:style>
+                              <a:lnRef idx="1">
+                                <a:schemeClr val="accent1"/>
+                              </a:lnRef>
+                              <a:fillRef idx="0">
+                                <a:schemeClr val="accent1"/>
+                              </a:fillRef>
+                              <a:effectRef idx="0">
+                                <a:schemeClr val="accent1"/>
+                              </a:effectRef>
+                              <a:fontRef idx="minor">
+                                <a:schemeClr val="tx1"/>
+                              </a:fontRef>
+                            </wps:style>
+                            <wps:bodyPr/>
+                          </wps:wsp>
+                        </a:graphicData>
+                      </a:graphic>
+                      <wp14:sizeRelH relativeFrom="margin">
+                        <wp14:pctWidth>0</wp14:pctWidth>
+                      </wp14:sizeRelH>
+                    </wp:anchor>
+                  </w:drawing>
+                </mc:Choice>
+                <mc:Fallback>
+                  <w:pict>
+                    <v:shape w14:anchorId="12346F12" id="Elbow Connector 19" o:spid="_x0000_s1026" type="#_x0000_t34" style="position:absolute;margin-left:63.75pt;margin-top:40.95pt;width:24.4pt;height:32.6pt;z-index:251679744;visibility:visible;mso-wrap-style:square;mso-width-percent:0;mso-wrap-distance-left:9pt;mso-wrap-distance-top:0;mso-wrap-distance-right:9pt;mso-wrap-distance-bottom:0;mso-position-horizontal:absolute;mso-position-horizontal-relative:text;mso-position-vertical:absolute;mso-position-vertical-relative:text;mso-width-percent:0;mso-width-relative:margin" o:gfxdata="UEsDBBQABgAIAAAAIQC2gziS/gAAAOEBAAATAAAAW0NvbnRlbnRfVHlwZXNdLnhtbJSRQU7DMBBF&#10;90jcwfIWJU67QAgl6YK0S0CoHGBkTxKLZGx5TGhvj5O2G0SRWNoz/78nu9wcxkFMGNg6quQqL6RA&#10;0s5Y6ir5vt9lD1JwBDIwOMJKHpHlpr69KfdHjyxSmriSfYz+USnWPY7AufNIadK6MEJMx9ApD/oD&#10;OlTrorhX2lFEilmcO2RdNtjC5xDF9pCuTyYBB5bi6bQ4syoJ3g9WQ0ymaiLzg5KdCXlKLjvcW893&#10;SUOqXwnz5DrgnHtJTxOsQfEKIT7DmDSUCaxw7Rqn8787ZsmRM9e2VmPeBN4uqYvTtW7jvijg9N/y&#10;JsXecLq0q+WD6m8AAAD//wMAUEsDBBQABgAIAAAAIQA4/SH/1gAAAJQBAAALAAAAX3JlbHMvLnJl&#10;bHOkkMFqwzAMhu+DvYPRfXGawxijTi+j0GvpHsDYimMaW0Yy2fr2M4PBMnrbUb/Q94l/f/hMi1qR&#10;JVI2sOt6UJgd+ZiDgffL8ekFlFSbvV0oo4EbChzGx4f9GRdb25HMsYhqlCwG5lrLq9biZkxWOiqY&#10;22YiTra2kYMu1l1tQD30/bPm3wwYN0x18gb45AdQl1tp5j/sFB2T0FQ7R0nTNEV3j6o9feQzro1i&#10;OWA14Fm+Q8a1a8+Bvu/d/dMb2JY5uiPbhG/ktn4cqGU/er3pcvwCAAD//wMAUEsDBBQABgAIAAAA&#10;IQDEkb7h+gEAAFgEAAAOAAAAZHJzL2Uyb0RvYy54bWysVNuO0zAQfUfiHyy/0yTtailV033o7vKC&#10;oGLhA1xfGiPbY9mmaf6esZumXFZagXhxfJlzZs7xOOu7kzXkKEPU4FrazGpKpOMgtDu09OuXxzdL&#10;SmJiTjADTrZ0kJHebV6/Wvd+JefQgREyECRxcdX7lnYp+VVVRd5Jy+IMvHR4qCBYlnAZDpUIrEd2&#10;a6p5Xd9WPQThA3AZI+7enw/ppvArJXn6pFSUiZiWYm2pjKGM+zxWmzVbHQLzneZjGewfqrBMO0w6&#10;Ud2zxMj3oP+gspoHiKDSjIOtQCnNZdGAapr6NzVPHfOyaEFzop9siv+Pln887gLRAu/uHSWOWbyj&#10;B7OHnmzBObQPAsETtKn3cYXRW7cL4yr6XciaTyrY/EU15FSsHSZr5SkRjpuLpq7fLijheHTTLJbL&#10;eeasrmAfYnovwZI8aeleujRVsCjWsuOHmIrHYiyUiW8NJcoavLIjM+Smub3QjsGY4EKckcblMYLR&#10;4lEbUxa50+TWBIIMLU2nZizsl6jEtHlwgqTBo0EpaOYORo6RmbXK9pwNKbM0GHnO+Fkq9BctaIqK&#10;0tnXfIxzVHrJaRxGZ5jC6iZg/TJwjM9QWbr+b8ATomQGlyaw1Q7Cc9mvNqlz/MWBs+5swR7EUFql&#10;WIPtW657fGr5ffy8LvDrD2HzAwAA//8DAFBLAwQUAAYACAAAACEAJ6LARN4AAAAKAQAADwAAAGRy&#10;cy9kb3ducmV2LnhtbEyPwU6DQBCG7ya+w2ZMvBi7gFoQWRpj4gPYNhhvU3YEWnaXsEvBt3d60tv8&#10;mS//fFNsFtOLM42+c1ZBvIpAkK2d7myjYL97v89A+IBWY+8sKfghD5vy+qrAXLvZftB5GxrBJdbn&#10;qKANYcil9HVLBv3KDWR59+1Gg4Hj2Eg94szlppdJFK2lwc7yhRYHemupPm0noyDdV8nx83Q3fzUV&#10;YnXsScfZpNTtzfL6AiLQEv5guOizOpTsdHCT1V70nJP0iVEFWfwM4gKk6wcQBx4e0xhkWcj/L5S/&#10;AAAA//8DAFBLAQItABQABgAIAAAAIQC2gziS/gAAAOEBAAATAAAAAAAAAAAAAAAAAAAAAABbQ29u&#10;dGVudF9UeXBlc10ueG1sUEsBAi0AFAAGAAgAAAAhADj9If/WAAAAlAEAAAsAAAAAAAAAAAAAAAAA&#10;LwEAAF9yZWxzLy5yZWxzUEsBAi0AFAAGAAgAAAAhAMSRvuH6AQAAWAQAAA4AAAAAAAAAAAAAAAAA&#10;LgIAAGRycy9lMm9Eb2MueG1sUEsBAi0AFAAGAAgAAAAhACeiwETeAAAACgEAAA8AAAAAAAAAAAAA&#10;AAAAVAQAAGRycy9kb3ducmV2LnhtbFBLBQYAAAAABAAEAPMAAABfBQAAAAA=&#10;" adj="899" strokecolor="black [3213]" strokeweight=".5pt">
+                      <v:stroke endarrow="block"/>
+                    </v:shape>
+                  </w:pict>
+                </mc:Fallback>
+              </mc:AlternateContent>
+            </w:r>
+          </w:p>
+        </w:tc>
+        <w:tc>
+          <w:tcPr>
+            <w:tcW w:w="1966" w:type="dxa"/>
+            <w:shd w:val="clear" w:color="auto" w:fill="9CC2E5" w:themeFill="accent1" w:themeFillTint="99"/>
+          </w:tcPr>
+          <w:p>
+            <w:bookmarkStart w:id="0" w:name="_GoBack"/>
+            <w:bookmarkEnd w:id="0"/>
+          </w:p>
+        </w:tc>
+        <w:tc>
+          <w:tcPr>
+            <w:tcW w:w="1620" w:type="dxa"/>
+            <w:shd w:val="clear" w:color="auto" w:fill="FFD966" w:themeFill="accent4" w:themeFillTint="99"/>
+          </w:tcPr>
+          <w:p/>
+        </w:tc>
+        <w:tc>
+          <w:tcPr>
+            <w:tcW w:w="1710" w:type="dxa"/>
+            <w:shd w:val="clear" w:color="auto" w:fill="9CC2E5" w:themeFill="accent1" w:themeFillTint="99"/>
+          </w:tcPr>
+          <w:p/>
+        </w:tc>
+        <w:tc>
+          <w:tcPr>
+            <w:tcW w:w="2457" w:type="dxa"/>
+            <w:shd w:val="clear" w:color="auto" w:fill="FFD966" w:themeFill="accent4" w:themeFillTint="99"/>
+          </w:tcPr>
+          <w:p/>
+        </w:tc>
+      </w:tr>
+      <w:tr>
+        <w:trPr>
+          <w:trHeight w:val="1691"/>
+        </w:trPr>
+        <w:tc>
+          <w:tcPr>
+            <w:tcW w:w="1890" w:type="dxa"/>
+          </w:tcPr>
+          <w:p>
+            <w:pPr>
+              <w:rPr>
+                <w:sz w:val="20"/>
+                <w:szCs w:val="20"/>
+              </w:rPr>
+            </w:pPr>
+            <w:r>
+              <w:rPr>
+                <w:sz w:val="20"/>
+                <w:szCs w:val="20"/>
+              </w:rPr>
+              <w:t>Software Developer</w:t>
+            </w:r>
+          </w:p>
+        </w:tc>
+        <w:tc>
+          <w:tcPr>
+            <w:tcW w:w="2160" w:type="dxa"/>
+            <w:shd w:val="clear" w:color="auto" w:fill="9CC2E5" w:themeFill="accent1" w:themeFillTint="99"/>
+          </w:tcPr>
+          <w:p/>
+        </w:tc>
+        <w:tc>
+          <w:tcPr>
+            <w:tcW w:w="3074" w:type="dxa"/>
+            <w:shd w:val="clear" w:color="auto" w:fill="FFD966" w:themeFill="accent4" w:themeFillTint="99"/>
+          </w:tcPr>
+          <w:p>
+            <w:r>
+              <w:rPr>
+                <w:noProof/>
+              </w:rPr>
+              <mc:AlternateContent>
+                <mc:Choice Requires="wps">
+                  <w:drawing>
+                    <wp:anchor distT="0" distB="0" distL="114300" distR="114300" simplePos="0" relativeHeight="251665408" behindDoc="0" locked="0" layoutInCell="1" allowOverlap="1" wp14:anchorId="195E3867" wp14:editId="4EA68AC7">
+                      <wp:simplePos x="0" y="0"/>
+                      <wp:positionH relativeFrom="column">
+                        <wp:posOffset>1133944</wp:posOffset>
+                      </wp:positionH>
+                      <wp:positionV relativeFrom="paragraph">
+                        <wp:posOffset>81860</wp:posOffset>
+                      </wp:positionV>
+                      <wp:extent cx="1232259" cy="429260"/>
+                      <wp:effectExtent l="0" t="0" r="25400" b="27940"/>
+                      <wp:wrapNone/>
+                      <wp:docPr id="4" name="Rectangle 4"/>
+                      <wp:cNvGraphicFramePr/>
+                      <a:graphic xmlns:a="http://schemas.openxmlformats.org/drawingml/2006/main">
+                        <a:graphicData uri="http://schemas.microsoft.com/office/word/2010/wordprocessingShape">
+                          <wps:wsp>
+                            <wps:cNvSpPr/>
+                            <wps:spPr>
+                              <a:xfrm>
+                                <a:off x="0" y="0"/>
+                                <a:ext cx="1232259" cy="429260"/>
+                              </a:xfrm>
+                              <a:prstGeom prst="rect">
+                                <a:avLst/>
+                              </a:prstGeom>
+                            </wps:spPr>
+                            <wps:style>
+                              <a:lnRef idx="2">
+                                <a:schemeClr val="accent6"/>
+                              </a:lnRef>
+                              <a:fillRef idx="1">
+                                <a:schemeClr val="lt1"/>
+                              </a:fillRef>
+                              <a:effectRef idx="0">
+                                <a:schemeClr val="accent6"/>
+                              </a:effectRef>
+                              <a:fontRef idx="minor">
+                                <a:schemeClr val="dk1"/>
+                              </a:fontRef>
+                            </wps:style>
+                            <wps:txbx>
+                              <w:txbxContent>
+                                <w:p>
+                                  <w:pPr>
+                                    <w:jc w:val="center"/>
+                                    <w:rPr>
+                                      <w:sz w:val="18"/>
+                                      <w:szCs w:val="18"/>
+                                    </w:rPr>
+                                  </w:pPr>
+                                  <w:r>
+                                    <w:rPr>
+                                      <w:sz w:val="18"/>
+                                      <w:szCs w:val="18"/>
+                                    </w:rPr>
+                                    <w:t>Function Structure Design</w:t>
+                                  </w:r>
+                                </w:p>
+                              </w:txbxContent>
+                            </wps:txbx>
+                            <wps:bodyPr rot="0" spcFirstLastPara="0" vertOverflow="overflow" horzOverflow="overflow" vert="horz" wrap="square" lIns="91440" tIns="45720" rIns="91440" bIns="45720" numCol="1" spcCol="0" rtlCol="0" fromWordArt="0" anchor="ctr" anchorCtr="0" forceAA="0" compatLnSpc="1">
+                              <a:prstTxWarp prst="textNoShape">
+                                <a:avLst/>
+                              </a:prstTxWarp>
+                              <a:noAutofit/>
+                            </wps:bodyPr>
+                          </wps:wsp>
+                        </a:graphicData>
+                      </a:graphic>
+                      <wp14:sizeRelH relativeFrom="margin">
+                        <wp14:pctWidth>0</wp14:pctWidth>
+                      </wp14:sizeRelH>
+                      <wp14:sizeRelV relativeFrom="margin">
+                        <wp14:pctHeight>0</wp14:pctHeight>
+                      </wp14:sizeRelV>
+                    </wp:anchor>
+                  </w:drawing>
+                </mc:Choice>
+                <mc:Fallback>
+                  <w:pict>
+                    <v:rect w14:anchorId="195E3867" id="Rectangle 4" o:spid="_x0000_s1030" style="position:absolute;margin-left:89.3pt;margin-top:6.45pt;width:97.05pt;height:33.8pt;z-index:251665408;visibility:visible;mso-wrap-style:square;mso-width-percent:0;mso-height-percent:0;mso-wrap-distance-left:9pt;mso-wrap-distance-top:0;mso-wrap-distance-right:9pt;mso-wrap-distance-bottom:0;mso-position-horizontal:absolute;mso-position-horizontal-relative:text;mso-position-vertical:absolute;mso-position-vertical-relative:text;mso-width-percent:0;mso-height-percent:0;mso-width-relative:margin;mso-height-relative:margin;v-text-anchor:middle" o:gfxdata="UEsDBBQABgAIAAAAIQC2gziS/gAAAOEBAAATAAAAW0NvbnRlbnRfVHlwZXNdLnhtbJSRQU7DMBBF&#10;90jcwfIWJU67QAgl6YK0S0CoHGBkTxKLZGx5TGhvj5O2G0SRWNoz/78nu9wcxkFMGNg6quQqL6RA&#10;0s5Y6ir5vt9lD1JwBDIwOMJKHpHlpr69KfdHjyxSmriSfYz+USnWPY7AufNIadK6MEJMx9ApD/oD&#10;OlTrorhX2lFEilmcO2RdNtjC5xDF9pCuTyYBB5bi6bQ4syoJ3g9WQ0ymaiLzg5KdCXlKLjvcW893&#10;SUOqXwnz5DrgnHtJTxOsQfEKIT7DmDSUCaxw7Rqn8787ZsmRM9e2VmPeBN4uqYvTtW7jvijg9N/y&#10;JsXecLq0q+WD6m8AAAD//wMAUEsDBBQABgAIAAAAIQA4/SH/1gAAAJQBAAALAAAAX3JlbHMvLnJl&#10;bHOkkMFqwzAMhu+DvYPRfXGawxijTi+j0GvpHsDYimMaW0Yy2fr2M4PBMnrbUb/Q94l/f/hMi1qR&#10;JVI2sOt6UJgd+ZiDgffL8ekFlFSbvV0oo4EbChzGx4f9GRdb25HMsYhqlCwG5lrLq9biZkxWOiqY&#10;22YiTra2kYMu1l1tQD30/bPm3wwYN0x18gb45AdQl1tp5j/sFB2T0FQ7R0nTNEV3j6o9feQzro1i&#10;OWA14Fm+Q8a1a8+Bvu/d/dMb2JY5uiPbhG/ktn4cqGU/er3pcvwCAAD//wMAUEsDBBQABgAIAAAA&#10;IQC1a3AybwIAACQFAAAOAAAAZHJzL2Uyb0RvYy54bWysVMFu2zAMvQ/YPwi6r469tGuDOkXQosOA&#10;og3aDj0rspQYk0WNUmJnXz9Kdtyuy2nYRSZNPlJ8JHV51TWG7RT6GmzJ85MJZ8pKqGq7Lvn359tP&#10;55z5IGwlDFhV8r3y/Gr+8cNl62aqgA2YSiGjINbPWlfyTQhulmVeblQj/Ak4ZcmoARsRSMV1VqFo&#10;KXpjsmIyOctawMohSOU9/b3pjXye4mutZHjQ2qvATMnpbiGdmM5VPLP5pZitUbhNLYdriH+4RSNq&#10;S0nHUDciCLbF+q9QTS0RPOhwIqHJQOtaqlQDVZNP3lXztBFOpVqIHO9Gmvz/Cyvvd0tkdVXyKWdW&#10;NNSiRyJN2LVRbBrpaZ2fkdeTW+KgeRJjrZ3GJn6pCtYlSvcjpaoLTNLPvPhcFKcXnEmyTYuL4ixx&#10;nr2iHfrwVUHDolBypOyJSbG784EykuvBhZR4mz5/ksLeqHgFYx+VpjIoY5HQaYDUtUG2E9R6IaWy&#10;4SzWQ/GSd4Tp2pgRmB8DmpAPoME3wlQarBE4OQb8M+OISFnBhhHc1BbwWIDqx5i59z9U39ccyw/d&#10;qht6N7RmBdWe+onQD7p38rYmWu+ED0uBNNm0A7St4YEObaAtOQwSZxvAX8f+R38aOLJy1tKmlNz/&#10;3ApUnJlvlkbxIp9O42olZXr6pSAF31pWby1221wDdSSnd8HJJEb/YA6iRmheaKkXMSuZhJWUu+Qy&#10;4EG5Dv0G07Mg1WKR3GidnAh39snJGDzyHMfmuXsR6IbZCjSV93DYKjF7N2K9b0RaWGwD6DrNX2S6&#10;53XoAK1iGqPh2Yi7/lZPXq+P2/w3AAAA//8DAFBLAwQUAAYACAAAACEAaJSKK94AAAAJAQAADwAA&#10;AGRycy9kb3ducmV2LnhtbEyPwU7CQBCG7yS+w2ZMvMGWEmmp3RLUoFcBhevSHdvG7mzT3UJ9e8eT&#10;3ubPfPnnm3w92lZcsPeNIwXzWQQCqXSmoUrB+2E7TUH4oMno1hEq+EYP6+JmkuvMuCvt8LIPleAS&#10;8plWUIfQZVL6skar/cx1SLz7dL3VgWNfSdPrK5fbVsZRtJRWN8QXat3hU43l136wCoby5fFUdZu3&#10;5+2CXqWbr+zH0Sh1dztuHkAEHMMfDL/6rA4FO53dQMaLlnOSLhnlIV6BYGCRxAmIs4I0ugdZ5PL/&#10;B8UPAAAA//8DAFBLAQItABQABgAIAAAAIQC2gziS/gAAAOEBAAATAAAAAAAAAAAAAAAAAAAAAABb&#10;Q29udGVudF9UeXBlc10ueG1sUEsBAi0AFAAGAAgAAAAhADj9If/WAAAAlAEAAAsAAAAAAAAAAAAA&#10;AAAALwEAAF9yZWxzLy5yZWxzUEsBAi0AFAAGAAgAAAAhALVrcDJvAgAAJAUAAA4AAAAAAAAAAAAA&#10;AAAALgIAAGRycy9lMm9Eb2MueG1sUEsBAi0AFAAGAAgAAAAhAGiUiiveAAAACQEAAA8AAAAAAAAA&#10;AAAAAAAAyQQAAGRycy9kb3ducmV2LnhtbFBLBQYAAAAABAAEAPMAAADUBQAAAAA=&#10;" fillcolor="white [3201]" strokecolor="#70ad47 [3209]" strokeweight="1pt">
+                      <v:textbox>
+                        <w:txbxContent>
+                          <w:p>
+                            <w:pPr>
+                              <w:jc w:val="center"/>
+                              <w:rPr>
+                                <w:sz w:val="18"/>
+                                <w:szCs w:val="18"/>
+                              </w:rPr>
+                            </w:pPr>
+                            <w:r>
+                              <w:rPr>
+                                <w:sz w:val="18"/>
+                                <w:szCs w:val="18"/>
+                              </w:rPr>
+                              <w:t>Function Structure Design</w:t>
+                            </w:r>
+                          </w:p>
+                        </w:txbxContent>
+                      </v:textbox>
+                    </v:rect>
+                  </w:pict>
+                </mc:Fallback>
+              </mc:AlternateContent>
+            </w:r>
+            <w:r>
+              <w:rPr>
+                <w:noProof/>
+              </w:rPr>
+              <mc:AlternateContent>
+                <mc:Choice Requires="wps">
+                  <w:drawing>
+                    <wp:anchor distT="0" distB="0" distL="114300" distR="114300" simplePos="0" relativeHeight="251680768" behindDoc="0" locked="0" layoutInCell="1" allowOverlap="1" wp14:anchorId="30B76D5E" wp14:editId="07EB8B8A">
+                      <wp:simplePos x="0" y="0"/>
+                      <wp:positionH relativeFrom="column">
+                        <wp:posOffset>1715991</wp:posOffset>
+                      </wp:positionH>
+                      <wp:positionV relativeFrom="paragraph">
+                        <wp:posOffset>517416</wp:posOffset>
+                      </wp:positionV>
+                      <wp:extent cx="285722" cy="269598"/>
+                      <wp:effectExtent l="0" t="0" r="57785" b="92710"/>
+                      <wp:wrapNone/>
+                      <wp:docPr id="20" name="Elbow Connector 20"/>
+                      <wp:cNvGraphicFramePr/>
+                      <a:graphic xmlns:a="http://schemas.openxmlformats.org/drawingml/2006/main">
+                        <a:graphicData uri="http://schemas.microsoft.com/office/word/2010/wordprocessingShape">
+                          <wps:wsp>
+                            <wps:cNvCnPr/>
+                            <wps:spPr>
+                              <a:xfrm>
+                                <a:off x="0" y="0"/>
+                                <a:ext cx="285722" cy="269598"/>
+                              </a:xfrm>
+                              <a:prstGeom prst="bentConnector3">
+                                <a:avLst>
+                                  <a:gd name="adj1" fmla="val 3147"/>
+                                </a:avLst>
+                              </a:prstGeom>
+                              <a:ln>
+                                <a:solidFill>
+                                  <a:schemeClr val="tx1"/>
+                                </a:solidFill>
+                                <a:tailEnd type="triangle"/>
+                              </a:ln>
+                            </wps:spPr>
+                            <wps:style>
+                              <a:lnRef idx="1">
+                                <a:schemeClr val="accent1"/>
+                              </a:lnRef>
+                              <a:fillRef idx="0">
+                                <a:schemeClr val="accent1"/>
+                              </a:fillRef>
+                              <a:effectRef idx="0">
+                                <a:schemeClr val="accent1"/>
+                              </a:effectRef>
+                              <a:fontRef idx="minor">
+                                <a:schemeClr val="tx1"/>
+                              </a:fontRef>
+                            </wps:style>
+                            <wps:bodyPr/>
+                          </wps:wsp>
+                        </a:graphicData>
+                      </a:graphic>
+                      <wp14:sizeRelH relativeFrom="margin">
+                        <wp14:pctWidth>0</wp14:pctWidth>
+                      </wp14:sizeRelH>
+                      <wp14:sizeRelV relativeFrom="margin">
+                        <wp14:pctHeight>0</wp14:pctHeight>
+                      </wp14:sizeRelV>
+                    </wp:anchor>
+                  </w:drawing>
+                </mc:Choice>
+                <mc:Fallback>
+                  <w:pict>
+                    <v:shape w14:anchorId="0D878CF2" id="Elbow Connector 20" o:spid="_x0000_s1026" type="#_x0000_t34" style="position:absolute;margin-left:135.1pt;margin-top:40.75pt;width:22.5pt;height:21.25pt;z-index:251680768;visibility:visible;mso-wrap-style:square;mso-width-percent:0;mso-height-percent:0;mso-wrap-distance-left:9pt;mso-wrap-distance-top:0;mso-wrap-distance-right:9pt;mso-wrap-distance-bottom:0;mso-position-horizontal:absolute;mso-position-horizontal-relative:text;mso-position-vertical:absolute;mso-position-vertical-relative:text;mso-width-percent:0;mso-height-percent:0;mso-width-relative:margin;mso-height-relative:margin" o:gfxdata="UEsDBBQABgAIAAAAIQC2gziS/gAAAOEBAAATAAAAW0NvbnRlbnRfVHlwZXNdLnhtbJSRQU7DMBBF&#10;90jcwfIWJU67QAgl6YK0S0CoHGBkTxKLZGx5TGhvj5O2G0SRWNoz/78nu9wcxkFMGNg6quQqL6RA&#10;0s5Y6ir5vt9lD1JwBDIwOMJKHpHlpr69KfdHjyxSmriSfYz+USnWPY7AufNIadK6MEJMx9ApD/oD&#10;OlTrorhX2lFEilmcO2RdNtjC5xDF9pCuTyYBB5bi6bQ4syoJ3g9WQ0ymaiLzg5KdCXlKLjvcW893&#10;SUOqXwnz5DrgnHtJTxOsQfEKIT7DmDSUCaxw7Rqn8787ZsmRM9e2VmPeBN4uqYvTtW7jvijg9N/y&#10;JsXecLq0q+WD6m8AAAD//wMAUEsDBBQABgAIAAAAIQA4/SH/1gAAAJQBAAALAAAAX3JlbHMvLnJl&#10;bHOkkMFqwzAMhu+DvYPRfXGawxijTi+j0GvpHsDYimMaW0Yy2fr2M4PBMnrbUb/Q94l/f/hMi1qR&#10;JVI2sOt6UJgd+ZiDgffL8ekFlFSbvV0oo4EbChzGx4f9GRdb25HMsYhqlCwG5lrLq9biZkxWOiqY&#10;22YiTra2kYMu1l1tQD30/bPm3wwYN0x18gb45AdQl1tp5j/sFB2T0FQ7R0nTNEV3j6o9feQzro1i&#10;OWA14Fm+Q8a1a8+Bvu/d/dMb2JY5uiPbhG/ktn4cqGU/er3pcvwCAAD//wMAUEsDBBQABgAIAAAA&#10;IQAu7EG4/QEAAFgEAAAOAAAAZHJzL2Uyb0RvYy54bWyslMtu2zAQRfcF+g8E97UspUkcwXIWTtJN&#10;0Rp9fADNh82C5BAka8l/3yEty21SoGjRDS2Kc+/MHI68vB+sIQcZogbX0Xo2p0Q6DkK7XUe/fnl6&#10;s6AkJuYEM+BkR48y0vvV61fL3reygT0YIQNBExfb3nd0n5JvqyryvbQszsBLh4cKgmUJt2FXicB6&#10;dLemaubzm6qHIHwALmPEtw+nQ7oq/kpJnj4qFWUipqNYWyprKOs2r9VqydpdYH6v+VgG+4cqLNMO&#10;k05WDywx8j3oF1ZW8wARVJpxsBUopbksPWA39fxZN5/3zMvSC8KJfsIU/58t/3DYBKJFRxvE45jF&#10;O3o0W+jJGpxDfBAIniCm3scWo9duE8Zd9JuQex5UsPkXuyFDQXuc0MohEY4vm8X1bdNQwvGoubm7&#10;vltkz+oi9iGmdxIsyQ8d3UqXpgquClp2eB9TYSzGQpn4VlOirMErOzBDruq3t6PtGIwJzsZZaVxe&#10;IxgtnrQxZZMnTa5NIOjQ0TTUo8MvUYlp8+gESUePgFLQzO2MHCOza5XxnICUp3Q08pTxk1TIFxHU&#10;pYsy2Zd8jHPs9JzTOIzOMoXVTcL5n4VjfJbKMvV/I54UJTO4NImtdhB+l/2CSZ3izwROfWcEWxDH&#10;MioFDY5vue7xU8vfx8/7Ir/8Iax+AAAA//8DAFBLAwQUAAYACAAAACEA2NtFf94AAAAKAQAADwAA&#10;AGRycy9kb3ducmV2LnhtbEyPwU7DMAyG70i8Q2QkbixpoTCVphNC4oIEZRsP4DVeW7VJqibrurfH&#10;nOBo+9Pv7y82ix3ETFPovNOQrBQIcrU3nWs0fO/f7tYgQkRncPCONFwowKa8viowN/7stjTvYiM4&#10;xIUcNbQxjrmUoW7JYlj5kRzfjn6yGHmcGmkmPHO4HWSq1KO02Dn+0OJIry3V/e5kNRybbOkv+PU+&#10;V1n1Yfef236sFq1vb5aXZxCRlvgHw68+q0PJTgd/ciaIQUP6pFJGNayTDAQD90nGiwOT6YMCWRby&#10;f4XyBwAA//8DAFBLAQItABQABgAIAAAAIQC2gziS/gAAAOEBAAATAAAAAAAAAAAAAAAAAAAAAABb&#10;Q29udGVudF9UeXBlc10ueG1sUEsBAi0AFAAGAAgAAAAhADj9If/WAAAAlAEAAAsAAAAAAAAAAAAA&#10;AAAALwEAAF9yZWxzLy5yZWxzUEsBAi0AFAAGAAgAAAAhAC7sQbj9AQAAWAQAAA4AAAAAAAAAAAAA&#10;AAAALgIAAGRycy9lMm9Eb2MueG1sUEsBAi0AFAAGAAgAAAAhANjbRX/eAAAACgEAAA8AAAAAAAAA&#10;AAAAAAAAVwQAAGRycy9kb3ducmV2LnhtbFBLBQYAAAAABAAEAPMAAABiBQAAAAA=&#10;" adj="680" strokecolor="black [3213]" strokeweight=".5pt">
+                      <v:stroke endarrow="block"/>
+                    </v:shape>
+                  </w:pict>
+                </mc:Fallback>
+              </mc:AlternateContent>
+            </w:r>
+            <w:r>
+              <w:rPr>
+                <w:noProof/>
+              </w:rPr>
+              <mc:AlternateContent>
+                <mc:Choice Requires="wps">
+                  <w:drawing>
+                    <wp:anchor distT="0" distB="0" distL="114300" distR="114300" simplePos="0" relativeHeight="251681792" behindDoc="0" locked="0" layoutInCell="1" allowOverlap="1" wp14:anchorId="7254DF2F" wp14:editId="3D02F4CD">
+                      <wp:simplePos x="0" y="0"/>
+                      <wp:positionH relativeFrom="column">
+                        <wp:posOffset>825445</wp:posOffset>
+                      </wp:positionH>
+                      <wp:positionV relativeFrom="paragraph">
+                        <wp:posOffset>310597</wp:posOffset>
+                      </wp:positionV>
+                      <wp:extent cx="135172" cy="1049655"/>
+                      <wp:effectExtent l="19050" t="0" r="36830" b="93345"/>
+                      <wp:wrapNone/>
+                      <wp:docPr id="21" name="Elbow Connector 21"/>
+                      <wp:cNvGraphicFramePr/>
+                      <a:graphic xmlns:a="http://schemas.openxmlformats.org/drawingml/2006/main">
+                        <a:graphicData uri="http://schemas.microsoft.com/office/word/2010/wordprocessingShape">
+                          <wps:wsp>
+                            <wps:cNvCnPr/>
+                            <wps:spPr>
+                              <a:xfrm>
+                                <a:off x="0" y="0"/>
+                                <a:ext cx="135172" cy="1049655"/>
+                              </a:xfrm>
+                              <a:prstGeom prst="bentConnector3">
+                                <a:avLst>
+                                  <a:gd name="adj1" fmla="val -3146"/>
+                                </a:avLst>
+                              </a:prstGeom>
+                              <a:ln>
+                                <a:solidFill>
+                                  <a:schemeClr val="tx1"/>
+                                </a:solidFill>
+                                <a:tailEnd type="triangle"/>
+                              </a:ln>
+                            </wps:spPr>
+                            <wps:style>
+                              <a:lnRef idx="1">
+                                <a:schemeClr val="accent1"/>
+                              </a:lnRef>
+                              <a:fillRef idx="0">
+                                <a:schemeClr val="accent1"/>
+                              </a:fillRef>
+                              <a:effectRef idx="0">
+                                <a:schemeClr val="accent1"/>
+                              </a:effectRef>
+                              <a:fontRef idx="minor">
+                                <a:schemeClr val="tx1"/>
+                              </a:fontRef>
+                            </wps:style>
+                            <wps:bodyPr/>
+                          </wps:wsp>
+                        </a:graphicData>
+                      </a:graphic>
+                    </wp:anchor>
+                  </w:drawing>
+                </mc:Choice>
+                <mc:Fallback>
+                  <w:pict>
+                    <v:shape w14:anchorId="4C9B6535" id="Elbow Connector 21" o:spid="_x0000_s1026" type="#_x0000_t34" style="position:absolute;margin-left:65pt;margin-top:24.45pt;width:10.65pt;height:82.65pt;z-index:251681792;visibility:visible;mso-wrap-style:square;mso-wrap-distance-left:9pt;mso-wrap-distance-top:0;mso-wrap-distance-right:9pt;mso-wrap-distance-bottom:0;mso-position-horizontal:absolute;mso-position-horizontal-relative:text;mso-position-vertical:absolute;mso-position-vertical-relative:text" o:gfxdata="UEsDBBQABgAIAAAAIQC2gziS/gAAAOEBAAATAAAAW0NvbnRlbnRfVHlwZXNdLnhtbJSRQU7DMBBF&#10;90jcwfIWJU67QAgl6YK0S0CoHGBkTxKLZGx5TGhvj5O2G0SRWNoz/78nu9wcxkFMGNg6quQqL6RA&#10;0s5Y6ir5vt9lD1JwBDIwOMJKHpHlpr69KfdHjyxSmriSfYz+USnWPY7AufNIadK6MEJMx9ApD/oD&#10;OlTrorhX2lFEilmcO2RdNtjC5xDF9pCuTyYBB5bi6bQ4syoJ3g9WQ0ymaiLzg5KdCXlKLjvcW893&#10;SUOqXwnz5DrgnHtJTxOsQfEKIT7DmDSUCaxw7Rqn8787ZsmRM9e2VmPeBN4uqYvTtW7jvijg9N/y&#10;JsXecLq0q+WD6m8AAAD//wMAUEsDBBQABgAIAAAAIQA4/SH/1gAAAJQBAAALAAAAX3JlbHMvLnJl&#10;bHOkkMFqwzAMhu+DvYPRfXGawxijTi+j0GvpHsDYimMaW0Yy2fr2M4PBMnrbUb/Q94l/f/hMi1qR&#10;JVI2sOt6UJgd+ZiDgffL8ekFlFSbvV0oo4EbChzGx4f9GRdb25HMsYhqlCwG5lrLq9biZkxWOiqY&#10;22YiTra2kYMu1l1tQD30/bPm3wwYN0x18gb45AdQl1tp5j/sFB2T0FQ7R0nTNEV3j6o9feQzro1i&#10;OWA14Fm+Q8a1a8+Bvu/d/dMb2JY5uiPbhG/ktn4cqGU/er3pcvwCAAD//wMAUEsDBBQABgAIAAAA&#10;IQBzQoKI/QEAAFoEAAAOAAAAZHJzL2Uyb0RvYy54bWysVNuO0zAQfUfiHyy/b5O02wJV033o7vKC&#10;oFrYD3B9aYxsj2Wbpv17xm6aAouEQLw4vsw5M+d4nNXd0RpykCFqcC1tJjUl0nEQ2u1b+vzl8eYt&#10;JTExJ5gBJ1t6kpHerV+/WvV+KafQgREyECRxcdn7lnYp+WVVRd5Jy+IEvHR4qCBYlnAZ9pUIrEd2&#10;a6ppXS+qHoLwAbiMEXfvz4d0XfiVkjx9UirKRExLsbZUxlDGXR6r9Yot94H5TvOhDPYPVVimHSYd&#10;qe5ZYuRb0C+orOYBIqg04WArUEpzWTSgmqb+Rc3njnlZtKA50Y82xf9Hyz8etoFo0dJpQ4ljFu/o&#10;weygJxtwDu2DQPAEbep9XGL0xm3DsIp+G7Lmowo2f1ENORZrT6O18pgIx81mNm/eTCnheNTUt+8W&#10;83kmra5oH2J6L8GSPGnpTro0ljAr3rLDh5iKyWKolImvWLWyBu/swAy5mTW3i4F3iMYMF+YMNS6P&#10;EYwWj9qYssi9JjcmEKRoaToWuYj7KSoxbR6cIOnk0aIUNHN7I4dcmbXKBp0tKbN0MvKc8UkqdDib&#10;UGSU3r7mY5yj1EtO4zA6wxRWNwLrPwOH+AyVpe//BjwiSmZwaQRb7SD8LvvVJnWOvzhw1p0t2IE4&#10;lWYp1mADl/seHlt+IT+uC/z6S1h/BwAA//8DAFBLAwQUAAYACAAAACEAC9aiXd8AAAAKAQAADwAA&#10;AGRycy9kb3ducmV2LnhtbEyPzW7CMBCE75V4B2uReitOAlQ0jYOqSlz7AxzKzcRLHCVeR7Fj0rev&#10;OZXjaEYz3xTbyXQs4OAaSwLSRQIMqbKqoVrA8bB72gBzXpKSnSUU8IsOtuXsoZC5slf6xrD3NYsl&#10;5HIpQHvf55y7SqORbmF7pOhd7GCkj3KouRrkNZabjmdJ8syNbCguaNnju8aq3Y9GwMfX+hTGXTv9&#10;6MOpvqjwGdojF+JxPr29AvM4+f8w3PAjOpSR6WxHUo51US+T+MULWG1egN0C63QJ7CwgS1cZ8LLg&#10;9xfKPwAAAP//AwBQSwECLQAUAAYACAAAACEAtoM4kv4AAADhAQAAEwAAAAAAAAAAAAAAAAAAAAAA&#10;W0NvbnRlbnRfVHlwZXNdLnhtbFBLAQItABQABgAIAAAAIQA4/SH/1gAAAJQBAAALAAAAAAAAAAAA&#10;AAAAAC8BAABfcmVscy8ucmVsc1BLAQItABQABgAIAAAAIQBzQoKI/QEAAFoEAAAOAAAAAAAAAAAA&#10;AAAAAC4CAABkcnMvZTJvRG9jLnhtbFBLAQItABQABgAIAAAAIQAL1qJd3wAAAAoBAAAPAAAAAAAA&#10;AAAAAAAAAFcEAABkcnMvZG93bnJldi54bWxQSwUGAAAAAAQABADzAAAAYwUAAAAA&#10;" adj="-680" strokecolor="black [3213]" strokeweight=".5pt">
+                      <v:stroke endarrow="block"/>
+                    </v:shape>
+                  </w:pict>
+                </mc:Fallback>
+              </mc:AlternateContent>
+            </w:r>
+          </w:p>
+        </w:tc>
+        <w:tc>
+          <w:tcPr>
+            <w:tcW w:w="1966" w:type="dxa"/>
+            <w:shd w:val="clear" w:color="auto" w:fill="9CC2E5" w:themeFill="accent1" w:themeFillTint="99"/>
+          </w:tcPr>
+          <w:p>
+            <w:r>
+              <w:rPr>
+                <w:noProof/>
+              </w:rPr>
+              <mc:AlternateContent>
+                <mc:Choice Requires="wps">
+                  <w:drawing>
+                    <wp:anchor distT="0" distB="0" distL="114300" distR="114300" simplePos="0" relativeHeight="251666432" behindDoc="0" locked="0" layoutInCell="1" allowOverlap="1" wp14:anchorId="1E31B3A5" wp14:editId="73C579CF">
+                      <wp:simplePos x="0" y="0"/>
+                      <wp:positionH relativeFrom="column">
+                        <wp:posOffset>34345</wp:posOffset>
+                      </wp:positionH>
+                      <wp:positionV relativeFrom="paragraph">
+                        <wp:posOffset>565122</wp:posOffset>
+                      </wp:positionV>
+                      <wp:extent cx="1025718" cy="429260"/>
+                      <wp:effectExtent l="0" t="0" r="22225" b="27940"/>
+                      <wp:wrapNone/>
+                      <wp:docPr id="5" name="Rectangle 5"/>
+                      <wp:cNvGraphicFramePr/>
+                      <a:graphic xmlns:a="http://schemas.openxmlformats.org/drawingml/2006/main">
+                        <a:graphicData uri="http://schemas.microsoft.com/office/word/2010/wordprocessingShape">
+                          <wps:wsp>
+                            <wps:cNvSpPr/>
+                            <wps:spPr>
+                              <a:xfrm>
+                                <a:off x="0" y="0"/>
+                                <a:ext cx="1025718" cy="429260"/>
+                              </a:xfrm>
+                              <a:prstGeom prst="rect">
+                                <a:avLst/>
+                              </a:prstGeom>
+                            </wps:spPr>
+                            <wps:style>
+                              <a:lnRef idx="2">
+                                <a:schemeClr val="accent6"/>
+                              </a:lnRef>
+                              <a:fillRef idx="1">
+                                <a:schemeClr val="lt1"/>
+                              </a:fillRef>
+                              <a:effectRef idx="0">
+                                <a:schemeClr val="accent6"/>
+                              </a:effectRef>
+                              <a:fontRef idx="minor">
+                                <a:schemeClr val="dk1"/>
+                              </a:fontRef>
+                            </wps:style>
+                            <wps:txbx>
+                              <w:txbxContent>
+                                <w:p>
+                                  <w:pPr>
+                                    <w:jc w:val="center"/>
+                                    <w:rPr>
+                                      <w:sz w:val="20"/>
+                                      <w:szCs w:val="20"/>
+                                    </w:rPr>
+                                  </w:pPr>
+                                  <w:r>
+                                    <w:rPr>
+                                      <w:color w:val="000000"/>
+                                      <w:sz w:val="20"/>
+                                      <w:szCs w:val="20"/>
+                                    </w:rPr>
+                                    <w:t>Coding &amp;</w:t>
+                                  </w:r>
+                                  <w:r>
+                                    <w:rPr>
+                                      <w:color w:val="000000"/>
+                                      <w:sz w:val="20"/>
+                                      <w:szCs w:val="20"/>
+                                    </w:rPr>
+                                    <w:br/>
+                                    <w:t>Unit Test</w:t>
+                                  </w:r>
+                                </w:p>
+                              </w:txbxContent>
+                            </wps:txbx>
+                            <wps:bodyPr rot="0" spcFirstLastPara="0" vertOverflow="overflow" horzOverflow="overflow" vert="horz" wrap="square" lIns="91440" tIns="45720" rIns="91440" bIns="45720" numCol="1" spcCol="0" rtlCol="0" fromWordArt="0" anchor="ctr" anchorCtr="0" forceAA="0" compatLnSpc="1">
+                              <a:prstTxWarp prst="textNoShape">
+                                <a:avLst/>
+                              </a:prstTxWarp>
+                              <a:noAutofit/>
+                            </wps:bodyPr>
+                          </wps:wsp>
+                        </a:graphicData>
+                      </a:graphic>
+                      <wp14:sizeRelH relativeFrom="margin">
+                        <wp14:pctWidth>0</wp14:pctWidth>
+                      </wp14:sizeRelH>
+                      <wp14:sizeRelV relativeFrom="margin">
+                        <wp14:pctHeight>0</wp14:pctHeight>
+                      </wp14:sizeRelV>
+                    </wp:anchor>
+                  </w:drawing>
+                </mc:Choice>
+                <mc:Fallback>
+                  <w:pict>
+                    <v:rect w14:anchorId="1E31B3A5" id="Rectangle 5" o:spid="_x0000_s1031" style="position:absolute;margin-left:2.7pt;margin-top:44.5pt;width:80.75pt;height:33.8pt;z-index:251666432;visibility:visible;mso-wrap-style:square;mso-width-percent:0;mso-height-percent:0;mso-wrap-distance-left:9pt;mso-wrap-distance-top:0;mso-wrap-distance-right:9pt;mso-wrap-distance-bottom:0;mso-position-horizontal:absolute;mso-position-horizontal-relative:text;mso-position-vertical:absolute;mso-position-vertical-relative:text;mso-width-percent:0;mso-height-percent:0;mso-width-relative:margin;mso-height-relative:margin;v-text-anchor:middle" o:gfxdata="UEsDBBQABgAIAAAAIQC2gziS/gAAAOEBAAATAAAAW0NvbnRlbnRfVHlwZXNdLnhtbJSRQU7DMBBF&#10;90jcwfIWJU67QAgl6YK0S0CoHGBkTxKLZGx5TGhvj5O2G0SRWNoz/78nu9wcxkFMGNg6quQqL6RA&#10;0s5Y6ir5vt9lD1JwBDIwOMJKHpHlpr69KfdHjyxSmriSfYz+USnWPY7AufNIadK6MEJMx9ApD/oD&#10;OlTrorhX2lFEilmcO2RdNtjC5xDF9pCuTyYBB5bi6bQ4syoJ3g9WQ0ymaiLzg5KdCXlKLjvcW893&#10;SUOqXwnz5DrgnHtJTxOsQfEKIT7DmDSUCaxw7Rqn8787ZsmRM9e2VmPeBN4uqYvTtW7jvijg9N/y&#10;JsXecLq0q+WD6m8AAAD//wMAUEsDBBQABgAIAAAAIQA4/SH/1gAAAJQBAAALAAAAX3JlbHMvLnJl&#10;bHOkkMFqwzAMhu+DvYPRfXGawxijTi+j0GvpHsDYimMaW0Yy2fr2M4PBMnrbUb/Q94l/f/hMi1qR&#10;JVI2sOt6UJgd+ZiDgffL8ekFlFSbvV0oo4EbChzGx4f9GRdb25HMsYhqlCwG5lrLq9biZkxWOiqY&#10;22YiTra2kYMu1l1tQD30/bPm3wwYN0x18gb45AdQl1tp5j/sFB2T0FQ7R0nTNEV3j6o9feQzro1i&#10;OWA14Fm+Q8a1a8+Bvu/d/dMb2JY5uiPbhG/ktn4cqGU/er3pcvwCAAD//wMAUEsDBBQABgAIAAAA&#10;IQCvo39AbgIAACQFAAAOAAAAZHJzL2Uyb0RvYy54bWysVE1v2zAMvQ/YfxB0Xx0bSbsGdYqgRYcB&#10;RVv0Az0rspQYk0WNUmJnv36U7Lhdl9Owi0yafKRIPurismsM2yn0NdiS5ycTzpSVUNV2XfKX55sv&#10;XznzQdhKGLCq5Hvl+eXi86eL1s1VARswlUJGQayft67kmxDcPMu83KhG+BNwypJRAzYikIrrrELR&#10;UvTGZMVkcpq1gJVDkMp7+nvdG/kixddayXCvtVeBmZLT3UI6MZ2reGaLCzFfo3CbWg7XEP9wi0bU&#10;lpKOoa5FEGyL9V+hmloieNDhREKTgda1VKkGqiaffKjmaSOcSrVQc7wb2+T/X1h5t3tAVlcln3Fm&#10;RUMjeqSmCbs2is1ie1rn5+T15B5w0DyJsdZOYxO/VAXrUkv3Y0tVF5ikn/mkmJ3lRAJJtmlxXpym&#10;nmdvaIc+fFPQsCiUHCl76qTY3fpAGcn14EJKvE2fP0lhb1S8grGPSlMZlLFI6EQgdWWQ7QSNXkip&#10;bDiN9VC85B1hujZmBObHgCbkA2jwjTCViDUCJ8eAf2YcESkr2DCCm9oCHgtQ/Rgz9/6H6vuaY/mh&#10;W3XD7IbRrKDa0zwReqJ7J29qauut8OFBIDGbdoC2NdzToQ20JYdB4mwD+OvY/+hPhCMrZy1tSsn9&#10;z61AxZn5bomK5/l0GlcrKdPZWUEKvres3lvstrkCmkhO74KTSYz+wRxEjdC80lIvY1YyCSspd8ll&#10;wINyFfoNpmdBquUyudE6ORFu7ZOTMXjsc6TNc/cq0A3cCsTKOzhslZh/oFjvG5EWltsAuk78i53u&#10;+zpMgFYx0Wh4NuKuv9eT19vjtvgNAAD//wMAUEsDBBQABgAIAAAAIQB5RDOU3QAAAAgBAAAPAAAA&#10;ZHJzL2Rvd25yZXYueG1sTI/NTsMwEITvSH0Ha5G4UadArSbEqQqocG3L39WNlyRqvI5ipw1vz/ZE&#10;bzua0ew3+XJ0rThiHxpPGmbTBARS6W1DlYaP9/XtAkSIhqxpPaGGXwywLCZXucmsP9EWj7tYCS6h&#10;kBkNdYxdJmUoa3QmTH2HxN6P752JLPtK2t6cuNy18i5JlHSmIf5Qmw6faywPu8FpGMrXp++qW21e&#10;1vf0Jv0sdZ9fVuub63H1CCLiGP/DcMZndCiYae8HskG0GuYPHNSwSHnR2VYqBbHnY64UyCKXlwOK&#10;PwAAAP//AwBQSwECLQAUAAYACAAAACEAtoM4kv4AAADhAQAAEwAAAAAAAAAAAAAAAAAAAAAAW0Nv&#10;bnRlbnRfVHlwZXNdLnhtbFBLAQItABQABgAIAAAAIQA4/SH/1gAAAJQBAAALAAAAAAAAAAAAAAAA&#10;AC8BAABfcmVscy8ucmVsc1BLAQItABQABgAIAAAAIQCvo39AbgIAACQFAAAOAAAAAAAAAAAAAAAA&#10;AC4CAABkcnMvZTJvRG9jLnhtbFBLAQItABQABgAIAAAAIQB5RDOU3QAAAAgBAAAPAAAAAAAAAAAA&#10;AAAAAMgEAABkcnMvZG93bnJldi54bWxQSwUGAAAAAAQABADzAAAA0gUAAAAA&#10;" fillcolor="white [3201]" strokecolor="#70ad47 [3209]" strokeweight="1pt">
+                      <v:textbox>
+                        <w:txbxContent>
+                          <w:p>
+                            <w:pPr>
+                              <w:jc w:val="center"/>
+                              <w:rPr>
+                                <w:sz w:val="20"/>
+                                <w:szCs w:val="20"/>
+                              </w:rPr>
+                            </w:pPr>
+                            <w:r>
+                              <w:rPr>
+                                <w:color w:val="000000"/>
+                                <w:sz w:val="20"/>
+                                <w:szCs w:val="20"/>
+                              </w:rPr>
+                              <w:t>Coding &amp;</w:t>
+                            </w:r>
+                            <w:r>
+                              <w:rPr>
+                                <w:color w:val="000000"/>
+                                <w:sz w:val="20"/>
+                                <w:szCs w:val="20"/>
+                              </w:rPr>
+                              <w:br/>
+                              <w:t>Unit Test</w:t>
+                            </w:r>
+                          </w:p>
+                        </w:txbxContent>
+                      </v:textbox>
+                    </v:rect>
+                  </w:pict>
+                </mc:Fallback>
+              </mc:AlternateContent>
+            </w:r>
+            <w:r>
+              <w:rPr>
+                <w:noProof/>
+              </w:rPr>
+              <mc:AlternateContent>
+                <mc:Choice Requires="wps">
+                  <w:drawing>
+                    <wp:anchor distT="0" distB="0" distL="114300" distR="114300" simplePos="0" relativeHeight="251688960" behindDoc="0" locked="0" layoutInCell="1" allowOverlap="1" wp14:anchorId="79DEF53A" wp14:editId="7972BC29">
+                      <wp:simplePos x="0" y="0"/>
+                      <wp:positionH relativeFrom="column">
+                        <wp:posOffset>765865</wp:posOffset>
+                      </wp:positionH>
+                      <wp:positionV relativeFrom="paragraph">
+                        <wp:posOffset>994382</wp:posOffset>
+                      </wp:positionV>
+                      <wp:extent cx="7952" cy="365871"/>
+                      <wp:effectExtent l="57150" t="0" r="68580" b="53340"/>
+                      <wp:wrapNone/>
+                      <wp:docPr id="35" name="Straight Arrow Connector 35"/>
+                      <wp:cNvGraphicFramePr/>
+                      <a:graphic xmlns:a="http://schemas.openxmlformats.org/drawingml/2006/main">
+                        <a:graphicData uri="http://schemas.microsoft.com/office/word/2010/wordprocessingShape">
+                          <wps:wsp>
+                            <wps:cNvCnPr/>
+                            <wps:spPr>
+                              <a:xfrm>
+                                <a:off x="0" y="0"/>
+                                <a:ext cx="7952" cy="365871"/>
+                              </a:xfrm>
+                              <a:prstGeom prst="straightConnector1">
+                                <a:avLst/>
+                              </a:prstGeom>
+                              <a:ln>
+                                <a:solidFill>
+                                  <a:schemeClr val="tx1"/>
+                                </a:solidFill>
+                                <a:tailEnd type="triangle"/>
+                              </a:ln>
+                            </wps:spPr>
+                            <wps:style>
+                              <a:lnRef idx="1">
+                                <a:schemeClr val="accent1"/>
+                              </a:lnRef>
+                              <a:fillRef idx="0">
+                                <a:schemeClr val="accent1"/>
+                              </a:fillRef>
+                              <a:effectRef idx="0">
+                                <a:schemeClr val="accent1"/>
+                              </a:effectRef>
+                              <a:fontRef idx="minor">
+                                <a:schemeClr val="tx1"/>
+                              </a:fontRef>
+                            </wps:style>
+                            <wps:bodyPr/>
+                          </wps:wsp>
+                        </a:graphicData>
+                      </a:graphic>
+                    </wp:anchor>
+                  </w:drawing>
+                </mc:Choice>
+                <mc:Fallback>
+                  <w:pict>
+                    <v:shape w14:anchorId="3B25CACC" id="Straight Arrow Connector 35" o:spid="_x0000_s1026" type="#_x0000_t32" style="position:absolute;margin-left:60.3pt;margin-top:78.3pt;width:.65pt;height:28.8pt;z-index:251688960;visibility:visible;mso-wrap-style:square;mso-wrap-distance-left:9pt;mso-wrap-distance-top:0;mso-wrap-distance-right:9pt;mso-wrap-distance-bottom:0;mso-position-horizontal:absolute;mso-position-horizontal-relative:text;mso-position-vertical:absolute;mso-position-vertical-relative:text" o:gfxdata="UEsDBBQABgAIAAAAIQC2gziS/gAAAOEBAAATAAAAW0NvbnRlbnRfVHlwZXNdLnhtbJSRQU7DMBBF&#10;90jcwfIWJU67QAgl6YK0S0CoHGBkTxKLZGx5TGhvj5O2G0SRWNoz/78nu9wcxkFMGNg6quQqL6RA&#10;0s5Y6ir5vt9lD1JwBDIwOMJKHpHlpr69KfdHjyxSmriSfYz+USnWPY7AufNIadK6MEJMx9ApD/oD&#10;OlTrorhX2lFEilmcO2RdNtjC5xDF9pCuTyYBB5bi6bQ4syoJ3g9WQ0ymaiLzg5KdCXlKLjvcW893&#10;SUOqXwnz5DrgnHtJTxOsQfEKIT7DmDSUCaxw7Rqn8787ZsmRM9e2VmPeBN4uqYvTtW7jvijg9N/y&#10;JsXecLq0q+WD6m8AAAD//wMAUEsDBBQABgAIAAAAIQA4/SH/1gAAAJQBAAALAAAAX3JlbHMvLnJl&#10;bHOkkMFqwzAMhu+DvYPRfXGawxijTi+j0GvpHsDYimMaW0Yy2fr2M4PBMnrbUb/Q94l/f/hMi1qR&#10;JVI2sOt6UJgd+ZiDgffL8ekFlFSbvV0oo4EbChzGx4f9GRdb25HMsYhqlCwG5lrLq9biZkxWOiqY&#10;22YiTra2kYMu1l1tQD30/bPm3wwYN0x18gb45AdQl1tp5j/sFB2T0FQ7R0nTNEV3j6o9feQzro1i&#10;OWA14Fm+Q8a1a8+Bvu/d/dMb2JY5uiPbhG/ktn4cqGU/er3pcvwCAAD//wMAUEsDBBQABgAIAAAA&#10;IQAnPEkI6QEAADcEAAAOAAAAZHJzL2Uyb0RvYy54bWysU8tu2zAQvBfoPxC817IdOEkNy0HhNL0U&#10;rdE0H8BQS4sAX1iylvz3XVKy3BcCtOiF0pI7szvD5eaut4YdAaP2ruaL2ZwzcNI32h1q/vT14c0t&#10;ZzEJ1wjjHdT8BJHfbV+/2nRhDUvfetMAMiJxcd2FmrcphXVVRdmCFXHmAzg6VB6tSBTioWpQdMRu&#10;TbWcz6+rzmMT0EuIkXbvh0O+LfxKgUyflYqQmKk59ZbKimV9zmu13Yj1AUVotRzbEP/QhRXaUdGJ&#10;6l4kwb6h/o3Kaok+epVm0tvKK6UlFA2kZjH/Rc1jKwIULWRODJNN8f/Ryk/HPTLd1PxqxZkTlu7o&#10;MaHQhzaxd4i+YzvvHPnokVEK+dWFuCbYzu1xjGLYYxbfK7T5S7JYXzw+TR5Dn5ikzZu3qyVnkg6u&#10;rle3N4vMWF2gAWP6AN6y/FPzOLYy9bAoLovjx5gG4BmQ6xqX1+iNbh60MSXIgwQ7g+woaARSfy74&#10;U1YS2rx3DUunQPoTauEOBsbWMmuVRQ8yy186GRgqfgFF9pGwobMyuJd6Qkpw6VzTOMrOMEXdTcB5&#10;kfQicMzPUChD/TfgCVEqe5cmsNXO45+qX2xSQ/7ZgUF3tuDZN6cyAMUams5yjeNLyuP/Y1zgl/e+&#10;/Q4AAP//AwBQSwMEFAAGAAgAAAAhAFHDg9zfAAAACwEAAA8AAABkcnMvZG93bnJldi54bWxMj1FL&#10;wzAUhd8F/0O4gm8uadDiatMxhMFQBnP6A9ImtsXkpjbZ1v773T3p2zncj3PPKVeTd+xkx9gHVJAt&#10;BDCLTTA9tgq+PjcPz8Bi0mi0C2gVzDbCqrq9KXVhwhk/7OmQWkYhGAutoEtpKDiPTWe9joswWKTb&#10;dxi9TmTHlptRnyncOy6FyLnXPdKHTg/2tbPNz+HoFSy3Q1u7/ftb9ivGzbbfz7tpPSt1fzetX4Al&#10;O6U/GK71qTpU1KkORzSROfJS5ISSeMpJXAmZLYHVCmT2KIFXJf+/oboAAAD//wMAUEsBAi0AFAAG&#10;AAgAAAAhALaDOJL+AAAA4QEAABMAAAAAAAAAAAAAAAAAAAAAAFtDb250ZW50X1R5cGVzXS54bWxQ&#10;SwECLQAUAAYACAAAACEAOP0h/9YAAACUAQAACwAAAAAAAAAAAAAAAAAvAQAAX3JlbHMvLnJlbHNQ&#10;SwECLQAUAAYACAAAACEAJzxJCOkBAAA3BAAADgAAAAAAAAAAAAAAAAAuAgAAZHJzL2Uyb0RvYy54&#10;bWxQSwECLQAUAAYACAAAACEAUcOD3N8AAAALAQAADwAAAAAAAAAAAAAAAABDBAAAZHJzL2Rvd25y&#10;ZXYueG1sUEsFBgAAAAAEAAQA8wAAAE8FAAAAAA==&#10;" strokecolor="black [3213]" strokeweight=".5pt">
+                      <v:stroke endarrow="block" joinstyle="miter"/>
+                    </v:shape>
+                  </w:pict>
+                </mc:Fallback>
+              </mc:AlternateContent>
+            </w:r>
+          </w:p>
+        </w:tc>
+        <w:tc>
+          <w:tcPr>
+            <w:tcW w:w="1620" w:type="dxa"/>
+            <w:shd w:val="clear" w:color="auto" w:fill="FFD966" w:themeFill="accent4" w:themeFillTint="99"/>
+          </w:tcPr>
+          <w:p/>
+        </w:tc>
+        <w:tc>
+          <w:tcPr>
+            <w:tcW w:w="1710" w:type="dxa"/>
+            <w:shd w:val="clear" w:color="auto" w:fill="9CC2E5" w:themeFill="accent1" w:themeFillTint="99"/>
+          </w:tcPr>
+          <w:p>
+            <w:r>
+              <w:rPr>
+                <w:noProof/>
+              </w:rPr>
+              <mc:AlternateContent>
+                <mc:Choice Requires="wps">
+                  <w:drawing>
+                    <wp:anchor distT="0" distB="0" distL="114300" distR="114300" simplePos="0" relativeHeight="251683840" behindDoc="0" locked="0" layoutInCell="1" allowOverlap="1" wp14:anchorId="41A9681B" wp14:editId="1B0BAD5A">
+                      <wp:simplePos x="0" y="0"/>
+                      <wp:positionH relativeFrom="column">
+                        <wp:posOffset>874147</wp:posOffset>
+                      </wp:positionH>
+                      <wp:positionV relativeFrom="paragraph">
+                        <wp:posOffset>732100</wp:posOffset>
+                      </wp:positionV>
+                      <wp:extent cx="174928" cy="1232231"/>
+                      <wp:effectExtent l="0" t="76200" r="0" b="25400"/>
+                      <wp:wrapNone/>
+                      <wp:docPr id="25" name="Elbow Connector 25"/>
+                      <wp:cNvGraphicFramePr/>
+                      <a:graphic xmlns:a="http://schemas.openxmlformats.org/drawingml/2006/main">
+                        <a:graphicData uri="http://schemas.microsoft.com/office/word/2010/wordprocessingShape">
+                          <wps:wsp>
+                            <wps:cNvCnPr/>
+                            <wps:spPr>
+                              <a:xfrm flipV="1">
+                                <a:off x="0" y="0"/>
+                                <a:ext cx="174928" cy="1232231"/>
+                              </a:xfrm>
+                              <a:prstGeom prst="bentConnector3">
+                                <a:avLst>
+                                  <a:gd name="adj1" fmla="val 21342"/>
+                                </a:avLst>
+                              </a:prstGeom>
+                              <a:ln>
+                                <a:solidFill>
+                                  <a:schemeClr val="tx1"/>
+                                </a:solidFill>
+                                <a:tailEnd type="triangle"/>
+                              </a:ln>
+                            </wps:spPr>
+                            <wps:style>
+                              <a:lnRef idx="1">
+                                <a:schemeClr val="accent1"/>
+                              </a:lnRef>
+                              <a:fillRef idx="0">
+                                <a:schemeClr val="accent1"/>
+                              </a:fillRef>
+                              <a:effectRef idx="0">
+                                <a:schemeClr val="accent1"/>
+                              </a:effectRef>
+                              <a:fontRef idx="minor">
+                                <a:schemeClr val="tx1"/>
+                              </a:fontRef>
+                            </wps:style>
+                            <wps:bodyPr/>
+                          </wps:wsp>
+                        </a:graphicData>
+                      </a:graphic>
+                      <wp14:sizeRelH relativeFrom="margin">
+                        <wp14:pctWidth>0</wp14:pctWidth>
+                      </wp14:sizeRelH>
+                      <wp14:sizeRelV relativeFrom="margin">
+                        <wp14:pctHeight>0</wp14:pctHeight>
+                      </wp14:sizeRelV>
+                    </wp:anchor>
+                  </w:drawing>
+                </mc:Choice>
+                <mc:Fallback>
+                  <w:pict>
+                    <v:shape w14:anchorId="07438191" id="Elbow Connector 25" o:spid="_x0000_s1026" type="#_x0000_t34" style="position:absolute;margin-left:68.85pt;margin-top:57.65pt;width:13.75pt;height:97.05pt;flip:y;z-index:251683840;visibility:visible;mso-wrap-style:square;mso-width-percent:0;mso-height-percent:0;mso-wrap-distance-left:9pt;mso-wrap-distance-top:0;mso-wrap-distance-right:9pt;mso-wrap-distance-bottom:0;mso-position-horizontal:absolute;mso-position-horizontal-relative:text;mso-position-vertical:absolute;mso-position-vertical-relative:text;mso-width-percent:0;mso-height-percent:0;mso-width-relative:margin;mso-height-relative:margin" o:gfxdata="UEsDBBQABgAIAAAAIQC2gziS/gAAAOEBAAATAAAAW0NvbnRlbnRfVHlwZXNdLnhtbJSRQU7DMBBF&#10;90jcwfIWJU67QAgl6YK0S0CoHGBkTxKLZGx5TGhvj5O2G0SRWNoz/78nu9wcxkFMGNg6quQqL6RA&#10;0s5Y6ir5vt9lD1JwBDIwOMJKHpHlpr69KfdHjyxSmriSfYz+USnWPY7AufNIadK6MEJMx9ApD/oD&#10;OlTrorhX2lFEilmcO2RdNtjC5xDF9pCuTyYBB5bi6bQ4syoJ3g9WQ0ymaiLzg5KdCXlKLjvcW893&#10;SUOqXwnz5DrgnHtJTxOsQfEKIT7DmDSUCaxw7Rqn8787ZsmRM9e2VmPeBN4uqYvTtW7jvijg9N/y&#10;JsXecLq0q+WD6m8AAAD//wMAUEsDBBQABgAIAAAAIQA4/SH/1gAAAJQBAAALAAAAX3JlbHMvLnJl&#10;bHOkkMFqwzAMhu+DvYPRfXGawxijTi+j0GvpHsDYimMaW0Yy2fr2M4PBMnrbUb/Q94l/f/hMi1qR&#10;JVI2sOt6UJgd+ZiDgffL8ekFlFSbvV0oo4EbChzGx4f9GRdb25HMsYhqlCwG5lrLq9biZkxWOiqY&#10;22YiTra2kYMu1l1tQD30/bPm3wwYN0x18gb45AdQl1tp5j/sFB2T0FQ7R0nTNEV3j6o9feQzro1i&#10;OWA14Fm+Q8a1a8+Bvu/d/dMb2JY5uiPbhG/ktn4cqGU/er3pcvwCAAD//wMAUEsDBBQABgAIAAAA&#10;IQC7n4Z6AQIAAGQEAAAOAAAAZHJzL2Uyb0RvYy54bWysVMmOGyEQvUfKPyDucS+ebJbbc/DM5BIl&#10;1mS5YyjcRGwC4rb/PgXdbmeTokS5lBqo96reo+j17clocoQQlbMdbRY1JWC5E8oeOvrp48OzV5TE&#10;xKxg2lno6Bkivd08fbIe/Apa1zstIBAksXE1+I72KflVVUXeg2Fx4TxYPJQuGJZwGQ6VCGxAdqOr&#10;tq5fVIMLwgfHIUbcvRsP6abwSwk8vZcyQiK6o9hbKjGUuM+x2qzZ6hCY7xWf2mD/0IVhymLRmeqO&#10;JUa+BvULlVE8uOhkWnBnKiel4lA0oJqm/knNh555KFrQnOhnm+L/o+XvjrtAlOho+5wSywze0b3e&#10;u4FsnbVonwsET9CmwccVZm/tLkyr6Hchaz7JYIjUyn/GCSguoC5yKiafZ5PhlAjHzeblzesWp4Lj&#10;UdMu23bZZPpq5Ml8PsT0Bpwh+aOje7BpbmZZ+NnxbUzFbjH1zMSXhhJpNN7ekWnSNsubduKdsrHC&#10;hTlDtc0xOq3Eg9K6LPLUwVYHghQdTadLZz9kJab0vRUknT2alYJi9qBhqpVZq2zVaE75SmcNY8VH&#10;kOh1NqHIKFN+rcc4R6mXmtpidoZJ7G4G1n8GTvkZCuUF/A14RpTKzqYZbJR14XfVrzbJMf/iwKg7&#10;W7B34lzGpliDo1zue3p2+a18vy7w689h8w0AAP//AwBQSwMEFAAGAAgAAAAhAH23L/DhAAAACwEA&#10;AA8AAABkcnMvZG93bnJldi54bWxMj8FOwzAMhu9IvENkJG4sXUu7UZpO1SROFYgNNO3oNaGtSJyq&#10;ydby9mQnuPmXP/3+XGxmo9lFja63JGC5iIApaqzsqRXw+fHysAbmPJJEbUkJ+FEONuXtTYG5tBPt&#10;1GXvWxZKyOUooPN+yDl3TacMuoUdFIXdlx0N+hDHlssRp1BuNI+jKOMGewoXOhzUtlPN9/5sBFRp&#10;XOtD/bbGY719l3o3vWZdJcT93Vw9A/Nq9n8wXPWDOpTB6WTPJB3TISerVUDDsEwTYFciS2NgJwFJ&#10;9PQIvCz4/x/KXwAAAP//AwBQSwECLQAUAAYACAAAACEAtoM4kv4AAADhAQAAEwAAAAAAAAAAAAAA&#10;AAAAAAAAW0NvbnRlbnRfVHlwZXNdLnhtbFBLAQItABQABgAIAAAAIQA4/SH/1gAAAJQBAAALAAAA&#10;AAAAAAAAAAAAAC8BAABfcmVscy8ucmVsc1BLAQItABQABgAIAAAAIQC7n4Z6AQIAAGQEAAAOAAAA&#10;AAAAAAAAAAAAAC4CAABkcnMvZTJvRG9jLnhtbFBLAQItABQABgAIAAAAIQB9ty/w4QAAAAsBAAAP&#10;AAAAAAAAAAAAAAAAAFsEAABkcnMvZG93bnJldi54bWxQSwUGAAAAAAQABADzAAAAaQUAAAAA&#10;" adj="4610" strokecolor="black [3213]" strokeweight=".5pt">
+                      <v:stroke endarrow="block"/>
+                    </v:shape>
+                  </w:pict>
+                </mc:Fallback>
+              </mc:AlternateContent>
+            </w:r>
+          </w:p>
+        </w:tc>
+        <w:tc>
+          <w:tcPr>
+            <w:tcW w:w="2457" w:type="dxa"/>
+            <w:shd w:val="clear" w:color="auto" w:fill="FFD966" w:themeFill="accent4" w:themeFillTint="99"/>
+          </w:tcPr>
+          <w:p>
+            <w:r>
+              <w:rPr>
+                <w:noProof/>
+              </w:rPr>
+              <mc:AlternateContent>
+                <mc:Choice Requires="wps">
+                  <w:drawing>
+                    <wp:anchor distT="0" distB="0" distL="114300" distR="114300" simplePos="0" relativeHeight="251684864" behindDoc="0" locked="0" layoutInCell="1" allowOverlap="1" wp14:anchorId="2A060B7F" wp14:editId="44F3CAA6">
+                      <wp:simplePos x="0" y="0"/>
+                      <wp:positionH relativeFrom="column">
+                        <wp:posOffset>718599</wp:posOffset>
+                      </wp:positionH>
+                      <wp:positionV relativeFrom="paragraph">
+                        <wp:posOffset>748002</wp:posOffset>
+                      </wp:positionV>
+                      <wp:extent cx="381663" cy="2250220"/>
+                      <wp:effectExtent l="0" t="0" r="75565" b="55245"/>
+                      <wp:wrapNone/>
+                      <wp:docPr id="28" name="Elbow Connector 28"/>
+                      <wp:cNvGraphicFramePr/>
+                      <a:graphic xmlns:a="http://schemas.openxmlformats.org/drawingml/2006/main">
+                        <a:graphicData uri="http://schemas.microsoft.com/office/word/2010/wordprocessingShape">
+                          <wps:wsp>
+                            <wps:cNvCnPr/>
+                            <wps:spPr>
+                              <a:xfrm>
+                                <a:off x="0" y="0"/>
+                                <a:ext cx="381663" cy="2250220"/>
+                              </a:xfrm>
+                              <a:prstGeom prst="bentConnector3">
+                                <a:avLst>
+                                  <a:gd name="adj1" fmla="val 99969"/>
+                                </a:avLst>
+                              </a:prstGeom>
+                              <a:ln>
+                                <a:solidFill>
+                                  <a:schemeClr val="tx1"/>
+                                </a:solidFill>
+                                <a:tailEnd type="triangle"/>
+                              </a:ln>
+                            </wps:spPr>
+                            <wps:style>
+                              <a:lnRef idx="1">
+                                <a:schemeClr val="accent1"/>
+                              </a:lnRef>
+                              <a:fillRef idx="0">
+                                <a:schemeClr val="accent1"/>
+                              </a:fillRef>
+                              <a:effectRef idx="0">
+                                <a:schemeClr val="accent1"/>
+                              </a:effectRef>
+                              <a:fontRef idx="minor">
+                                <a:schemeClr val="tx1"/>
+                              </a:fontRef>
+                            </wps:style>
+                            <wps:bodyPr/>
+                          </wps:wsp>
+                        </a:graphicData>
+                      </a:graphic>
+                      <wp14:sizeRelH relativeFrom="margin">
+                        <wp14:pctWidth>0</wp14:pctWidth>
+                      </wp14:sizeRelH>
+                      <wp14:sizeRelV relativeFrom="margin">
+                        <wp14:pctHeight>0</wp14:pctHeight>
+                      </wp14:sizeRelV>
+                    </wp:anchor>
+                  </w:drawing>
+                </mc:Choice>
+                <mc:Fallback>
+                  <w:pict>
+                    <v:shape w14:anchorId="4F7617C5" id="Elbow Connector 28" o:spid="_x0000_s1026" type="#_x0000_t34" style="position:absolute;margin-left:56.6pt;margin-top:58.9pt;width:30.05pt;height:177.2pt;z-index:251684864;visibility:visible;mso-wrap-style:square;mso-width-percent:0;mso-height-percent:0;mso-wrap-distance-left:9pt;mso-wrap-distance-top:0;mso-wrap-distance-right:9pt;mso-wrap-distance-bottom:0;mso-position-horizontal:absolute;mso-position-horizontal-relative:text;mso-position-vertical:absolute;mso-position-vertical-relative:text;mso-width-percent:0;mso-height-percent:0;mso-width-relative:margin;mso-height-relative:margin" o:gfxdata="UEsDBBQABgAIAAAAIQC2gziS/gAAAOEBAAATAAAAW0NvbnRlbnRfVHlwZXNdLnhtbJSRQU7DMBBF&#10;90jcwfIWJU67QAgl6YK0S0CoHGBkTxKLZGx5TGhvj5O2G0SRWNoz/78nu9wcxkFMGNg6quQqL6RA&#10;0s5Y6ir5vt9lD1JwBDIwOMJKHpHlpr69KfdHjyxSmriSfYz+USnWPY7AufNIadK6MEJMx9ApD/oD&#10;OlTrorhX2lFEilmcO2RdNtjC5xDF9pCuTyYBB5bi6bQ4syoJ3g9WQ0ymaiLzg5KdCXlKLjvcW893&#10;SUOqXwnz5DrgnHtJTxOsQfEKIT7DmDSUCaxw7Rqn8787ZsmRM9e2VmPeBN4uqYvTtW7jvijg9N/y&#10;JsXecLq0q+WD6m8AAAD//wMAUEsDBBQABgAIAAAAIQA4/SH/1gAAAJQBAAALAAAAX3JlbHMvLnJl&#10;bHOkkMFqwzAMhu+DvYPRfXGawxijTi+j0GvpHsDYimMaW0Yy2fr2M4PBMnrbUb/Q94l/f/hMi1qR&#10;JVI2sOt6UJgd+ZiDgffL8ekFlFSbvV0oo4EbChzGx4f9GRdb25HMsYhqlCwG5lrLq9biZkxWOiqY&#10;22YiTra2kYMu1l1tQD30/bPm3wwYN0x18gb45AdQl1tp5j/sFB2T0FQ7R0nTNEV3j6o9feQzro1i&#10;OWA14Fm+Q8a1a8+Bvu/d/dMb2JY5uiPbhG/ktn4cqGU/er3pcvwCAAD//wMAUEsDBBQABgAIAAAA&#10;IQCdtke9/AEAAFoEAAAOAAAAZHJzL2Uyb0RvYy54bWysVMmOGyEQvUfKPyDucS9WrLHl9hw8M7lE&#10;iZXlAzCLTQQUAuJu/30K3G5PFimaKBeapd6reo+i1/eDNeQkQ9TgOtrMakqk4yC0O3T065enN3eU&#10;xMScYAac7OhZRnq/ef1q3fuVbOEIRshAkMTFVe87ekzJr6oq8qO0LM7AS4eHCoJlCZfhUInAemS3&#10;pmrrelH1EIQPwGWMuPtwOaSbwq+U5OmjUlEmYjqKtaUyhjLu81ht1mx1CMwfNR/LYP9QhWXaYdKJ&#10;6oElRr4H/RuV1TxABJVmHGwFSmkuiwZU09S/qPl8ZF4WLWhO9JNN8f/R8g+nXSBadLTFm3LM4h09&#10;mj30ZAvOoX0QCJ6gTb2PK4zeul0YV9HvQtY8qGDzF9WQoVh7nqyVQyIcN+d3zWIxp4TjUdu+rdu2&#10;eF/d0D7E9E6CJXnS0b10aSphXrxlp/cxFZPFWCkT3xpKlDV4ZydmyHK5XCxzscg7RuPsypyhxuUx&#10;gtHiSRtTFrnX5NYEghQdTUMzMvwUlZg2j06QdPZoUQqauYORY2RmrbJBF0vKLJ2NvGT8JBU6jCY0&#10;RUbp7Vs+xjlKveY0DqMzTGF1E7D+O3CMz1BZ+v4l4AlRMoNLE9hqB+FP2W82qUv81YGL7mzBHsS5&#10;NEuxBhu43Mv42PILeb4u8NsvYfMDAAD//wMAUEsDBBQABgAIAAAAIQBCnga43gAAAAsBAAAPAAAA&#10;ZHJzL2Rvd25yZXYueG1sTI9NS8NAEIbvgv9hmYI3u+lGTInZFBF6ETy0Frxus9NN6H7E7LaJ/fVO&#10;Tnqbl3l4P6rN5Cy74hC74CWslhkw9E3QnTcSDp/bxzWwmJTXygaPEn4wwqa+v6tUqcPod3jdJ8PI&#10;xMdSSWhT6kvOY9OiU3EZevT0O4XBqURyMFwPaiRzZ7nIsmfuVOcpoVU9vrXYnPcXJ+H9JMxkP7Ld&#10;iCaMa5Pfvr63NykfFtPrC7CEU/qDYa5P1aGmTsdw8ToyS3qVC0Lno6ANM1HkObCjhKdCCOB1xf9v&#10;qH8BAAD//wMAUEsBAi0AFAAGAAgAAAAhALaDOJL+AAAA4QEAABMAAAAAAAAAAAAAAAAAAAAAAFtD&#10;b250ZW50X1R5cGVzXS54bWxQSwECLQAUAAYACAAAACEAOP0h/9YAAACUAQAACwAAAAAAAAAAAAAA&#10;AAAvAQAAX3JlbHMvLnJlbHNQSwECLQAUAAYACAAAACEAnbZHvfwBAABaBAAADgAAAAAAAAAAAAAA&#10;AAAuAgAAZHJzL2Uyb0RvYy54bWxQSwECLQAUAAYACAAAACEAQp4GuN4AAAALAQAADwAAAAAAAAAA&#10;AAAAAABWBAAAZHJzL2Rvd25yZXYueG1sUEsFBgAAAAAEAAQA8wAAAGEFAAAAAA==&#10;" adj="21593" strokecolor="black [3213]" strokeweight=".5pt">
+                      <v:stroke endarrow="block"/>
+                    </v:shape>
+                  </w:pict>
+                </mc:Fallback>
+              </mc:AlternateContent>
+            </w:r>
+          </w:p>
+        </w:tc>
+      </w:tr>
+      <w:tr>
+        <w:trPr>
+          <w:trHeight w:val="890"/>
+        </w:trPr>
+        <w:tc>
+          <w:tcPr>
+            <w:tcW w:w="1890" w:type="dxa"/>
+          </w:tcPr>
+          <w:p>
+            <w:pPr>
+              <w:rPr>
+                <w:sz w:val="20"/>
+                <w:szCs w:val="20"/>
+              </w:rPr>
+            </w:pPr>
+            <w:r>
+              <w:rPr>
+                <w:sz w:val="20"/>
+                <w:szCs w:val="20"/>
+              </w:rPr>
+              <w:t>Integration Test</w:t>
+            </w:r>
+          </w:p>
+        </w:tc>
+        <w:tc>
+          <w:tcPr>
+            <w:tcW w:w="2160" w:type="dxa"/>
+            <w:shd w:val="clear" w:color="auto" w:fill="9CC2E5" w:themeFill="accent1" w:themeFillTint="99"/>
+          </w:tcPr>
+          <w:p/>
+        </w:tc>
+        <w:tc>
+          <w:tcPr>
+            <w:tcW w:w="3074" w:type="dxa"/>
+            <w:shd w:val="clear" w:color="auto" w:fill="FFD966" w:themeFill="accent4" w:themeFillTint="99"/>
+          </w:tcPr>
+          <w:p>
+            <w:r>
+              <w:rPr>
+                <w:noProof/>
+              </w:rPr>
+              <mc:AlternateContent>
+                <mc:Choice Requires="wps">
+                  <w:drawing>
+                    <wp:anchor distT="0" distB="0" distL="114300" distR="114300" simplePos="0" relativeHeight="251668480" behindDoc="0" locked="0" layoutInCell="1" allowOverlap="1" wp14:anchorId="57B20F08" wp14:editId="64F77FBE">
+                      <wp:simplePos x="0" y="0"/>
+                      <wp:positionH relativeFrom="column">
+                        <wp:posOffset>976630</wp:posOffset>
+                      </wp:positionH>
+                      <wp:positionV relativeFrom="paragraph">
+                        <wp:posOffset>74626</wp:posOffset>
+                      </wp:positionV>
+                      <wp:extent cx="1391285" cy="429260"/>
+                      <wp:effectExtent l="0" t="0" r="18415" b="27940"/>
+                      <wp:wrapNone/>
+                      <wp:docPr id="7" name="Rectangle 7"/>
+                      <wp:cNvGraphicFramePr/>
+                      <a:graphic xmlns:a="http://schemas.openxmlformats.org/drawingml/2006/main">
+                        <a:graphicData uri="http://schemas.microsoft.com/office/word/2010/wordprocessingShape">
+                          <wps:wsp>
+                            <wps:cNvSpPr/>
+                            <wps:spPr>
+                              <a:xfrm>
+                                <a:off x="0" y="0"/>
+                                <a:ext cx="1391285" cy="429260"/>
+                              </a:xfrm>
+                              <a:prstGeom prst="rect">
+                                <a:avLst/>
+                              </a:prstGeom>
+                            </wps:spPr>
+                            <wps:style>
+                              <a:lnRef idx="2">
+                                <a:schemeClr val="accent6"/>
+                              </a:lnRef>
+                              <a:fillRef idx="1">
+                                <a:schemeClr val="lt1"/>
+                              </a:fillRef>
+                              <a:effectRef idx="0">
+                                <a:schemeClr val="accent6"/>
+                              </a:effectRef>
+                              <a:fontRef idx="minor">
+                                <a:schemeClr val="dk1"/>
+                              </a:fontRef>
+                            </wps:style>
+                            <wps:txbx>
+                              <w:txbxContent>
+                                <w:p>
+                                  <w:pPr>
+                                    <w:jc w:val="center"/>
+                                    <w:rPr>
+                                      <w:sz w:val="20"/>
+                                      <w:szCs w:val="20"/>
+                                    </w:rPr>
+                                  </w:pPr>
+                                  <w:r>
+                                    <w:rPr>
+                                      <w:color w:val="000000"/>
+                                      <w:sz w:val="20"/>
+                                      <w:szCs w:val="20"/>
+                                    </w:rPr>
+                                    <w:t>Integration Test</w:t>
+                                  </w:r>
+                                  <w:r>
+                                    <w:rPr>
+                                      <w:color w:val="000000"/>
+                                      <w:sz w:val="20"/>
+                                      <w:szCs w:val="20"/>
+                                    </w:rPr>
+                                    <w:br/>
+                                    <w:t>Planning &amp; Design</w:t>
+                                  </w:r>
+                                </w:p>
+                              </w:txbxContent>
+                            </wps:txbx>
+                            <wps:bodyPr rot="0" spcFirstLastPara="0" vertOverflow="overflow" horzOverflow="overflow" vert="horz" wrap="square" lIns="91440" tIns="45720" rIns="91440" bIns="45720" numCol="1" spcCol="0" rtlCol="0" fromWordArt="0" anchor="ctr" anchorCtr="0" forceAA="0" compatLnSpc="1">
+                              <a:prstTxWarp prst="textNoShape">
+                                <a:avLst/>
+                              </a:prstTxWarp>
+                              <a:noAutofit/>
+                            </wps:bodyPr>
+                          </wps:wsp>
+                        </a:graphicData>
+                      </a:graphic>
+                      <wp14:sizeRelH relativeFrom="margin">
+                        <wp14:pctWidth>0</wp14:pctWidth>
+                      </wp14:sizeRelH>
+                      <wp14:sizeRelV relativeFrom="margin">
+                        <wp14:pctHeight>0</wp14:pctHeight>
+                      </wp14:sizeRelV>
+                    </wp:anchor>
+                  </w:drawing>
+                </mc:Choice>
+                <mc:Fallback>
+                  <w:pict>
+                    <v:rect w14:anchorId="57B20F08" id="Rectangle 7" o:spid="_x0000_s1032" style="position:absolute;margin-left:76.9pt;margin-top:5.9pt;width:109.55pt;height:33.8pt;z-index:251668480;visibility:visible;mso-wrap-style:square;mso-width-percent:0;mso-height-percent:0;mso-wrap-distance-left:9pt;mso-wrap-distance-top:0;mso-wrap-distance-right:9pt;mso-wrap-distance-bottom:0;mso-position-horizontal:absolute;mso-position-horizontal-relative:text;mso-position-vertical:absolute;mso-position-vertical-relative:text;mso-width-percent:0;mso-height-percent:0;mso-width-relative:margin;mso-height-relative:margin;v-text-anchor:middle" o:gfxdata="UEsDBBQABgAIAAAAIQC2gziS/gAAAOEBAAATAAAAW0NvbnRlbnRfVHlwZXNdLnhtbJSRQU7DMBBF&#10;90jcwfIWJU67QAgl6YK0S0CoHGBkTxKLZGx5TGhvj5O2G0SRWNoz/78nu9wcxkFMGNg6quQqL6RA&#10;0s5Y6ir5vt9lD1JwBDIwOMJKHpHlpr69KfdHjyxSmriSfYz+USnWPY7AufNIadK6MEJMx9ApD/oD&#10;OlTrorhX2lFEilmcO2RdNtjC5xDF9pCuTyYBB5bi6bQ4syoJ3g9WQ0ymaiLzg5KdCXlKLjvcW893&#10;SUOqXwnz5DrgnHtJTxOsQfEKIT7DmDSUCaxw7Rqn8787ZsmRM9e2VmPeBN4uqYvTtW7jvijg9N/y&#10;JsXecLq0q+WD6m8AAAD//wMAUEsDBBQABgAIAAAAIQA4/SH/1gAAAJQBAAALAAAAX3JlbHMvLnJl&#10;bHOkkMFqwzAMhu+DvYPRfXGawxijTi+j0GvpHsDYimMaW0Yy2fr2M4PBMnrbUb/Q94l/f/hMi1qR&#10;JVI2sOt6UJgd+ZiDgffL8ekFlFSbvV0oo4EbChzGx4f9GRdb25HMsYhqlCwG5lrLq9biZkxWOiqY&#10;22YiTra2kYMu1l1tQD30/bPm3wwYN0x18gb45AdQl1tp5j/sFB2T0FQ7R0nTNEV3j6o9feQzro1i&#10;OWA14Fm+Q8a1a8+Bvu/d/dMb2JY5uiPbhG/ktn4cqGU/er3pcvwCAAD//wMAUEsDBBQABgAIAAAA&#10;IQCYXWVybgIAACQFAAAOAAAAZHJzL2Uyb0RvYy54bWysVEtv2zAMvg/YfxB0Xx176SuoUwQtOgwo&#10;2qLt0LMiS4kxWdQoJXb260fJjvtYTsMuNinyI0Xyoy4uu8awrUJfgy15fjThTFkJVW1XJf/xfPPl&#10;jDMfhK2EAatKvlOeX84/f7po3UwVsAZTKWQUxPpZ60q+DsHNsszLtWqEPwKnLBk1YCMCqbjKKhQt&#10;RW9MVkwmJ1kLWDkEqbyn0+veyOcpvtZKhnutvQrMlJzuFtIX03cZv9n8QsxWKNy6lsM1xD/cohG1&#10;paRjqGsRBNtg/VeoppYIHnQ4ktBkoHUtVaqBqsknH6p5WgunUi3UHO/GNvn/F1bebR+Q1VXJTzmz&#10;oqERPVLThF0ZxU5je1rnZ+T15B5w0DyJsdZOYxP/VAXrUkt3Y0tVF5ikw/zreV6cHXMmyTYtzouT&#10;1PPsFe3Qh28KGhaFkiNlT50U21sfKCO57l1Iibfp8ycp7IyKVzD2UWkqgzIWCZ0IpK4Msq2g0Qsp&#10;lQ0nsR6Kl7wjTNfGjMD8ENCEfAANvhGmErFG4OQQ8H3GEZGygg0juKkt4KEA1c8xc++/r76vOZYf&#10;umWXZpcKiydLqHY0T4Se6N7Jm5raeit8eBBIzKYdoG0N9/TRBtqSwyBxtgb8feg8+hPhyMpZS5tS&#10;cv9rI1BxZr5bouJ5Pp3G1UrK9Pi0IAXfWpZvLXbTXAFNJKd3wckkRv9g9qJGaF5oqRcxK5mElZS7&#10;5DLgXrkK/QbTsyDVYpHcaJ2cCLf2yckYPPY50ua5exHoBm4FYuUd7LdKzD5QrPeNSAuLTQBdJ/69&#10;9nWYAK1iotHwbMRdf6snr9fHbf4HAAD//wMAUEsDBBQABgAIAAAAIQBbWnVT3gAAAAkBAAAPAAAA&#10;ZHJzL2Rvd25yZXYueG1sTI9BT8MwDIXvSPyHyEjcWNoVGO2aTgM0doVtbNes8dqKxqmadCv/HnOC&#10;k/30np4/54vRtuKMvW8cKYgnEQik0pmGKgW77eruCYQPmoxuHaGCb/SwKK6vcp0Zd6EPPG9CJbiE&#10;fKYV1CF0mZS+rNFqP3EdEnsn11sdWPaVNL2+cLlt5TSKHqXVDfGFWnf4UmP5tRmsgqF8ez5U3fL9&#10;dZXQWro4tZ97o9Ttzbicgwg4hr8w/OIzOhTMdHQDGS9a1g8JowdeYp4cSGbTFMRRwSy9B1nk8v8H&#10;xQ8AAAD//wMAUEsBAi0AFAAGAAgAAAAhALaDOJL+AAAA4QEAABMAAAAAAAAAAAAAAAAAAAAAAFtD&#10;b250ZW50X1R5cGVzXS54bWxQSwECLQAUAAYACAAAACEAOP0h/9YAAACUAQAACwAAAAAAAAAAAAAA&#10;AAAvAQAAX3JlbHMvLnJlbHNQSwECLQAUAAYACAAAACEAmF1lcm4CAAAkBQAADgAAAAAAAAAAAAAA&#10;AAAuAgAAZHJzL2Uyb0RvYy54bWxQSwECLQAUAAYACAAAACEAW1p1U94AAAAJAQAADwAAAAAAAAAA&#10;AAAAAADIBAAAZHJzL2Rvd25yZXYueG1sUEsFBgAAAAAEAAQA8wAAANMFAAAAAA==&#10;" fillcolor="white [3201]" strokecolor="#70ad47 [3209]" strokeweight="1pt">
+                      <v:textbox>
+                        <w:txbxContent>
+                          <w:p>
+                            <w:pPr>
+                              <w:jc w:val="center"/>
+                              <w:rPr>
+                                <w:sz w:val="20"/>
+                                <w:szCs w:val="20"/>
+                              </w:rPr>
+                            </w:pPr>
+                            <w:r>
+                              <w:rPr>
+                                <w:color w:val="000000"/>
+                                <w:sz w:val="20"/>
+                                <w:szCs w:val="20"/>
+                              </w:rPr>
+                              <w:t>Integration Test</w:t>
+                            </w:r>
+                            <w:r>
+                              <w:rPr>
+                                <w:color w:val="000000"/>
+                                <w:sz w:val="20"/>
+                                <w:szCs w:val="20"/>
+                              </w:rPr>
+                              <w:br/>
+                              <w:t>Planning &amp; Design</w:t>
+                            </w:r>
+                          </w:p>
+                        </w:txbxContent>
+                      </v:textbox>
+                    </v:rect>
+                  </w:pict>
+                </mc:Fallback>
+              </mc:AlternateContent>
+            </w:r>
+          </w:p>
+        </w:tc>
+        <w:tc>
+          <w:tcPr>
+            <w:tcW w:w="1966" w:type="dxa"/>
+            <w:shd w:val="clear" w:color="auto" w:fill="9CC2E5" w:themeFill="accent1" w:themeFillTint="99"/>
+          </w:tcPr>
+          <w:p>
+            <w:r>
+              <w:rPr>
+                <w:noProof/>
+              </w:rPr>
+              <mc:AlternateContent>
+                <mc:Choice Requires="wps">
+                  <w:drawing>
+                    <wp:anchor distT="0" distB="0" distL="114300" distR="114300" simplePos="0" relativeHeight="251687936" behindDoc="0" locked="0" layoutInCell="1" allowOverlap="1" wp14:anchorId="05EC9410" wp14:editId="5FF8DCD6">
+                      <wp:simplePos x="0" y="0"/>
+                      <wp:positionH relativeFrom="column">
+                        <wp:posOffset>423959</wp:posOffset>
+                      </wp:positionH>
+                      <wp:positionV relativeFrom="paragraph">
+                        <wp:posOffset>280201</wp:posOffset>
+                      </wp:positionV>
+                      <wp:extent cx="858741" cy="0"/>
+                      <wp:effectExtent l="0" t="76200" r="17780" b="95250"/>
+                      <wp:wrapNone/>
+                      <wp:docPr id="33" name="Straight Arrow Connector 33"/>
+                      <wp:cNvGraphicFramePr/>
+                      <a:graphic xmlns:a="http://schemas.openxmlformats.org/drawingml/2006/main">
+                        <a:graphicData uri="http://schemas.microsoft.com/office/word/2010/wordprocessingShape">
+                          <wps:wsp>
+                            <wps:cNvCnPr/>
+                            <wps:spPr>
+                              <a:xfrm>
+                                <a:off x="0" y="0"/>
+                                <a:ext cx="858741" cy="0"/>
+                              </a:xfrm>
+                              <a:prstGeom prst="straightConnector1">
+                                <a:avLst/>
+                              </a:prstGeom>
+                              <a:ln>
+                                <a:solidFill>
+                                  <a:schemeClr val="tx1"/>
+                                </a:solidFill>
+                                <a:tailEnd type="triangle"/>
+                              </a:ln>
+                            </wps:spPr>
+                            <wps:style>
+                              <a:lnRef idx="1">
+                                <a:schemeClr val="accent1"/>
+                              </a:lnRef>
+                              <a:fillRef idx="0">
+                                <a:schemeClr val="accent1"/>
+                              </a:fillRef>
+                              <a:effectRef idx="0">
+                                <a:schemeClr val="accent1"/>
+                              </a:effectRef>
+                              <a:fontRef idx="minor">
+                                <a:schemeClr val="tx1"/>
+                              </a:fontRef>
+                            </wps:style>
+                            <wps:bodyPr/>
+                          </wps:wsp>
+                        </a:graphicData>
+                      </a:graphic>
+                    </wp:anchor>
+                  </w:drawing>
+                </mc:Choice>
+                <mc:Fallback>
+                  <w:pict>
+                    <v:shape w14:anchorId="15C4722C" id="Straight Arrow Connector 33" o:spid="_x0000_s1026" type="#_x0000_t32" style="position:absolute;margin-left:33.4pt;margin-top:22.05pt;width:67.6pt;height:0;z-index:251687936;visibility:visible;mso-wrap-style:square;mso-wrap-distance-left:9pt;mso-wrap-distance-top:0;mso-wrap-distance-right:9pt;mso-wrap-distance-bottom:0;mso-position-horizontal:absolute;mso-position-horizontal-relative:text;mso-position-vertical:absolute;mso-position-vertical-relative:text" o:gfxdata="UEsDBBQABgAIAAAAIQC2gziS/gAAAOEBAAATAAAAW0NvbnRlbnRfVHlwZXNdLnhtbJSRQU7DMBBF&#10;90jcwfIWJU67QAgl6YK0S0CoHGBkTxKLZGx5TGhvj5O2G0SRWNoz/78nu9wcxkFMGNg6quQqL6RA&#10;0s5Y6ir5vt9lD1JwBDIwOMJKHpHlpr69KfdHjyxSmriSfYz+USnWPY7AufNIadK6MEJMx9ApD/oD&#10;OlTrorhX2lFEilmcO2RdNtjC5xDF9pCuTyYBB5bi6bQ4syoJ3g9WQ0ymaiLzg5KdCXlKLjvcW893&#10;SUOqXwnz5DrgnHtJTxOsQfEKIT7DmDSUCaxw7Rqn8787ZsmRM9e2VmPeBN4uqYvTtW7jvijg9N/y&#10;JsXecLq0q+WD6m8AAAD//wMAUEsDBBQABgAIAAAAIQA4/SH/1gAAAJQBAAALAAAAX3JlbHMvLnJl&#10;bHOkkMFqwzAMhu+DvYPRfXGawxijTi+j0GvpHsDYimMaW0Yy2fr2M4PBMnrbUb/Q94l/f/hMi1qR&#10;JVI2sOt6UJgd+ZiDgffL8ekFlFSbvV0oo4EbChzGx4f9GRdb25HMsYhqlCwG5lrLq9biZkxWOiqY&#10;22YiTra2kYMu1l1tQD30/bPm3wwYN0x18gb45AdQl1tp5j/sFB2T0FQ7R0nTNEV3j6o9feQzro1i&#10;OWA14Fm+Q8a1a8+Bvu/d/dMb2JY5uiPbhG/ktn4cqGU/er3pcvwCAAD//wMAUEsDBBQABgAIAAAA&#10;IQCTPWmQ5wEAADQEAAAOAAAAZHJzL2Uyb0RvYy54bWysU9uO2yAQfa/Uf0C8N3Z2e4msOKsq2+1L&#10;1Ua73Q9gMcRIwKCBxsnfd8CO05tWatUX7IE5c+YchvXN0Vl2UBgN+JYvFzVnykvojN+3/PHr3asV&#10;ZzEJ3wkLXrX8pCK/2bx8sR5Co66gB9spZFTEx2YILe9TCk1VRdkrJ+ICgvJ0qAGdSBTivupQDFTd&#10;2eqqrt9WA2AXEKSKkXZvx0O+KfW1VjJ90TqqxGzLqbdUVizrU16rzVo0exShN3JqQ/xDF04YT6Rz&#10;qVuRBPuG5rdSzkiECDotJLgKtDZSFQ2kZln/ouahF0EVLWRODLNN8f+VlZ8PO2Sma/n1NWdeOLqj&#10;h4TC7PvE3iPCwLbgPfkIyCiF/BpCbAi29Tucohh2mMUfNbr8JVnsWDw+zR6rY2KSNldvVu9eLzmT&#10;56PqggsY00cFjuWflsepj7mBZbFYHD7FRMwEPAMyqfV5jWBNd2esLUGeIrW1yA6C7j8dl7l/wv2U&#10;lYSxH3zH0imQ+IRG+L1VU2auWmXFo8byl05WjYz3SpN3pGrsrEzthU9IqXw6c1pP2RmmqbsZWBdJ&#10;zwKn/AxVZaL/BjwjCjP4NIOd8YB/Yr/YpMf8swOj7mzBE3SncvvFGhrN4ur0jPLs/xgX+OWxb74D&#10;AAD//wMAUEsDBBQABgAIAAAAIQCQHI3A3QAAAAgBAAAPAAAAZHJzL2Rvd25yZXYueG1sTI/dSsNA&#10;EIXvBd9hGcE7u5tQgsZsShEKRRFq9QE22WkSuj9xd9smb++IF/byzBnO+U61mqxhZwxx8E5CthDA&#10;0LVeD66T8PW5eXgEFpNyWhnvUMKMEVb17U2lSu0v7gPP+9QxCnGxVBL6lMaS89j2aFVc+BEdeQcf&#10;rEokQ8d1UBcKt4bnQhTcqsFRQ69GfOmxPe5PVsLTduwas3t7zb5F2GyH3fw+rWcp7++m9TOwhFP6&#10;f4ZffEKHmpgaf3I6MiOhKIg8SVguM2Dk5yKnbc3fgdcVvx5Q/wAAAP//AwBQSwECLQAUAAYACAAA&#10;ACEAtoM4kv4AAADhAQAAEwAAAAAAAAAAAAAAAAAAAAAAW0NvbnRlbnRfVHlwZXNdLnhtbFBLAQIt&#10;ABQABgAIAAAAIQA4/SH/1gAAAJQBAAALAAAAAAAAAAAAAAAAAC8BAABfcmVscy8ucmVsc1BLAQIt&#10;ABQABgAIAAAAIQCTPWmQ5wEAADQEAAAOAAAAAAAAAAAAAAAAAC4CAABkcnMvZTJvRG9jLnhtbFBL&#10;AQItABQABgAIAAAAIQCQHI3A3QAAAAgBAAAPAAAAAAAAAAAAAAAAAEEEAABkcnMvZG93bnJldi54&#10;bWxQSwUGAAAAAAQABADzAAAASwUAAAAA&#10;" strokecolor="black [3213]" strokeweight=".5pt">
+                      <v:stroke endarrow="block" joinstyle="miter"/>
+                    </v:shape>
+                  </w:pict>
+                </mc:Fallback>
+              </mc:AlternateContent>
+            </w:r>
+          </w:p>
+        </w:tc>
+        <w:tc>
+          <w:tcPr>
+            <w:tcW w:w="1620" w:type="dxa"/>
+            <w:shd w:val="clear" w:color="auto" w:fill="FFD966" w:themeFill="accent4" w:themeFillTint="99"/>
+          </w:tcPr>
+          <w:p>
+            <w:r>
+              <w:rPr>
+                <w:noProof/>
+              </w:rPr>
+              <mc:AlternateContent>
+                <mc:Choice Requires="wps">
+                  <w:drawing>
+                    <wp:anchor distT="0" distB="0" distL="114300" distR="114300" simplePos="0" relativeHeight="251685888" behindDoc="0" locked="0" layoutInCell="1" allowOverlap="1" wp14:anchorId="693CF254" wp14:editId="622972A1">
+                      <wp:simplePos x="0" y="0"/>
+                      <wp:positionH relativeFrom="column">
+                        <wp:posOffset>867686</wp:posOffset>
+                      </wp:positionH>
+                      <wp:positionV relativeFrom="paragraph">
+                        <wp:posOffset>311923</wp:posOffset>
+                      </wp:positionV>
+                      <wp:extent cx="95416" cy="556370"/>
+                      <wp:effectExtent l="0" t="0" r="38100" b="34290"/>
+                      <wp:wrapNone/>
+                      <wp:docPr id="31" name="Elbow Connector 31"/>
+                      <wp:cNvGraphicFramePr/>
+                      <a:graphic xmlns:a="http://schemas.openxmlformats.org/drawingml/2006/main">
+                        <a:graphicData uri="http://schemas.microsoft.com/office/word/2010/wordprocessingShape">
+                          <wps:wsp>
+                            <wps:cNvCnPr/>
+                            <wps:spPr>
+                              <a:xfrm>
+                                <a:off x="0" y="0"/>
+                                <a:ext cx="95416" cy="556370"/>
+                              </a:xfrm>
+                              <a:prstGeom prst="bentConnector3">
+                                <a:avLst>
+                                  <a:gd name="adj1" fmla="val 105745"/>
+                                </a:avLst>
+                              </a:prstGeom>
+                              <a:ln>
+                                <a:solidFill>
+                                  <a:schemeClr val="tx1"/>
+                                </a:solidFill>
+                              </a:ln>
+                            </wps:spPr>
+                            <wps:style>
+                              <a:lnRef idx="1">
+                                <a:schemeClr val="accent1"/>
+                              </a:lnRef>
+                              <a:fillRef idx="0">
+                                <a:schemeClr val="accent1"/>
+                              </a:fillRef>
+                              <a:effectRef idx="0">
+                                <a:schemeClr val="accent1"/>
+                              </a:effectRef>
+                              <a:fontRef idx="minor">
+                                <a:schemeClr val="tx1"/>
+                              </a:fontRef>
+                            </wps:style>
+                            <wps:bodyPr/>
+                          </wps:wsp>
+                        </a:graphicData>
+                      </a:graphic>
+                      <wp14:sizeRelH relativeFrom="margin">
+                        <wp14:pctWidth>0</wp14:pctWidth>
+                      </wp14:sizeRelH>
+                      <wp14:sizeRelV relativeFrom="margin">
+                        <wp14:pctHeight>0</wp14:pctHeight>
+                      </wp14:sizeRelV>
+                    </wp:anchor>
+                  </w:drawing>
+                </mc:Choice>
+                <mc:Fallback>
+                  <w:pict>
+                    <v:shape w14:anchorId="5CB114A6" id="Elbow Connector 31" o:spid="_x0000_s1026" type="#_x0000_t34" style="position:absolute;margin-left:68.3pt;margin-top:24.55pt;width:7.5pt;height:43.8pt;z-index:251685888;visibility:visible;mso-wrap-style:square;mso-width-percent:0;mso-height-percent:0;mso-wrap-distance-left:9pt;mso-wrap-distance-top:0;mso-wrap-distance-right:9pt;mso-wrap-distance-bottom:0;mso-position-horizontal:absolute;mso-position-horizontal-relative:text;mso-position-vertical:absolute;mso-position-vertical-relative:text;mso-width-percent:0;mso-height-percent:0;mso-width-relative:margin;mso-height-relative:margin" o:gfxdata="UEsDBBQABgAIAAAAIQC2gziS/gAAAOEBAAATAAAAW0NvbnRlbnRfVHlwZXNdLnhtbJSRQU7DMBBF&#10;90jcwfIWJU67QAgl6YK0S0CoHGBkTxKLZGx5TGhvj5O2G0SRWNoz/78nu9wcxkFMGNg6quQqL6RA&#10;0s5Y6ir5vt9lD1JwBDIwOMJKHpHlpr69KfdHjyxSmriSfYz+USnWPY7AufNIadK6MEJMx9ApD/oD&#10;OlTrorhX2lFEilmcO2RdNtjC5xDF9pCuTyYBB5bi6bQ4syoJ3g9WQ0ymaiLzg5KdCXlKLjvcW893&#10;SUOqXwnz5DrgnHtJTxOsQfEKIT7DmDSUCaxw7Rqn8787ZsmRM9e2VmPeBN4uqYvTtW7jvijg9N/y&#10;JsXecLq0q+WD6m8AAAD//wMAUEsDBBQABgAIAAAAIQA4/SH/1gAAAJQBAAALAAAAX3JlbHMvLnJl&#10;bHOkkMFqwzAMhu+DvYPRfXGawxijTi+j0GvpHsDYimMaW0Yy2fr2M4PBMnrbUb/Q94l/f/hMi1qR&#10;JVI2sOt6UJgd+ZiDgffL8ekFlFSbvV0oo4EbChzGx4f9GRdb25HMsYhqlCwG5lrLq9biZkxWOiqY&#10;22YiTra2kYMu1l1tQD30/bPm3wwYN0x18gb45AdQl1tp5j/sFB2T0FQ7R0nTNEV3j6o9feQzro1i&#10;OWA14Fm+Q8a1a8+Bvu/d/dMb2JY5uiPbhG/ktn4cqGU/er3pcvwCAAD//wMAUEsDBBQABgAIAAAA&#10;IQApHJF47QEAAD0EAAAOAAAAZHJzL2Uyb0RvYy54bWysU02P2yAQvVfqf0DcG9ubdbYbxdlDtttL&#10;1Ub9+AEEQ0wFDAIaO/++A3acVVtp1aqXMQPzHvOeh83DYDQ5CR8U2IZWi5ISYTm0yh4b+u3r05u3&#10;lITIbMs0WNHQswj0Yfv61aZ3a3EDHehWeIIkNqx719AuRrcuisA7YVhYgBMWDyV4wyKm/li0nvXI&#10;bnRxU5arogffOg9chIC7j+Mh3WZ+KQWPn6QMIhLdUOwt5uhzPKRYbDdsffTMdYpPbbB/6MIwZfHS&#10;meqRRUZ+ePUblVHcQwAZFxxMAVIqLrIGVFOVv6j50jEnshY0J7jZpvD/aPnH094T1TZ0WVFimcF/&#10;9E4foCc7sBbtA0/wBG3qXVhj9c7u/ZQFt/dJ8yC9SV9UQ4Zs7Xm2VgyRcNy8r2+rFSUcT+p6tbzL&#10;zhdXrPMhvhdgSFo09CBsnBtYZmfZ6UOI2eJ26pO137FnaTT+sRPTpCrru9s69YrEUzmuLtQJq22K&#10;AbRqn5TWOUmjJnbaE+RoaByyWsQ9q8IsIYvkwag6r+JZi5H1s5BoIuqscq95fK+cjHPUc+HVFqsT&#10;TGIHM7B8GTjVJ6jIo/034BmRbwYbZ7BRFvyfbr9aIcf6iwOj7mTBAdpznodsDc5o9n56T+kRPM8z&#10;/Prqtz8BAAD//wMAUEsDBBQABgAIAAAAIQB7al1o3wAAAAoBAAAPAAAAZHJzL2Rvd25yZXYueG1s&#10;TI/BTsMwEETvSPyDtUjcqBOgKYQ4VQEhwQWlLQeObrxNAvE6st028PVsucBxdp5mZ4r5aHuxRx86&#10;RwrSSQICqXamo0bB2/rp4gZEiJqM7h2hgi8MMC9PTwqdG3egJe5XsREcQiHXCtoYh1zKULdodZi4&#10;AYm9rfNWR5a+kcbrA4fbXl4mSSat7og/tHrAhxbrz9XOKthm1ry8ftTy/rn6rir//riQ07VS52fj&#10;4g5ExDH+wXCsz9Wh5E4btyMTRM/6KssYVXB9m4I4AtOUD5tfZwayLOT/CeUPAAAA//8DAFBLAQIt&#10;ABQABgAIAAAAIQC2gziS/gAAAOEBAAATAAAAAAAAAAAAAAAAAAAAAABbQ29udGVudF9UeXBlc10u&#10;eG1sUEsBAi0AFAAGAAgAAAAhADj9If/WAAAAlAEAAAsAAAAAAAAAAAAAAAAALwEAAF9yZWxzLy5y&#10;ZWxzUEsBAi0AFAAGAAgAAAAhACkckXjtAQAAPQQAAA4AAAAAAAAAAAAAAAAALgIAAGRycy9lMm9E&#10;b2MueG1sUEsBAi0AFAAGAAgAAAAhAHtqXWjfAAAACgEAAA8AAAAAAAAAAAAAAAAARwQAAGRycy9k&#10;b3ducmV2LnhtbFBLBQYAAAAABAAEAPMAAABTBQAAAAA=&#10;" adj="22841" strokecolor="black [3213]" strokeweight=".5pt"/>
+                  </w:pict>
+                </mc:Fallback>
+              </mc:AlternateContent>
+            </w:r>
+            <w:r>
+              <w:rPr>
+                <w:noProof/>
+              </w:rPr>
+              <mc:AlternateContent>
+                <mc:Choice Requires="wps">
+                  <w:drawing>
+                    <wp:anchor distT="0" distB="0" distL="114300" distR="114300" simplePos="0" relativeHeight="251669504" behindDoc="0" locked="0" layoutInCell="1" allowOverlap="1" wp14:anchorId="6B1F7CD4" wp14:editId="3204B1E6">
+                      <wp:simplePos x="0" y="0"/>
+                      <wp:positionH relativeFrom="column">
+                        <wp:posOffset>16841</wp:posOffset>
+                      </wp:positionH>
+                      <wp:positionV relativeFrom="paragraph">
+                        <wp:posOffset>74930</wp:posOffset>
+                      </wp:positionV>
+                      <wp:extent cx="850790" cy="429370"/>
+                      <wp:effectExtent l="0" t="0" r="26035" b="27940"/>
+                      <wp:wrapNone/>
+                      <wp:docPr id="8" name="Rectangle 8"/>
+                      <wp:cNvGraphicFramePr/>
+                      <a:graphic xmlns:a="http://schemas.openxmlformats.org/drawingml/2006/main">
+                        <a:graphicData uri="http://schemas.microsoft.com/office/word/2010/wordprocessingShape">
+                          <wps:wsp>
+                            <wps:cNvSpPr/>
+                            <wps:spPr>
+                              <a:xfrm>
+                                <a:off x="0" y="0"/>
+                                <a:ext cx="850790" cy="429370"/>
+                              </a:xfrm>
+                              <a:prstGeom prst="rect">
+                                <a:avLst/>
+                              </a:prstGeom>
+                            </wps:spPr>
+                            <wps:style>
+                              <a:lnRef idx="2">
+                                <a:schemeClr val="accent6"/>
+                              </a:lnRef>
+                              <a:fillRef idx="1">
+                                <a:schemeClr val="lt1"/>
+                              </a:fillRef>
+                              <a:effectRef idx="0">
+                                <a:schemeClr val="accent6"/>
+                              </a:effectRef>
+                              <a:fontRef idx="minor">
+                                <a:schemeClr val="dk1"/>
+                              </a:fontRef>
+                            </wps:style>
+                            <wps:txbx>
+                              <w:txbxContent>
+                                <w:p>
+                                  <w:pPr>
+                                    <w:jc w:val="center"/>
+                                    <w:rPr>
+                                      <w:sz w:val="18"/>
+                                      <w:szCs w:val="18"/>
+                                    </w:rPr>
+                                  </w:pPr>
+                                  <w:r>
+                                    <w:rPr>
+                                      <w:sz w:val="18"/>
+                                      <w:szCs w:val="18"/>
+                                    </w:rPr>
+                                    <w:t>Integration Test</w:t>
+                                  </w:r>
+                                </w:p>
+                              </w:txbxContent>
+                            </wps:txbx>
+                            <wps:bodyPr rot="0" spcFirstLastPara="0" vertOverflow="overflow" horzOverflow="overflow" vert="horz" wrap="square" lIns="91440" tIns="45720" rIns="91440" bIns="45720" numCol="1" spcCol="0" rtlCol="0" fromWordArt="0" anchor="ctr" anchorCtr="0" forceAA="0" compatLnSpc="1">
+                              <a:prstTxWarp prst="textNoShape">
+                                <a:avLst/>
+                              </a:prstTxWarp>
+                              <a:noAutofit/>
+                            </wps:bodyPr>
+                          </wps:wsp>
+                        </a:graphicData>
+                      </a:graphic>
+                      <wp14:sizeRelH relativeFrom="margin">
+                        <wp14:pctWidth>0</wp14:pctWidth>
+                      </wp14:sizeRelH>
+                      <wp14:sizeRelV relativeFrom="margin">
+                        <wp14:pctHeight>0</wp14:pctHeight>
+                      </wp14:sizeRelV>
+                    </wp:anchor>
+                  </w:drawing>
+                </mc:Choice>
+                <mc:Fallback>
+                  <w:pict>
+                    <v:rect w14:anchorId="6B1F7CD4" id="Rectangle 8" o:spid="_x0000_s1033" style="position:absolute;margin-left:1.35pt;margin-top:5.9pt;width:67pt;height:33.8pt;z-index:251669504;visibility:visible;mso-wrap-style:square;mso-width-percent:0;mso-height-percent:0;mso-wrap-distance-left:9pt;mso-wrap-distance-top:0;mso-wrap-distance-right:9pt;mso-wrap-distance-bottom:0;mso-position-horizontal:absolute;mso-position-horizontal-relative:text;mso-position-vertical:absolute;mso-position-vertical-relative:text;mso-width-percent:0;mso-height-percent:0;mso-width-relative:margin;mso-height-relative:margin;v-text-anchor:middle" o:gfxdata="UEsDBBQABgAIAAAAIQC2gziS/gAAAOEBAAATAAAAW0NvbnRlbnRfVHlwZXNdLnhtbJSRQU7DMBBF&#10;90jcwfIWJU67QAgl6YK0S0CoHGBkTxKLZGx5TGhvj5O2G0SRWNoz/78nu9wcxkFMGNg6quQqL6RA&#10;0s5Y6ir5vt9lD1JwBDIwOMJKHpHlpr69KfdHjyxSmriSfYz+USnWPY7AufNIadK6MEJMx9ApD/oD&#10;OlTrorhX2lFEilmcO2RdNtjC5xDF9pCuTyYBB5bi6bQ4syoJ3g9WQ0ymaiLzg5KdCXlKLjvcW893&#10;SUOqXwnz5DrgnHtJTxOsQfEKIT7DmDSUCaxw7Rqn8787ZsmRM9e2VmPeBN4uqYvTtW7jvijg9N/y&#10;JsXecLq0q+WD6m8AAAD//wMAUEsDBBQABgAIAAAAIQA4/SH/1gAAAJQBAAALAAAAX3JlbHMvLnJl&#10;bHOkkMFqwzAMhu+DvYPRfXGawxijTi+j0GvpHsDYimMaW0Yy2fr2M4PBMnrbUb/Q94l/f/hMi1qR&#10;JVI2sOt6UJgd+ZiDgffL8ekFlFSbvV0oo4EbChzGx4f9GRdb25HMsYhqlCwG5lrLq9biZkxWOiqY&#10;22YiTra2kYMu1l1tQD30/bPm3wwYN0x18gb45AdQl1tp5j/sFB2T0FQ7R0nTNEV3j6o9feQzro1i&#10;OWA14Fm+Q8a1a8+Bvu/d/dMb2JY5uiPbhG/ktn4cqGU/er3pcvwCAAD//wMAUEsDBBQABgAIAAAA&#10;IQATFVFVbgIAACMFAAAOAAAAZHJzL2Uyb0RvYy54bWysVN9P2zAQfp+0/8Hy+0jbFQoVKapATJMQ&#10;Q8DEs+vYbTTb553dJt1fv7OTBsb6NO3Fucv98n33nS+vWmvYTmGowZV8fDLiTDkJVe3WJf/+fPvp&#10;nLMQhauEAadKvleBXy0+frhs/FxNYAOmUsgoiQvzxpd8E6OfF0WQG2VFOAGvHBk1oBWRVFwXFYqG&#10;sltTTEajs6IBrDyCVCHQ35vOyBc5v9ZKxm9aBxWZKTndLeYT87lKZ7G4FPM1Cr+pZX8N8Q+3sKJ2&#10;VHRIdSOiYFus/0pla4kQQMcTCbYArWupcg/UzXj0rpunjfAq90LgBD/AFP5fWnm/e0BWVyWnQTlh&#10;aUSPBJpwa6PYeYKn8WFOXk/+AXstkJh6bTXa9KUuWJsh3Q+QqjYyST/PT0ezCwJekmk6ufg8y5AX&#10;r8EeQ/yiwLIklBypeAZS7O5CpILkenAhJV2mK5+luDcq3cC4R6WpCyo4ydGZP+raINsJmryQUrl4&#10;ltqhfNk7henamCFwfCzQxHEf1PumMJV5NQSOjgX+WXGIyFXBxSHY1g7wWILqx1C58z903/Wc2o/t&#10;qs2jmx3mtIJqT+NE6HgevLytCdY7EeKDQCI2TYKWNX6jQxtoSg69xNkG8Nex/8mf+EZWzhpalJKH&#10;n1uBijPz1RETL8bTadqsrExPZxNS8K1l9dbitvYaaCJjeha8zGLyj+YgagT7Qju9TFXJJJyk2iWX&#10;EQ/KdewWmF4FqZbL7Ebb5EW8c09epuQJ50Sb5/ZFoO+5FYmU93BYKjF/R7HON0U6WG4j6DrzLyHd&#10;4dpPgDYx06h/NdKqv9Wz1+vbtvgNAAD//wMAUEsDBBQABgAIAAAAIQBbPCye2wAAAAcBAAAPAAAA&#10;ZHJzL2Rvd25yZXYueG1sTI/BTsMwEETvSPyDtUjcqJMWtTTEqQqocIVCy3UbL0lEvI5ipw1/z/YE&#10;x50Zzb7JV6Nr1ZH60Hg2kE4SUMSltw1XBj7eNzd3oEJEtth6JgM/FGBVXF7kmFl/4jc6bmOlpIRD&#10;hgbqGLtM61DW5DBMfEcs3pfvHUY5+0rbHk9S7lo9TZK5dtiwfKixo8eayu/t4AwM5fPDZ9WtX582&#10;M37RPl263d4ac301ru9BRRrjXxjO+IIOhTAd/MA2qNbAdCFBkVMZcLZncxEOBhbLW9BFrv/zF78A&#10;AAD//wMAUEsBAi0AFAAGAAgAAAAhALaDOJL+AAAA4QEAABMAAAAAAAAAAAAAAAAAAAAAAFtDb250&#10;ZW50X1R5cGVzXS54bWxQSwECLQAUAAYACAAAACEAOP0h/9YAAACUAQAACwAAAAAAAAAAAAAAAAAv&#10;AQAAX3JlbHMvLnJlbHNQSwECLQAUAAYACAAAACEAExVRVW4CAAAjBQAADgAAAAAAAAAAAAAAAAAu&#10;AgAAZHJzL2Uyb0RvYy54bWxQSwECLQAUAAYACAAAACEAWzwsntsAAAAHAQAADwAAAAAAAAAAAAAA&#10;AADIBAAAZHJzL2Rvd25yZXYueG1sUEsFBgAAAAAEAAQA8wAAANAFAAAAAA==&#10;" fillcolor="white [3201]" strokecolor="#70ad47 [3209]" strokeweight="1pt">
+                      <v:textbox>
+                        <w:txbxContent>
+                          <w:p>
+                            <w:pPr>
+                              <w:jc w:val="center"/>
+                              <w:rPr>
+                                <w:sz w:val="18"/>
+                                <w:szCs w:val="18"/>
+                              </w:rPr>
+                            </w:pPr>
+                            <w:r>
+                              <w:rPr>
+                                <w:sz w:val="18"/>
+                                <w:szCs w:val="18"/>
+                              </w:rPr>
+                              <w:t>Integration Test</w:t>
+                            </w:r>
+                          </w:p>
+                        </w:txbxContent>
+                      </v:textbox>
+                    </v:rect>
+                  </w:pict>
+                </mc:Fallback>
+              </mc:AlternateContent>
+            </w:r>
+          </w:p>
+        </w:tc>
+        <w:tc>
+          <w:tcPr>
+            <w:tcW w:w="1710" w:type="dxa"/>
+            <w:shd w:val="clear" w:color="auto" w:fill="9CC2E5" w:themeFill="accent1" w:themeFillTint="99"/>
+          </w:tcPr>
+          <w:p/>
+        </w:tc>
+        <w:tc>
+          <w:tcPr>
+            <w:tcW w:w="2457" w:type="dxa"/>
+            <w:shd w:val="clear" w:color="auto" w:fill="FFD966" w:themeFill="accent4" w:themeFillTint="99"/>
+          </w:tcPr>
+          <w:p/>
+        </w:tc>
+      </w:tr>
+      <w:tr>
+        <w:trPr>
+          <w:trHeight w:val="989"/>
+        </w:trPr>
+        <w:tc>
+          <w:tcPr>
+            <w:tcW w:w="1890" w:type="dxa"/>
+          </w:tcPr>
+          <w:p>
+            <w:pPr>
+              <w:rPr>
+                <w:sz w:val="20"/>
+                <w:szCs w:val="20"/>
+              </w:rPr>
+            </w:pPr>
+            <w:r>
+              <w:rPr>
+                <w:sz w:val="20"/>
+                <w:szCs w:val="20"/>
+              </w:rPr>
+              <w:t>System Test</w:t>
+            </w:r>
+          </w:p>
+        </w:tc>
+        <w:tc>
+          <w:tcPr>
+            <w:tcW w:w="2160" w:type="dxa"/>
+            <w:shd w:val="clear" w:color="auto" w:fill="9CC2E5" w:themeFill="accent1" w:themeFillTint="99"/>
+          </w:tcPr>
+          <w:p>
+            <w:r>
+              <w:rPr>
+                <w:noProof/>
+              </w:rPr>
+              <mc:AlternateContent>
+                <mc:Choice Requires="wps">
+                  <w:drawing>
+                    <wp:anchor distT="0" distB="0" distL="114300" distR="114300" simplePos="0" relativeHeight="251677696" behindDoc="0" locked="0" layoutInCell="1" allowOverlap="1" wp14:anchorId="79299925" wp14:editId="4BE5236A">
+                      <wp:simplePos x="0" y="0"/>
+                      <wp:positionH relativeFrom="column">
+                        <wp:posOffset>749906</wp:posOffset>
+                      </wp:positionH>
+                      <wp:positionV relativeFrom="paragraph">
+                        <wp:posOffset>304966</wp:posOffset>
+                      </wp:positionV>
+                      <wp:extent cx="1908313" cy="659958"/>
+                      <wp:effectExtent l="19050" t="0" r="73025" b="102235"/>
+                      <wp:wrapNone/>
+                      <wp:docPr id="17" name="Elbow Connector 17"/>
+                      <wp:cNvGraphicFramePr/>
+                      <a:graphic xmlns:a="http://schemas.openxmlformats.org/drawingml/2006/main">
+                        <a:graphicData uri="http://schemas.microsoft.com/office/word/2010/wordprocessingShape">
+                          <wps:wsp>
+                            <wps:cNvCnPr/>
+                            <wps:spPr>
+                              <a:xfrm>
+                                <a:off x="0" y="0"/>
+                                <a:ext cx="1908313" cy="659958"/>
+                              </a:xfrm>
+                              <a:prstGeom prst="bentConnector3">
+                                <a:avLst>
+                                  <a:gd name="adj1" fmla="val -420"/>
+                                </a:avLst>
+                              </a:prstGeom>
+                              <a:ln>
+                                <a:solidFill>
+                                  <a:schemeClr val="tx1"/>
+                                </a:solidFill>
+                                <a:tailEnd type="triangle"/>
+                              </a:ln>
+                            </wps:spPr>
+                            <wps:style>
+                              <a:lnRef idx="1">
+                                <a:schemeClr val="accent1"/>
+                              </a:lnRef>
+                              <a:fillRef idx="0">
+                                <a:schemeClr val="accent1"/>
+                              </a:fillRef>
+                              <a:effectRef idx="0">
+                                <a:schemeClr val="accent1"/>
+                              </a:effectRef>
+                              <a:fontRef idx="minor">
+                                <a:schemeClr val="tx1"/>
+                              </a:fontRef>
+                            </wps:style>
+                            <wps:bodyPr/>
+                          </wps:wsp>
+                        </a:graphicData>
+                      </a:graphic>
+                    </wp:anchor>
+                  </w:drawing>
+                </mc:Choice>
+                <mc:Fallback>
+                  <w:pict>
+                    <v:shape w14:anchorId="1E330A3B" id="Elbow Connector 17" o:spid="_x0000_s1026" type="#_x0000_t34" style="position:absolute;margin-left:59.05pt;margin-top:24pt;width:150.25pt;height:51.95pt;z-index:251677696;visibility:visible;mso-wrap-style:square;mso-wrap-distance-left:9pt;mso-wrap-distance-top:0;mso-wrap-distance-right:9pt;mso-wrap-distance-bottom:0;mso-position-horizontal:absolute;mso-position-horizontal-relative:text;mso-position-vertical:absolute;mso-position-vertical-relative:text" o:gfxdata="UEsDBBQABgAIAAAAIQC2gziS/gAAAOEBAAATAAAAW0NvbnRlbnRfVHlwZXNdLnhtbJSRQU7DMBBF&#10;90jcwfIWJU67QAgl6YK0S0CoHGBkTxKLZGx5TGhvj5O2G0SRWNoz/78nu9wcxkFMGNg6quQqL6RA&#10;0s5Y6ir5vt9lD1JwBDIwOMJKHpHlpr69KfdHjyxSmriSfYz+USnWPY7AufNIadK6MEJMx9ApD/oD&#10;OlTrorhX2lFEilmcO2RdNtjC5xDF9pCuTyYBB5bi6bQ4syoJ3g9WQ0ymaiLzg5KdCXlKLjvcW893&#10;SUOqXwnz5DrgnHtJTxOsQfEKIT7DmDSUCaxw7Rqn8787ZsmRM9e2VmPeBN4uqYvTtW7jvijg9N/y&#10;JsXecLq0q+WD6m8AAAD//wMAUEsDBBQABgAIAAAAIQA4/SH/1gAAAJQBAAALAAAAX3JlbHMvLnJl&#10;bHOkkMFqwzAMhu+DvYPRfXGawxijTi+j0GvpHsDYimMaW0Yy2fr2M4PBMnrbUb/Q94l/f/hMi1qR&#10;JVI2sOt6UJgd+ZiDgffL8ekFlFSbvV0oo4EbChzGx4f9GRdb25HMsYhqlCwG5lrLq9biZkxWOiqY&#10;22YiTra2kYMu1l1tQD30/bPm3wwYN0x18gb45AdQl1tp5j/sFB2T0FQ7R0nTNEV3j6o9feQzro1i&#10;OWA14Fm+Q8a1a8+Bvu/d/dMb2JY5uiPbhG/ktn4cqGU/er3pcvwCAAD//wMAUEsDBBQABgAIAAAA&#10;IQAnbmnm/QEAAFkEAAAOAAAAZHJzL2Uyb0RvYy54bWysVNuO0zAQfUfiHyy/b5O07NJWTfehu8sL&#10;gorLB7i+NEa2x7JN0/49YzdNYRcJgXhx7HjOmTlnJlndH60hBxmiBtfSZlJTIh0Hod2+pV+/PN3M&#10;KYmJOcEMONnSk4z0fv361ar3SzmFDoyQgSCJi8vet7RLyS+rKvJOWhYn4KXDSwXBsoTHsK9EYD2y&#10;W1NN6/qu6iEIH4DLGPHtw/mSrgu/UpKnj0pFmYhpKdaWyhrKustrtV6x5T4w32k+lMH+oQrLtMOk&#10;I9UDS4x8D/oFldU8QASVJhxsBUppLosGVNPUz9R87piXRQuaE/1oU/x/tPzDYRuIFti7t5Q4ZrFH&#10;j2YHPdmAc2gfBII3aFPv4xKjN24bhlP025A1H1Ww+YlqyLFYexqtlcdEOL5sFvV81swo4Xh3d7tY&#10;3M4zaXVF+xDTOwmW5E1Ld9KlsYRZ8ZYd3sdUTBZDpUx8ayhR1mDPDsyQmzfT0lKkHYJxdyHOSOPy&#10;GsFo8aSNKYc8anJjAkGGlqZjMxT2S1Ri2jw6QdLJo0MpaOb2Rg6RmbXK/pwdKbt0MvKc8ZNUaHD2&#10;oKgoo33NxzhHpZecxmF0himsbgTWfwYO8Rkqy9j/DXhElMzg0gi22kH4XfarTeocf3HgrDtbsANx&#10;KrNSrMH5Le0evrX8gfx8LvDrH2H9AwAA//8DAFBLAwQUAAYACAAAACEACNj189wAAAAKAQAADwAA&#10;AGRycy9kb3ducmV2LnhtbEyPzU7DMBCE70i8g7VI3KhjFKoQ4lRVVY4g9ecBNvESB2I7ip02vD3L&#10;CY6jGc18U20WN4gLTbEPXoNaZSDIt8H0vtNwPr0+FCBiQm9wCJ40fFOETX17U2FpwtUf6HJMneAS&#10;H0vUYFMaSylja8lhXIWRPHsfYXKYWE6dNBNeudwN8jHL1tJh73nB4kg7S+3XcXYaTul97nD7tndn&#10;u28+5e5gcly0vr9bti8gEi3pLwy/+IwONTM1YfYmioG1KhRHNeQFf+JAroo1iIadJ/UMsq7k/wv1&#10;DwAAAP//AwBQSwECLQAUAAYACAAAACEAtoM4kv4AAADhAQAAEwAAAAAAAAAAAAAAAAAAAAAAW0Nv&#10;bnRlbnRfVHlwZXNdLnhtbFBLAQItABQABgAIAAAAIQA4/SH/1gAAAJQBAAALAAAAAAAAAAAAAAAA&#10;AC8BAABfcmVscy8ucmVsc1BLAQItABQABgAIAAAAIQAnbmnm/QEAAFkEAAAOAAAAAAAAAAAAAAAA&#10;AC4CAABkcnMvZTJvRG9jLnhtbFBLAQItABQABgAIAAAAIQAI2PXz3AAAAAoBAAAPAAAAAAAAAAAA&#10;AAAAAFcEAABkcnMvZG93bnJldi54bWxQSwUGAAAAAAQABADzAAAAYAUAAAAA&#10;" adj="-91" strokecolor="black [3213]" strokeweight=".5pt">
+                      <v:stroke endarrow="block"/>
+                    </v:shape>
+                  </w:pict>
+                </mc:Fallback>
+              </mc:AlternateContent>
+            </w:r>
+          </w:p>
+        </w:tc>
+        <w:tc>
+          <w:tcPr>
+            <w:tcW w:w="3074" w:type="dxa"/>
+            <w:shd w:val="clear" w:color="auto" w:fill="FFD966" w:themeFill="accent4" w:themeFillTint="99"/>
+          </w:tcPr>
+          <w:p>
+            <w:r>
+              <w:rPr>
+                <w:noProof/>
+              </w:rPr>
+              <mc:AlternateContent>
+                <mc:Choice Requires="wps">
+                  <w:drawing>
+                    <wp:anchor distT="0" distB="0" distL="114300" distR="114300" simplePos="0" relativeHeight="251670528" behindDoc="0" locked="0" layoutInCell="1" allowOverlap="1" wp14:anchorId="308C86D4" wp14:editId="1A1D4D62">
+                      <wp:simplePos x="0" y="0"/>
+                      <wp:positionH relativeFrom="column">
+                        <wp:posOffset>-351348</wp:posOffset>
+                      </wp:positionH>
+                      <wp:positionV relativeFrom="paragraph">
+                        <wp:posOffset>98232</wp:posOffset>
+                      </wp:positionV>
+                      <wp:extent cx="4420400" cy="429370"/>
+                      <wp:effectExtent l="0" t="0" r="18415" b="27940"/>
+                      <wp:wrapNone/>
+                      <wp:docPr id="9" name="Rectangle 9"/>
+                      <wp:cNvGraphicFramePr/>
+                      <a:graphic xmlns:a="http://schemas.openxmlformats.org/drawingml/2006/main">
+                        <a:graphicData uri="http://schemas.microsoft.com/office/word/2010/wordprocessingShape">
+                          <wps:wsp>
+                            <wps:cNvSpPr/>
+                            <wps:spPr>
+                              <a:xfrm>
+                                <a:off x="0" y="0"/>
+                                <a:ext cx="4420400" cy="429370"/>
+                              </a:xfrm>
+                              <a:prstGeom prst="rect">
+                                <a:avLst/>
+                              </a:prstGeom>
+                            </wps:spPr>
+                            <wps:style>
+                              <a:lnRef idx="2">
+                                <a:schemeClr val="accent6"/>
+                              </a:lnRef>
+                              <a:fillRef idx="1">
+                                <a:schemeClr val="lt1"/>
+                              </a:fillRef>
+                              <a:effectRef idx="0">
+                                <a:schemeClr val="accent6"/>
+                              </a:effectRef>
+                              <a:fontRef idx="minor">
+                                <a:schemeClr val="dk1"/>
+                              </a:fontRef>
+                            </wps:style>
+                            <wps:txbx>
+                              <w:txbxContent>
+                                <w:p>
+                                  <w:pPr>
+                                    <w:jc w:val="center"/>
+                                    <w:rPr>
+                                      <w:sz w:val="20"/>
+                                      <w:szCs w:val="20"/>
+                                    </w:rPr>
+                                  </w:pPr>
+                                  <w:r>
+                                    <w:rPr>
+                                      <w:color w:val="000000"/>
+                                      <w:sz w:val="20"/>
+                                      <w:szCs w:val="20"/>
+                                    </w:rPr>
+                                    <w:t>System Test Planning &amp; Design</w:t>
+                                  </w:r>
+                                </w:p>
+                              </w:txbxContent>
+                            </wps:txbx>
+                            <wps:bodyPr rot="0" spcFirstLastPara="0" vertOverflow="overflow" horzOverflow="overflow" vert="horz" wrap="square" lIns="91440" tIns="45720" rIns="91440" bIns="45720" numCol="1" spcCol="0" rtlCol="0" fromWordArt="0" anchor="ctr" anchorCtr="0" forceAA="0" compatLnSpc="1">
+                              <a:prstTxWarp prst="textNoShape">
+                                <a:avLst/>
+                              </a:prstTxWarp>
+                              <a:noAutofit/>
+                            </wps:bodyPr>
+                          </wps:wsp>
+                        </a:graphicData>
+                      </a:graphic>
+                      <wp14:sizeRelH relativeFrom="margin">
+                        <wp14:pctWidth>0</wp14:pctWidth>
+                      </wp14:sizeRelH>
+                      <wp14:sizeRelV relativeFrom="margin">
+                        <wp14:pctHeight>0</wp14:pctHeight>
+                      </wp14:sizeRelV>
+                    </wp:anchor>
+                  </w:drawing>
+                </mc:Choice>
+                <mc:Fallback>
+                  <w:pict>
+                    <v:rect w14:anchorId="308C86D4" id="Rectangle 9" o:spid="_x0000_s1034" style="position:absolute;margin-left:-27.65pt;margin-top:7.75pt;width:348.05pt;height:33.8pt;z-index:251670528;visibility:visible;mso-wrap-style:square;mso-width-percent:0;mso-height-percent:0;mso-wrap-distance-left:9pt;mso-wrap-distance-top:0;mso-wrap-distance-right:9pt;mso-wrap-distance-bottom:0;mso-position-horizontal:absolute;mso-position-horizontal-relative:text;mso-position-vertical:absolute;mso-position-vertical-relative:text;mso-width-percent:0;mso-height-percent:0;mso-width-relative:margin;mso-height-relative:margin;v-text-anchor:middle" o:gfxdata="UEsDBBQABgAIAAAAIQC2gziS/gAAAOEBAAATAAAAW0NvbnRlbnRfVHlwZXNdLnhtbJSRQU7DMBBF&#10;90jcwfIWJU67QAgl6YK0S0CoHGBkTxKLZGx5TGhvj5O2G0SRWNoz/78nu9wcxkFMGNg6quQqL6RA&#10;0s5Y6ir5vt9lD1JwBDIwOMJKHpHlpr69KfdHjyxSmriSfYz+USnWPY7AufNIadK6MEJMx9ApD/oD&#10;OlTrorhX2lFEilmcO2RdNtjC5xDF9pCuTyYBB5bi6bQ4syoJ3g9WQ0ymaiLzg5KdCXlKLjvcW893&#10;SUOqXwnz5DrgnHtJTxOsQfEKIT7DmDSUCaxw7Rqn8787ZsmRM9e2VmPeBN4uqYvTtW7jvijg9N/y&#10;JsXecLq0q+WD6m8AAAD//wMAUEsDBBQABgAIAAAAIQA4/SH/1gAAAJQBAAALAAAAX3JlbHMvLnJl&#10;bHOkkMFqwzAMhu+DvYPRfXGawxijTi+j0GvpHsDYimMaW0Yy2fr2M4PBMnrbUb/Q94l/f/hMi1qR&#10;JVI2sOt6UJgd+ZiDgffL8ekFlFSbvV0oo4EbChzGx4f9GRdb25HMsYhqlCwG5lrLq9biZkxWOiqY&#10;22YiTra2kYMu1l1tQD30/bPm3wwYN0x18gb45AdQl1tp5j/sFB2T0FQ7R0nTNEV3j6o9feQzro1i&#10;OWA14Fm+Q8a1a8+Bvu/d/dMb2JY5uiPbhG/ktn4cqGU/er3pcvwCAAD//wMAUEsDBBQABgAIAAAA&#10;IQCsV1TfbwIAACQFAAAOAAAAZHJzL2Uyb0RvYy54bWysVN9P2zAQfp+0/8Hy+0jaZUArUlSBmCYh&#10;QMDEs+vYbTTH553dJt1fv7OTBsb6NO3Fucv98n33nS8uu8awnUJfgy355CTnTFkJVW3XJf/+fPPp&#10;nDMfhK2EAatKvleeXy4+frho3VxNYQOmUsgoifXz1pV8E4KbZ5mXG9UIfwJOWTJqwEYEUnGdVSha&#10;yt6YbJrnp1kLWDkEqbynv9e9kS9Sfq2VDPdaexWYKTndLaQT07mKZ7a4EPM1Crep5XAN8Q+3aERt&#10;qeiY6loEwbZY/5WqqSWCBx1OJDQZaF1LlXqgbib5u26eNsKp1AuB490Ik/9/aeXd7gFZXZV8xpkV&#10;DY3okUATdm0Um0V4Wufn5PXkHnDQPImx105jE7/UBesSpPsRUtUFJulnUUzzIifkJdmK6ezzWcI8&#10;e4126MNXBQ2LQsmRqickxe7WB6pIrgcXUuJt+vpJCnuj4hWMfVSa2qCK0xSdCKSuDLKdoNELKZUN&#10;p7Efype8Y5iujRkDJ8cCTZgMQYNvDFOJWGNgfizwz4pjRKoKNozBTW0BjyWofoyVe/9D933Psf3Q&#10;rbo0u/PDoFZQ7WmeCD3RvZM3NcF6K3x4EEjMpknQtoZ7OrSBtuQwSJxtAH8d+x/9iXBk5aylTSm5&#10;/7kVqDgz3yxRcTYpirhaSSm+nE1JwbeW1VuL3TZXQBOZ0LvgZBKjfzAHUSM0L7TUy1iVTMJKql1y&#10;GfCgXIV+g+lZkGq5TG60Tk6EW/vkZEwecY60ee5eBLqBW4FYeQeHrRLzdxTrfWOkheU2gK4T/yLS&#10;Pa7DBGgVE42GZyPu+ls9eb0+bovfAAAA//8DAFBLAwQUAAYACAAAACEA6tNk6d0AAAAJAQAADwAA&#10;AGRycy9kb3ducmV2LnhtbEyPQU/CQBCF7yb+h82YeINtrSVQuyWoQa+IAtelO7aN3dmmu4Xy7x1O&#10;epy8L2++ly9H24oT9r5xpCCeRiCQSmcaqhR8fa4ncxA+aDK6dYQKLuhhWdze5Doz7kwfeNqGSnAJ&#10;+UwrqEPoMil9WaPVfuo6JM6+XW914LOvpOn1mcttKx+iaCatbog/1LrDlxrLn+1gFQzl2/Oh6lab&#10;13VC79LFC7vbG6Xu78bVE4iAY/iD4arP6lCw09ENZLxoFUzSNGGUgzQFwcDsMeItRwXzJAZZ5PL/&#10;guIXAAD//wMAUEsBAi0AFAAGAAgAAAAhALaDOJL+AAAA4QEAABMAAAAAAAAAAAAAAAAAAAAAAFtD&#10;b250ZW50X1R5cGVzXS54bWxQSwECLQAUAAYACAAAACEAOP0h/9YAAACUAQAACwAAAAAAAAAAAAAA&#10;AAAvAQAAX3JlbHMvLnJlbHNQSwECLQAUAAYACAAAACEArFdU328CAAAkBQAADgAAAAAAAAAAAAAA&#10;AAAuAgAAZHJzL2Uyb0RvYy54bWxQSwECLQAUAAYACAAAACEA6tNk6d0AAAAJAQAADwAAAAAAAAAA&#10;AAAAAADJBAAAZHJzL2Rvd25yZXYueG1sUEsFBgAAAAAEAAQA8wAAANMFAAAAAA==&#10;" fillcolor="white [3201]" strokecolor="#70ad47 [3209]" strokeweight="1pt">
+                      <v:textbox>
+                        <w:txbxContent>
+                          <w:p>
+                            <w:pPr>
+                              <w:jc w:val="center"/>
+                              <w:rPr>
+                                <w:sz w:val="20"/>
+                                <w:szCs w:val="20"/>
+                              </w:rPr>
+                            </w:pPr>
+                            <w:r>
+                              <w:rPr>
+                                <w:color w:val="000000"/>
+                                <w:sz w:val="20"/>
+                                <w:szCs w:val="20"/>
+                              </w:rPr>
+                              <w:t>System Test Planning &amp; Design</w:t>
+                            </w:r>
+                          </w:p>
+                        </w:txbxContent>
+                      </v:textbox>
+                    </v:rect>
+                  </w:pict>
+                </mc:Fallback>
+              </mc:AlternateContent>
+            </w:r>
+          </w:p>
+        </w:tc>
+        <w:tc>
+          <w:tcPr>
+            <w:tcW w:w="1966" w:type="dxa"/>
+            <w:shd w:val="clear" w:color="auto" w:fill="9CC2E5" w:themeFill="accent1" w:themeFillTint="99"/>
+          </w:tcPr>
+          <w:p/>
+        </w:tc>
+        <w:tc>
+          <w:tcPr>
+            <w:tcW w:w="1620" w:type="dxa"/>
+            <w:shd w:val="clear" w:color="auto" w:fill="FFD966" w:themeFill="accent4" w:themeFillTint="99"/>
+          </w:tcPr>
+          <w:p>
+            <w:r>
+              <w:rPr>
+                <w:noProof/>
+              </w:rPr>
+              <mc:AlternateContent>
+                <mc:Choice Requires="wps">
+                  <w:drawing>
+                    <wp:anchor distT="0" distB="0" distL="114300" distR="114300" simplePos="0" relativeHeight="251686912" behindDoc="0" locked="0" layoutInCell="1" allowOverlap="1" wp14:anchorId="712E5E53" wp14:editId="1AE5790F">
+                      <wp:simplePos x="0" y="0"/>
+                      <wp:positionH relativeFrom="column">
+                        <wp:posOffset>827930</wp:posOffset>
+                      </wp:positionH>
+                      <wp:positionV relativeFrom="paragraph">
+                        <wp:posOffset>312695</wp:posOffset>
+                      </wp:positionV>
+                      <wp:extent cx="143123" cy="667937"/>
+                      <wp:effectExtent l="0" t="0" r="28575" b="37465"/>
+                      <wp:wrapNone/>
+                      <wp:docPr id="32" name="Elbow Connector 32"/>
+                      <wp:cNvGraphicFramePr/>
+                      <a:graphic xmlns:a="http://schemas.openxmlformats.org/drawingml/2006/main">
+                        <a:graphicData uri="http://schemas.microsoft.com/office/word/2010/wordprocessingShape">
+                          <wps:wsp>
+                            <wps:cNvCnPr/>
+                            <wps:spPr>
+                              <a:xfrm flipV="1">
+                                <a:off x="0" y="0"/>
+                                <a:ext cx="143123" cy="667937"/>
+                              </a:xfrm>
+                              <a:prstGeom prst="bentConnector3">
+                                <a:avLst>
+                                  <a:gd name="adj1" fmla="val 99865"/>
+                                </a:avLst>
+                              </a:prstGeom>
+                              <a:ln>
+                                <a:solidFill>
+                                  <a:schemeClr val="tx1"/>
+                                </a:solidFill>
+                              </a:ln>
+                            </wps:spPr>
+                            <wps:style>
+                              <a:lnRef idx="1">
+                                <a:schemeClr val="accent1"/>
+                              </a:lnRef>
+                              <a:fillRef idx="0">
+                                <a:schemeClr val="accent1"/>
+                              </a:fillRef>
+                              <a:effectRef idx="0">
+                                <a:schemeClr val="accent1"/>
+                              </a:effectRef>
+                              <a:fontRef idx="minor">
+                                <a:schemeClr val="tx1"/>
+                              </a:fontRef>
+                            </wps:style>
+                            <wps:bodyPr/>
+                          </wps:wsp>
+                        </a:graphicData>
+                      </a:graphic>
+                      <wp14:sizeRelV relativeFrom="margin">
+                        <wp14:pctHeight>0</wp14:pctHeight>
+                      </wp14:sizeRelV>
+                    </wp:anchor>
+                  </w:drawing>
+                </mc:Choice>
+                <mc:Fallback>
+                  <w:pict>
+                    <v:shape w14:anchorId="11EB8C7A" id="Elbow Connector 32" o:spid="_x0000_s1026" type="#_x0000_t34" style="position:absolute;margin-left:65.2pt;margin-top:24.6pt;width:11.25pt;height:52.6pt;flip:y;z-index:251686912;visibility:visible;mso-wrap-style:square;mso-height-percent:0;mso-wrap-distance-left:9pt;mso-wrap-distance-top:0;mso-wrap-distance-right:9pt;mso-wrap-distance-bottom:0;mso-position-horizontal:absolute;mso-position-horizontal-relative:text;mso-position-vertical:absolute;mso-position-vertical-relative:text;mso-height-percent:0;mso-height-relative:margin" o:gfxdata="UEsDBBQABgAIAAAAIQC2gziS/gAAAOEBAAATAAAAW0NvbnRlbnRfVHlwZXNdLnhtbJSRQU7DMBBF&#10;90jcwfIWJU67QAgl6YK0S0CoHGBkTxKLZGx5TGhvj5O2G0SRWNoz/78nu9wcxkFMGNg6quQqL6RA&#10;0s5Y6ir5vt9lD1JwBDIwOMJKHpHlpr69KfdHjyxSmriSfYz+USnWPY7AufNIadK6MEJMx9ApD/oD&#10;OlTrorhX2lFEilmcO2RdNtjC5xDF9pCuTyYBB5bi6bQ4syoJ3g9WQ0ymaiLzg5KdCXlKLjvcW893&#10;SUOqXwnz5DrgnHtJTxOsQfEKIT7DmDSUCaxw7Rqn8787ZsmRM9e2VmPeBN4uqYvTtW7jvijg9N/y&#10;JsXecLq0q+WD6m8AAAD//wMAUEsDBBQABgAIAAAAIQA4/SH/1gAAAJQBAAALAAAAX3JlbHMvLnJl&#10;bHOkkMFqwzAMhu+DvYPRfXGawxijTi+j0GvpHsDYimMaW0Yy2fr2M4PBMnrbUb/Q94l/f/hMi1qR&#10;JVI2sOt6UJgd+ZiDgffL8ekFlFSbvV0oo4EbChzGx4f9GRdb25HMsYhqlCwG5lrLq9biZkxWOiqY&#10;22YiTra2kYMu1l1tQD30/bPm3wwYN0x18gb45AdQl1tp5j/sFB2T0FQ7R0nTNEV3j6o9feQzro1i&#10;OWA14Fm+Q8a1a8+Bvu/d/dMb2JY5uiPbhG/ktn4cqGU/er3pcvwCAAD//wMAUEsDBBQABgAIAAAA&#10;IQAEZr9F8wEAAEcEAAAOAAAAZHJzL2Uyb0RvYy54bWysU8GO2yAQvVfqPyDujeOkzW6sOHvIdnup&#10;2mjb3TvBEFMBg4DGzt93wI6zaitVrXpBDDPvMe8xbO56o8lJ+KDA1rSczSkRlkOj7LGmT18f3txS&#10;EiKzDdNgRU3PItC77etXm85VYgEt6EZ4giQ2VJ2raRujq4oi8FYYFmbghMWkBG9YxNAfi8azDtmN&#10;Lhbz+arowDfOAxch4On9kKTbzC+l4PGzlEFEomuKvcW8+rwe0lpsN6w6euZaxcc22D90YZiyeOlE&#10;dc8iI9+9+oXKKO4hgIwzDqYAKRUXWQOqKec/qfnSMieyFjQnuMmm8P9o+afT3hPV1HS5oMQyg2/0&#10;Xh+gIzuwFu0DTzCDNnUuVFi9s3s/RsHtfdLcS2+I1Mo94wRkF1AX6bPJ58lk0UfC8bB8uywXS0o4&#10;plarm/XyJrEXA02icz7EDwIMSZuaHoSNUy/LTM9OH0PMbjdjy6z5VlIijcbHOzFN1uvb1buRd6zG&#10;Gy7MCaptWgNo1TworXOQhk7stCdIUdPYlyPDiypkScgiuTHoz7t41mJgfRQS7Uw6c6t5kK+cjHOU&#10;c+HVFqsTTGIHE3D+Z+BYn6AiD/nfgCdEvhlsnMBGWfC/u/1qhRzqLw4MupMFB2jOeTKyNTit+U3H&#10;n5W+w8s4w6//f/sDAAD//wMAUEsDBBQABgAIAAAAIQCYtJ8I3gAAAAoBAAAPAAAAZHJzL2Rvd25y&#10;ZXYueG1sTI9NT8MwDIbvSPyHyEhcEEsp5aOl6YQmduMAA00cvcak1RqnarK2/HvSE9z8yo9ePy7X&#10;s+3ESINvHSu4WSUgiGunWzYKPj+2148gfEDW2DkmBT/kYV2dn5VYaDfxO427YEQsYV+ggiaEvpDS&#10;1w1Z9CvXE8fdtxsshhgHI/WAUyy3nUyT5F5abDleaLCnTUP1cXeyCgzvX7/CgzHH/G3/Mk5Xbbqd&#10;NkpdXszPTyACzeEPhkU/qkMVnQ7uxNqLLubbJIuogixPQSzAXZqDOCxDloGsSvn/heoXAAD//wMA&#10;UEsBAi0AFAAGAAgAAAAhALaDOJL+AAAA4QEAABMAAAAAAAAAAAAAAAAAAAAAAFtDb250ZW50X1R5&#10;cGVzXS54bWxQSwECLQAUAAYACAAAACEAOP0h/9YAAACUAQAACwAAAAAAAAAAAAAAAAAvAQAAX3Jl&#10;bHMvLnJlbHNQSwECLQAUAAYACAAAACEABGa/RfMBAABHBAAADgAAAAAAAAAAAAAAAAAuAgAAZHJz&#10;L2Uyb0RvYy54bWxQSwECLQAUAAYACAAAACEAmLSfCN4AAAAKAQAADwAAAAAAAAAAAAAAAABNBAAA&#10;ZHJzL2Rvd25yZXYueG1sUEsFBgAAAAAEAAQA8wAAAFgFAAAAAA==&#10;" adj="21571" strokecolor="black [3213]" strokeweight=".5pt"/>
+                  </w:pict>
+                </mc:Fallback>
+              </mc:AlternateContent>
+            </w:r>
+            <w:r>
+              <w:rPr>
+                <w:noProof/>
+              </w:rPr>
+              <mc:AlternateContent>
+                <mc:Choice Requires="wps">
+                  <w:drawing>
+                    <wp:anchor distT="0" distB="0" distL="114300" distR="114300" simplePos="0" relativeHeight="251682816" behindDoc="0" locked="0" layoutInCell="1" allowOverlap="1" wp14:anchorId="7062054B" wp14:editId="7B720E12">
+                      <wp:simplePos x="0" y="0"/>
+                      <wp:positionH relativeFrom="column">
+                        <wp:posOffset>875637</wp:posOffset>
+                      </wp:positionH>
+                      <wp:positionV relativeFrom="paragraph">
+                        <wp:posOffset>304966</wp:posOffset>
+                      </wp:positionV>
+                      <wp:extent cx="198783" cy="0"/>
+                      <wp:effectExtent l="0" t="76200" r="10795" b="95250"/>
+                      <wp:wrapNone/>
+                      <wp:docPr id="24" name="Straight Arrow Connector 24"/>
+                      <wp:cNvGraphicFramePr/>
+                      <a:graphic xmlns:a="http://schemas.openxmlformats.org/drawingml/2006/main">
+                        <a:graphicData uri="http://schemas.microsoft.com/office/word/2010/wordprocessingShape">
+                          <wps:wsp>
+                            <wps:cNvCnPr/>
+                            <wps:spPr>
+                              <a:xfrm>
+                                <a:off x="0" y="0"/>
+                                <a:ext cx="198783" cy="0"/>
+                              </a:xfrm>
+                              <a:prstGeom prst="straightConnector1">
+                                <a:avLst/>
+                              </a:prstGeom>
+                              <a:ln>
+                                <a:solidFill>
+                                  <a:schemeClr val="tx1"/>
+                                </a:solidFill>
+                                <a:tailEnd type="triangle"/>
+                              </a:ln>
+                            </wps:spPr>
+                            <wps:style>
+                              <a:lnRef idx="1">
+                                <a:schemeClr val="accent1"/>
+                              </a:lnRef>
+                              <a:fillRef idx="0">
+                                <a:schemeClr val="accent1"/>
+                              </a:fillRef>
+                              <a:effectRef idx="0">
+                                <a:schemeClr val="accent1"/>
+                              </a:effectRef>
+                              <a:fontRef idx="minor">
+                                <a:schemeClr val="tx1"/>
+                              </a:fontRef>
+                            </wps:style>
+                            <wps:bodyPr/>
+                          </wps:wsp>
+                        </a:graphicData>
+                      </a:graphic>
+                    </wp:anchor>
+                  </w:drawing>
+                </mc:Choice>
+                <mc:Fallback>
+                  <w:pict>
+                    <v:shape w14:anchorId="0D798677" id="Straight Arrow Connector 24" o:spid="_x0000_s1026" type="#_x0000_t32" style="position:absolute;margin-left:68.95pt;margin-top:24pt;width:15.65pt;height:0;z-index:251682816;visibility:visible;mso-wrap-style:square;mso-wrap-distance-left:9pt;mso-wrap-distance-top:0;mso-wrap-distance-right:9pt;mso-wrap-distance-bottom:0;mso-position-horizontal:absolute;mso-position-horizontal-relative:text;mso-position-vertical:absolute;mso-position-vertical-relative:text" o:gfxdata="UEsDBBQABgAIAAAAIQC2gziS/gAAAOEBAAATAAAAW0NvbnRlbnRfVHlwZXNdLnhtbJSRQU7DMBBF&#10;90jcwfIWJU67QAgl6YK0S0CoHGBkTxKLZGx5TGhvj5O2G0SRWNoz/78nu9wcxkFMGNg6quQqL6RA&#10;0s5Y6ir5vt9lD1JwBDIwOMJKHpHlpr69KfdHjyxSmriSfYz+USnWPY7AufNIadK6MEJMx9ApD/oD&#10;OlTrorhX2lFEilmcO2RdNtjC5xDF9pCuTyYBB5bi6bQ4syoJ3g9WQ0ymaiLzg5KdCXlKLjvcW893&#10;SUOqXwnz5DrgnHtJTxOsQfEKIT7DmDSUCaxw7Rqn8787ZsmRM9e2VmPeBN4uqYvTtW7jvijg9N/y&#10;JsXecLq0q+WD6m8AAAD//wMAUEsDBBQABgAIAAAAIQA4/SH/1gAAAJQBAAALAAAAX3JlbHMvLnJl&#10;bHOkkMFqwzAMhu+DvYPRfXGawxijTi+j0GvpHsDYimMaW0Yy2fr2M4PBMnrbUb/Q94l/f/hMi1qR&#10;JVI2sOt6UJgd+ZiDgffL8ekFlFSbvV0oo4EbChzGx4f9GRdb25HMsYhqlCwG5lrLq9biZkxWOiqY&#10;22YiTra2kYMu1l1tQD30/bPm3wwYN0x18gb45AdQl1tp5j/sFB2T0FQ7R0nTNEV3j6o9feQzro1i&#10;OWA14Fm+Q8a1a8+Bvu/d/dMb2JY5uiPbhG/ktn4cqGU/er3pcvwCAAD//wMAUEsDBBQABgAIAAAA&#10;IQB/xBjp5AEAADQEAAAOAAAAZHJzL2Uyb0RvYy54bWysU9uO0zAQfUfiHyy/07QFQamarlCX5QXB&#10;ioUP8DrjxpJvGg9N+/eM3TTlJiEQL07GnjNnzvF4c3P0ThwAs42hlYvZXAoIOnY27Fv55fPds5UU&#10;mVTolIsBWnmCLG+2T59shrSGZeyj6wAFFwl5PaRW9kRp3TRZ9+BVnsUEgQ9NRK+IQ9w3HaqBq3vX&#10;LOfzl80QsUsYNeTMu7fnQ7mt9Y0BTR+NyUDCtZJ7o7piXR/L2mw3ar1HlXqrxzbUP3ThlQ1MOpW6&#10;VaTEV7S/lPJWY8zR0ExH30RjrIaqgdUs5j+peehVgqqFzclpsin/v7L6w+Eehe1auXwhRVCe7+iB&#10;UNl9T+INYhzELobAPkYUnMJ+DSmvGbYL9zhGOd1jEX806MuXZYlj9fg0eQxHEpo3F69Xr1bPpdCX&#10;o+aKS5jpHUQvyk8r89jH1MCiWqwO7zMxMwMvgELqQllzdLa7s87VoEwR7ByKg+L7p+Oi9M+4H7JI&#10;Wfc2dIJOicUTWhX2DsbMUrUpis8a6x+dHJwZP4Fh74qq2lmd2iuf0hoCXThd4OwCM9zdBJz/GTjm&#10;FyjUif4b8ISozDHQBPY2RPwd+9Umc86/OHDWXSx4jN2p3n61hkezujo+ozL738cVfn3s228AAAD/&#10;/wMAUEsDBBQABgAIAAAAIQB/T2p13gAAAAkBAAAPAAAAZHJzL2Rvd25yZXYueG1sTI9RS8NAEITf&#10;Bf/DsYJv9tIqtUlzKUUoFEWo1R9wyW2TYG4v3l3b5N+7xYf6OLMfszP5arCdOKEPrSMF00kCAqly&#10;pqVawdfn5mEBIkRNRneOUMGIAVbF7U2uM+PO9IGnfawFh1DItIImxj6TMlQNWh0mrkfi28F5qyNL&#10;X0vj9ZnDbSdnSTKXVrfEHxrd40uD1ff+aBWk274uu93b6/Qn8Zttuxvfh/Wo1P3dsF6CiDjEKwyX&#10;+lwdCu5UuiOZIDrWj88powqeFrzpAszTGYjyz5BFLv8vKH4BAAD//wMAUEsBAi0AFAAGAAgAAAAh&#10;ALaDOJL+AAAA4QEAABMAAAAAAAAAAAAAAAAAAAAAAFtDb250ZW50X1R5cGVzXS54bWxQSwECLQAU&#10;AAYACAAAACEAOP0h/9YAAACUAQAACwAAAAAAAAAAAAAAAAAvAQAAX3JlbHMvLnJlbHNQSwECLQAU&#10;AAYACAAAACEAf8QY6eQBAAA0BAAADgAAAAAAAAAAAAAAAAAuAgAAZHJzL2Uyb0RvYy54bWxQSwEC&#10;LQAUAAYACAAAACEAf09qdd4AAAAJAQAADwAAAAAAAAAAAAAAAAA+BAAAZHJzL2Rvd25yZXYueG1s&#10;UEsFBgAAAAAEAAQA8wAAAEkFAAAAAA==&#10;" strokecolor="black [3213]" strokeweight=".5pt">
+                      <v:stroke endarrow="block" joinstyle="miter"/>
+                    </v:shape>
+                  </w:pict>
+                </mc:Fallback>
+              </mc:AlternateContent>
+            </w:r>
+          </w:p>
+        </w:tc>
+        <w:tc>
+          <w:tcPr>
+            <w:tcW w:w="1710" w:type="dxa"/>
+            <w:shd w:val="clear" w:color="auto" w:fill="9CC2E5" w:themeFill="accent1" w:themeFillTint="99"/>
+          </w:tcPr>
+          <w:p>
+            <w:r>
+              <w:rPr>
+                <w:noProof/>
+              </w:rPr>
+              <mc:AlternateContent>
+                <mc:Choice Requires="wps">
+                  <w:drawing>
+                    <wp:anchor distT="0" distB="0" distL="114300" distR="114300" simplePos="0" relativeHeight="251671552" behindDoc="0" locked="0" layoutInCell="1" allowOverlap="1" wp14:anchorId="6192C43E" wp14:editId="567F7A87">
+                      <wp:simplePos x="0" y="0"/>
+                      <wp:positionH relativeFrom="column">
+                        <wp:posOffset>10795</wp:posOffset>
+                      </wp:positionH>
+                      <wp:positionV relativeFrom="paragraph">
+                        <wp:posOffset>100026</wp:posOffset>
+                      </wp:positionV>
+                      <wp:extent cx="850790" cy="429370"/>
+                      <wp:effectExtent l="0" t="0" r="26035" b="27940"/>
+                      <wp:wrapNone/>
+                      <wp:docPr id="10" name="Rectangle 10"/>
+                      <wp:cNvGraphicFramePr/>
+                      <a:graphic xmlns:a="http://schemas.openxmlformats.org/drawingml/2006/main">
+                        <a:graphicData uri="http://schemas.microsoft.com/office/word/2010/wordprocessingShape">
+                          <wps:wsp>
+                            <wps:cNvSpPr/>
+                            <wps:spPr>
+                              <a:xfrm>
+                                <a:off x="0" y="0"/>
+                                <a:ext cx="850790" cy="429370"/>
+                              </a:xfrm>
+                              <a:prstGeom prst="rect">
+                                <a:avLst/>
+                              </a:prstGeom>
+                            </wps:spPr>
+                            <wps:style>
+                              <a:lnRef idx="2">
+                                <a:schemeClr val="accent6"/>
+                              </a:lnRef>
+                              <a:fillRef idx="1">
+                                <a:schemeClr val="lt1"/>
+                              </a:fillRef>
+                              <a:effectRef idx="0">
+                                <a:schemeClr val="accent6"/>
+                              </a:effectRef>
+                              <a:fontRef idx="minor">
+                                <a:schemeClr val="dk1"/>
+                              </a:fontRef>
+                            </wps:style>
+                            <wps:txbx>
+                              <w:txbxContent>
+                                <w:p>
+                                  <w:pPr>
+                                    <w:jc w:val="center"/>
+                                    <w:rPr>
+                                      <w:sz w:val="18"/>
+                                      <w:szCs w:val="18"/>
+                                    </w:rPr>
+                                  </w:pPr>
+                                  <w:r>
+                                    <w:rPr>
+                                      <w:sz w:val="18"/>
+                                      <w:szCs w:val="18"/>
+                                    </w:rPr>
+                                    <w:t>System Test</w:t>
+                                  </w:r>
+                                </w:p>
+                              </w:txbxContent>
+                            </wps:txbx>
+                            <wps:bodyPr rot="0" spcFirstLastPara="0" vertOverflow="overflow" horzOverflow="overflow" vert="horz" wrap="square" lIns="91440" tIns="45720" rIns="91440" bIns="45720" numCol="1" spcCol="0" rtlCol="0" fromWordArt="0" anchor="ctr" anchorCtr="0" forceAA="0" compatLnSpc="1">
+                              <a:prstTxWarp prst="textNoShape">
+                                <a:avLst/>
+                              </a:prstTxWarp>
+                              <a:noAutofit/>
+                            </wps:bodyPr>
+                          </wps:wsp>
+                        </a:graphicData>
+                      </a:graphic>
+                      <wp14:sizeRelH relativeFrom="margin">
+                        <wp14:pctWidth>0</wp14:pctWidth>
+                      </wp14:sizeRelH>
+                      <wp14:sizeRelV relativeFrom="margin">
+                        <wp14:pctHeight>0</wp14:pctHeight>
+                      </wp14:sizeRelV>
+                    </wp:anchor>
+                  </w:drawing>
+                </mc:Choice>
+                <mc:Fallback>
+                  <w:pict>
+                    <v:rect w14:anchorId="6192C43E" id="Rectangle 10" o:spid="_x0000_s1035" style="position:absolute;margin-left:.85pt;margin-top:7.9pt;width:67pt;height:33.8pt;z-index:251671552;visibility:visible;mso-wrap-style:square;mso-width-percent:0;mso-height-percent:0;mso-wrap-distance-left:9pt;mso-wrap-distance-top:0;mso-wrap-distance-right:9pt;mso-wrap-distance-bottom:0;mso-position-horizontal:absolute;mso-position-horizontal-relative:text;mso-position-vertical:absolute;mso-position-vertical-relative:text;mso-width-percent:0;mso-height-percent:0;mso-width-relative:margin;mso-height-relative:margin;v-text-anchor:middle" o:gfxdata="UEsDBBQABgAIAAAAIQC2gziS/gAAAOEBAAATAAAAW0NvbnRlbnRfVHlwZXNdLnhtbJSRQU7DMBBF&#10;90jcwfIWJU67QAgl6YK0S0CoHGBkTxKLZGx5TGhvj5O2G0SRWNoz/78nu9wcxkFMGNg6quQqL6RA&#10;0s5Y6ir5vt9lD1JwBDIwOMJKHpHlpr69KfdHjyxSmriSfYz+USnWPY7AufNIadK6MEJMx9ApD/oD&#10;OlTrorhX2lFEilmcO2RdNtjC5xDF9pCuTyYBB5bi6bQ4syoJ3g9WQ0ymaiLzg5KdCXlKLjvcW893&#10;SUOqXwnz5DrgnHtJTxOsQfEKIT7DmDSUCaxw7Rqn8787ZsmRM9e2VmPeBN4uqYvTtW7jvijg9N/y&#10;JsXecLq0q+WD6m8AAAD//wMAUEsDBBQABgAIAAAAIQA4/SH/1gAAAJQBAAALAAAAX3JlbHMvLnJl&#10;bHOkkMFqwzAMhu+DvYPRfXGawxijTi+j0GvpHsDYimMaW0Yy2fr2M4PBMnrbUb/Q94l/f/hMi1qR&#10;JVI2sOt6UJgd+ZiDgffL8ekFlFSbvV0oo4EbChzGx4f9GRdb25HMsYhqlCwG5lrLq9biZkxWOiqY&#10;22YiTra2kYMu1l1tQD30/bPm3wwYN0x18gb45AdQl1tp5j/sFB2T0FQ7R0nTNEV3j6o9feQzro1i&#10;OWA14Fm+Q8a1a8+Bvu/d/dMb2JY5uiPbhG/ktn4cqGU/er3pcvwCAAD//wMAUEsDBBQABgAIAAAA&#10;IQBCsVZ1bwIAACUFAAAOAAAAZHJzL2Uyb0RvYy54bWysVE1v2zAMvQ/YfxB0X51k6UeCOkXQosOA&#10;oivaDj0rspQYk0SNUmJnv36U7Lhdl9Owi02KfKRIPuryqrWG7RSGGlzJxycjzpSTUNVuXfLvz7ef&#10;LjgLUbhKGHCq5HsV+NXi44fLxs/VBDZgKoWMgrgwb3zJNzH6eVEEuVFWhBPwypFRA1oRScV1UaFo&#10;KLo1xWQ0OisawMojSBUCnd50Rr7I8bVWMn7TOqjITMnpbjF/MX9X6VssLsV8jcJvatlfQ/zDLayo&#10;HSUdQt2IKNgW679C2VoiBNDxRIItQOtaqlwDVTMevavmaSO8yrVQc4If2hT+X1h5v3tAVlc0O2qP&#10;E5Zm9EhdE25tFKMzalDjw5z8nvwD9logMVXbarTpT3WwNjd1PzRVtZFJOrw4HZ3PKLYk03Qy+3ye&#10;YxavYI8hflFgWRJKjpQ9t1Ls7kKkhOR6cCElXaZLn6W4NyrdwLhHpakOSjjJ6MwgdW2Q7QTNXkip&#10;XDxL5VC87J1gujZmAI6PAU0c96DeN8FUZtYAHB0D/plxQOSs4OIAtrUDPBag+jFk7vwP1Xc1p/Jj&#10;u2rz8GaHOa2g2tNAETqmBy9va2rrnQjxQSBRmyZB6xq/0UcbaEoOvcTZBvDXsfPkT4wjK2cNrUrJ&#10;w8+tQMWZ+eqIi7PxdJp2KyvT0/MJKfjWsnprcVt7DTSRMT0MXmYx+UdzEDWCfaGtXqasZBJOUu6S&#10;y4gH5Tp2K0zvglTLZXajffIi3rknL1Pw1OdEm+f2RaDvuRWJlPdwWCsxf0exzjchHSy3EXSd+Zc6&#10;3fW1nwDtYqZR/26kZX+rZ6/X123xGwAA//8DAFBLAwQUAAYACAAAACEARjxq1tsAAAAHAQAADwAA&#10;AGRycy9kb3ducmV2LnhtbEyPzU7DQAyE70i8w8pI3OimhNISsqkKqPQKLT9XN2uSiKw3ym7a8Pa4&#10;JzhZ4xmNP+fL0bXqQH1oPBuYThJQxKW3DVcG3nbrqwWoEJEttp7JwA8FWBbnZzlm1h/5lQ7bWCkp&#10;4ZChgTrGLtM6lDU5DBPfEYv35XuHUWRfadvjUcpdq6+T5FY7bFgu1NjRY03l93ZwBoby+eGz6lYv&#10;T+uUN9pP79z7hzXm8mJc3YOKNMa/MJzwBR0KYdr7gW1Qrei5BGXM5IGTnc5ksTewSG9AF7n+z1/8&#10;AgAA//8DAFBLAQItABQABgAIAAAAIQC2gziS/gAAAOEBAAATAAAAAAAAAAAAAAAAAAAAAABbQ29u&#10;dGVudF9UeXBlc10ueG1sUEsBAi0AFAAGAAgAAAAhADj9If/WAAAAlAEAAAsAAAAAAAAAAAAAAAAA&#10;LwEAAF9yZWxzLy5yZWxzUEsBAi0AFAAGAAgAAAAhAEKxVnVvAgAAJQUAAA4AAAAAAAAAAAAAAAAA&#10;LgIAAGRycy9lMm9Eb2MueG1sUEsBAi0AFAAGAAgAAAAhAEY8atbbAAAABwEAAA8AAAAAAAAAAAAA&#10;AAAAyQQAAGRycy9kb3ducmV2LnhtbFBLBQYAAAAABAAEAPMAAADRBQAAAAA=&#10;" fillcolor="white [3201]" strokecolor="#70ad47 [3209]" strokeweight="1pt">
+                      <v:textbox>
+                        <w:txbxContent>
+                          <w:p>
+                            <w:pPr>
+                              <w:jc w:val="center"/>
+                              <w:rPr>
+                                <w:sz w:val="18"/>
+                                <w:szCs w:val="18"/>
+                              </w:rPr>
+                            </w:pPr>
+                            <w:r>
+                              <w:rPr>
+                                <w:sz w:val="18"/>
+                                <w:szCs w:val="18"/>
+                              </w:rPr>
+                              <w:t>System Test</w:t>
+                            </w:r>
+                          </w:p>
+                        </w:txbxContent>
+                      </v:textbox>
+                    </v:rect>
+                  </w:pict>
+                </mc:Fallback>
+              </mc:AlternateContent>
+            </w:r>
+          </w:p>
+        </w:tc>
+        <w:tc>
+          <w:tcPr>
+            <w:tcW w:w="2457" w:type="dxa"/>
+            <w:shd w:val="clear" w:color="auto" w:fill="FFD966" w:themeFill="accent4" w:themeFillTint="99"/>
+          </w:tcPr>
+          <w:p/>
+        </w:tc>
+      </w:tr>
+      <w:tr>
+        <w:trPr>
+          <w:trHeight w:val="989"/>
+        </w:trPr>
+        <w:tc>
+          <w:tcPr>
+            <w:tcW w:w="1890" w:type="dxa"/>
+          </w:tcPr>
+          <w:p>
+            <w:pPr>
+              <w:rPr>
+                <w:sz w:val="20"/>
+                <w:szCs w:val="20"/>
+              </w:rPr>
+            </w:pPr>
+            <w:r>
+              <w:rPr>
+                <w:sz w:val="20"/>
+                <w:szCs w:val="20"/>
+              </w:rPr>
+              <w:t>Technical Publications</w:t>
+            </w:r>
+          </w:p>
+        </w:tc>
+        <w:tc>
+          <w:tcPr>
+            <w:tcW w:w="2160" w:type="dxa"/>
+            <w:shd w:val="clear" w:color="auto" w:fill="9CC2E5" w:themeFill="accent1" w:themeFillTint="99"/>
+          </w:tcPr>
+          <w:p/>
+        </w:tc>
+        <w:tc>
+          <w:tcPr>
+            <w:tcW w:w="3074" w:type="dxa"/>
+            <w:shd w:val="clear" w:color="auto" w:fill="FFD966" w:themeFill="accent4" w:themeFillTint="99"/>
+          </w:tcPr>
+          <w:p>
+            <w:pPr>
+              <w:rPr>
+                <w:noProof/>
+              </w:rPr>
+            </w:pPr>
+          </w:p>
+        </w:tc>
+        <w:tc>
+          <w:tcPr>
+            <w:tcW w:w="1966" w:type="dxa"/>
+            <w:shd w:val="clear" w:color="auto" w:fill="9CC2E5" w:themeFill="accent1" w:themeFillTint="99"/>
+          </w:tcPr>
+          <w:p>
+            <w:r>
+              <w:rPr>
+                <w:noProof/>
+              </w:rPr>
+              <mc:AlternateContent>
+                <mc:Choice Requires="wps">
+                  <w:drawing>
+                    <wp:anchor distT="0" distB="0" distL="114300" distR="114300" simplePos="0" relativeHeight="251672576" behindDoc="0" locked="0" layoutInCell="1" allowOverlap="1" wp14:anchorId="738C7E7B" wp14:editId="6FDD3508">
+                      <wp:simplePos x="0" y="0"/>
+                      <wp:positionH relativeFrom="column">
+                        <wp:posOffset>-649467</wp:posOffset>
+                      </wp:positionH>
+                      <wp:positionV relativeFrom="paragraph">
+                        <wp:posOffset>99971</wp:posOffset>
+                      </wp:positionV>
+                      <wp:extent cx="2727297" cy="429370"/>
+                      <wp:effectExtent l="0" t="0" r="16510" b="27940"/>
+                      <wp:wrapNone/>
+                      <wp:docPr id="11" name="Rectangle 11"/>
+                      <wp:cNvGraphicFramePr/>
+                      <a:graphic xmlns:a="http://schemas.openxmlformats.org/drawingml/2006/main">
+                        <a:graphicData uri="http://schemas.microsoft.com/office/word/2010/wordprocessingShape">
+                          <wps:wsp>
+                            <wps:cNvSpPr/>
+                            <wps:spPr>
+                              <a:xfrm>
+                                <a:off x="0" y="0"/>
+                                <a:ext cx="2727297" cy="429370"/>
+                              </a:xfrm>
+                              <a:prstGeom prst="rect">
+                                <a:avLst/>
+                              </a:prstGeom>
+                            </wps:spPr>
+                            <wps:style>
+                              <a:lnRef idx="2">
+                                <a:schemeClr val="accent6"/>
+                              </a:lnRef>
+                              <a:fillRef idx="1">
+                                <a:schemeClr val="lt1"/>
+                              </a:fillRef>
+                              <a:effectRef idx="0">
+                                <a:schemeClr val="accent6"/>
+                              </a:effectRef>
+                              <a:fontRef idx="minor">
+                                <a:schemeClr val="dk1"/>
+                              </a:fontRef>
+                            </wps:style>
+                            <wps:txbx>
+                              <w:txbxContent>
+                                <w:p>
+                                  <w:pPr>
+                                    <w:jc w:val="center"/>
+                                    <w:rPr>
+                                      <w:sz w:val="18"/>
+                                      <w:szCs w:val="18"/>
+                                    </w:rPr>
+                                  </w:pPr>
+                                  <w:r>
+                                    <w:rPr>
+                                      <w:sz w:val="18"/>
+                                      <w:szCs w:val="18"/>
+                                    </w:rPr>
+                                    <w:t>Design &amp; Write User Documentation</w:t>
+                                  </w:r>
+                                </w:p>
+                              </w:txbxContent>
+                            </wps:txbx>
+                            <wps:bodyPr rot="0" spcFirstLastPara="0" vertOverflow="overflow" horzOverflow="overflow" vert="horz" wrap="square" lIns="91440" tIns="45720" rIns="91440" bIns="45720" numCol="1" spcCol="0" rtlCol="0" fromWordArt="0" anchor="ctr" anchorCtr="0" forceAA="0" compatLnSpc="1">
+                              <a:prstTxWarp prst="textNoShape">
+                                <a:avLst/>
+                              </a:prstTxWarp>
+                              <a:noAutofit/>
+                            </wps:bodyPr>
+                          </wps:wsp>
+                        </a:graphicData>
+                      </a:graphic>
+                      <wp14:sizeRelH relativeFrom="margin">
+                        <wp14:pctWidth>0</wp14:pctWidth>
+                      </wp14:sizeRelH>
+                      <wp14:sizeRelV relativeFrom="margin">
+                        <wp14:pctHeight>0</wp14:pctHeight>
+                      </wp14:sizeRelV>
+                    </wp:anchor>
+                  </w:drawing>
+                </mc:Choice>
+                <mc:Fallback>
+                  <w:pict>
+                    <v:rect w14:anchorId="738C7E7B" id="Rectangle 11" o:spid="_x0000_s1036" style="position:absolute;margin-left:-51.15pt;margin-top:7.85pt;width:214.75pt;height:33.8pt;z-index:251672576;visibility:visible;mso-wrap-style:square;mso-width-percent:0;mso-height-percent:0;mso-wrap-distance-left:9pt;mso-wrap-distance-top:0;mso-wrap-distance-right:9pt;mso-wrap-distance-bottom:0;mso-position-horizontal:absolute;mso-position-horizontal-relative:text;mso-position-vertical:absolute;mso-position-vertical-relative:text;mso-width-percent:0;mso-height-percent:0;mso-width-relative:margin;mso-height-relative:margin;v-text-anchor:middle" o:gfxdata="UEsDBBQABgAIAAAAIQC2gziS/gAAAOEBAAATAAAAW0NvbnRlbnRfVHlwZXNdLnhtbJSRQU7DMBBF&#10;90jcwfIWJU67QAgl6YK0S0CoHGBkTxKLZGx5TGhvj5O2G0SRWNoz/78nu9wcxkFMGNg6quQqL6RA&#10;0s5Y6ir5vt9lD1JwBDIwOMJKHpHlpr69KfdHjyxSmriSfYz+USnWPY7AufNIadK6MEJMx9ApD/oD&#10;OlTrorhX2lFEilmcO2RdNtjC5xDF9pCuTyYBB5bi6bQ4syoJ3g9WQ0ymaiLzg5KdCXlKLjvcW893&#10;SUOqXwnz5DrgnHtJTxOsQfEKIT7DmDSUCaxw7Rqn8787ZsmRM9e2VmPeBN4uqYvTtW7jvijg9N/y&#10;JsXecLq0q+WD6m8AAAD//wMAUEsDBBQABgAIAAAAIQA4/SH/1gAAAJQBAAALAAAAX3JlbHMvLnJl&#10;bHOkkMFqwzAMhu+DvYPRfXGawxijTi+j0GvpHsDYimMaW0Yy2fr2M4PBMnrbUb/Q94l/f/hMi1qR&#10;JVI2sOt6UJgd+ZiDgffL8ekFlFSbvV0oo4EbChzGx4f9GRdb25HMsYhqlCwG5lrLq9biZkxWOiqY&#10;22YiTra2kYMu1l1tQD30/bPm3wwYN0x18gb45AdQl1tp5j/sFB2T0FQ7R0nTNEV3j6o9feQzro1i&#10;OWA14Fm+Q8a1a8+Bvu/d/dMb2JY5uiPbhG/ktn4cqGU/er3pcvwCAAD//wMAUEsDBBQABgAIAAAA&#10;IQD0jgJbbgIAACcFAAAOAAAAZHJzL2Uyb0RvYy54bWysVN9P2zAQfp+0/8Hy+0jbdRQqUlSBmCYh&#10;QMDEs+vYbTTb553dJt1fv7OTBsb6NE2V3DvfL9933+XisrWG7RSGGlzJxycjzpSTUNVuXfLvzzef&#10;zjgLUbhKGHCq5HsV+OXi44eLxs/VBDZgKoWMkrgwb3zJNzH6eVEEuVFWhBPwypFRA1oRScV1UaFo&#10;KLs1xWQ0Oi0awMojSBUC3V53Rr7I+bVWMt5rHVRkpuT0tphPzOcqncXiQszXKPymlv0zxD+8wora&#10;UdEh1bWIgm2x/iuVrSVCAB1PJNgCtK6lyj1QN+PRu26eNsKr3AuBE/wAU/h/aeXd7gFZXdHsxpw5&#10;YWlGj4SacGujGN0RQI0Pc/J78g/Ya4HE1G2r0aZ/6oO1GdT9AKpqI5N0OZnR73zGmSTbdHL+eZZR&#10;L16jPYb4VYFlSSg5UvmMpdjdhkgVyfXgQkp6TVc/S3FvVHqCcY9KUyOpYo7OFFJXBtlO0PCFlMrF&#10;09QP5cveKUzXxgyB42OBJmYQKKj3TWEqU2sIHB0L/LPiEJGrgotDsK0d4LEE1Y+hcud/6L7rObUf&#10;21XbTS+Dmq5WUO1ppAgd14OXNzXheitCfBBI5KY1oIWN93RoA03JoZc42wD+Onaf/IlzZOWsoWUp&#10;efi5Fag4M98csfF8PJ2m7crK9MtsQgq+tazeWtzWXgGNhAhHr8ti8o/mIGoE+0J7vUxVySScpNol&#10;lxEPylXslpi+DFItl9mNNsqLeOuevEzJE9CJN8/ti0DfkysSLe/gsFhi/o5jnW+KdLDcRtB1JuAr&#10;rv0IaBszj/ovR1r3t3r2ev2+LX4DAAD//wMAUEsDBBQABgAIAAAAIQDNaag73gAAAAoBAAAPAAAA&#10;ZHJzL2Rvd25yZXYueG1sTI/BTsMwEETvSPyDtUjcWiexoG2IUxVQ4VoKhasbL0lEvI5ipw1/z3KC&#10;42qeZt4W68l14oRDaD1pSOcJCKTK25ZqDW+v29kSRIiGrOk8oYZvDLAuLy8Kk1t/phc87WMtuIRC&#10;bjQ0Mfa5lKFq0Jkw9z0SZ59+cCbyOdTSDubM5a6TWZLcSmda4oXG9PjQYPW1H52GsXq6/6j7ze5x&#10;q+hZ+nTlDu9W6+uraXMHIuIU/2D41Wd1KNnp6EeyQXQaZmmSKWY5uVmAYEJliwzEUcNSKZBlIf+/&#10;UP4AAAD//wMAUEsBAi0AFAAGAAgAAAAhALaDOJL+AAAA4QEAABMAAAAAAAAAAAAAAAAAAAAAAFtD&#10;b250ZW50X1R5cGVzXS54bWxQSwECLQAUAAYACAAAACEAOP0h/9YAAACUAQAACwAAAAAAAAAAAAAA&#10;AAAvAQAAX3JlbHMvLnJlbHNQSwECLQAUAAYACAAAACEA9I4CW24CAAAnBQAADgAAAAAAAAAAAAAA&#10;AAAuAgAAZHJzL2Uyb0RvYy54bWxQSwECLQAUAAYACAAAACEAzWmoO94AAAAKAQAADwAAAAAAAAAA&#10;AAAAAADIBAAAZHJzL2Rvd25yZXYueG1sUEsFBgAAAAAEAAQA8wAAANMFAAAAAA==&#10;" fillcolor="white [3201]" strokecolor="#70ad47 [3209]" strokeweight="1pt">
+                      <v:textbox>
+                        <w:txbxContent>
+                          <w:p>
+                            <w:pPr>
+                              <w:jc w:val="center"/>
+                              <w:rPr>
+                                <w:sz w:val="18"/>
+                                <w:szCs w:val="18"/>
+                              </w:rPr>
+                            </w:pPr>
+                            <w:r>
+                              <w:rPr>
+                                <w:sz w:val="18"/>
+                                <w:szCs w:val="18"/>
+                              </w:rPr>
+                              <w:t>Design &amp; Write User Documentation</w:t>
+                            </w:r>
+                          </w:p>
+                        </w:txbxContent>
+                      </v:textbox>
+                    </v:rect>
+                  </w:pict>
+                </mc:Fallback>
+              </mc:AlternateContent>
+            </w:r>
+          </w:p>
+        </w:tc>
+        <w:tc>
+          <w:tcPr>
+            <w:tcW w:w="1620" w:type="dxa"/>
+            <w:shd w:val="clear" w:color="auto" w:fill="FFD966" w:themeFill="accent4" w:themeFillTint="99"/>
+          </w:tcPr>
+          <w:p/>
+        </w:tc>
+        <w:tc>
+          <w:tcPr>
+            <w:tcW w:w="1710" w:type="dxa"/>
+            <w:shd w:val="clear" w:color="auto" w:fill="9CC2E5" w:themeFill="accent1" w:themeFillTint="99"/>
+          </w:tcPr>
+          <w:p/>
+        </w:tc>
+        <w:tc>
+          <w:tcPr>
+            <w:tcW w:w="2457" w:type="dxa"/>
+            <w:shd w:val="clear" w:color="auto" w:fill="FFD966" w:themeFill="accent4" w:themeFillTint="99"/>
+          </w:tcPr>
+          <w:p>
+            <w:r>
+              <w:rPr>
+                <w:noProof/>
+              </w:rPr>
+              <mc:AlternateContent>
+                <mc:Choice Requires="wps">
+                  <w:drawing>
+                    <wp:anchor distT="0" distB="0" distL="114300" distR="114300" simplePos="0" relativeHeight="251674624" behindDoc="0" locked="0" layoutInCell="1" allowOverlap="1" wp14:anchorId="144879F5" wp14:editId="3B7B5DD5">
+                      <wp:simplePos x="0" y="0"/>
+                      <wp:positionH relativeFrom="column">
+                        <wp:posOffset>-20872</wp:posOffset>
+                      </wp:positionH>
+                      <wp:positionV relativeFrom="paragraph">
+                        <wp:posOffset>-4090366</wp:posOffset>
+                      </wp:positionV>
+                      <wp:extent cx="739471" cy="5231848"/>
+                      <wp:effectExtent l="0" t="0" r="22860" b="26035"/>
+                      <wp:wrapNone/>
+                      <wp:docPr id="13" name="Rectangle 13"/>
+                      <wp:cNvGraphicFramePr/>
+                      <a:graphic xmlns:a="http://schemas.openxmlformats.org/drawingml/2006/main">
+                        <a:graphicData uri="http://schemas.microsoft.com/office/word/2010/wordprocessingShape">
+                          <wps:wsp>
+                            <wps:cNvSpPr/>
+                            <wps:spPr>
+                              <a:xfrm>
+                                <a:off x="0" y="0"/>
+                                <a:ext cx="739471" cy="5231848"/>
+                              </a:xfrm>
+                              <a:prstGeom prst="rect">
+                                <a:avLst/>
+                              </a:prstGeom>
+                            </wps:spPr>
+                            <wps:style>
+                              <a:lnRef idx="2">
+                                <a:schemeClr val="accent6"/>
+                              </a:lnRef>
+                              <a:fillRef idx="1">
+                                <a:schemeClr val="lt1"/>
+                              </a:fillRef>
+                              <a:effectRef idx="0">
+                                <a:schemeClr val="accent6"/>
+                              </a:effectRef>
+                              <a:fontRef idx="minor">
+                                <a:schemeClr val="dk1"/>
+                              </a:fontRef>
+                            </wps:style>
+                            <wps:txbx>
+                              <w:txbxContent>
+                                <w:p>
+                                  <w:pPr>
+                                    <w:jc w:val="center"/>
+                                    <w:rPr>
+                                      <w:sz w:val="18"/>
+                                      <w:szCs w:val="18"/>
+                                    </w:rPr>
+                                  </w:pPr>
+                                  <w:r>
+                                    <w:rPr>
+                                      <w:color w:val="000000"/>
+                                      <w:sz w:val="18"/>
+                                      <w:szCs w:val="18"/>
+                                    </w:rPr>
+                                    <w:t>Define</w:t>
+                                  </w:r>
+                                  <w:r>
+                                    <w:rPr>
+                                      <w:color w:val="000000"/>
+                                      <w:sz w:val="18"/>
+                                      <w:szCs w:val="18"/>
+                                    </w:rPr>
+                                    <w:br/>
+                                    <w:t>Release</w:t>
+                                  </w:r>
+                                  <w:r>
+                                    <w:rPr>
+                                      <w:color w:val="000000"/>
+                                      <w:sz w:val="18"/>
+                                      <w:szCs w:val="18"/>
+                                    </w:rPr>
+                                    <w:br/>
+                                    <w:t>Description</w:t>
+                                  </w:r>
+                                </w:p>
+                              </w:txbxContent>
+                            </wps:txbx>
+                            <wps:bodyPr rot="0" spcFirstLastPara="0" vertOverflow="overflow" horzOverflow="overflow" vert="horz" wrap="square" lIns="91440" tIns="45720" rIns="91440" bIns="45720" numCol="1" spcCol="0" rtlCol="0" fromWordArt="0" anchor="ctr" anchorCtr="0" forceAA="0" compatLnSpc="1">
+                              <a:prstTxWarp prst="textNoShape">
+                                <a:avLst/>
+                              </a:prstTxWarp>
+                              <a:noAutofit/>
+                            </wps:bodyPr>
+                          </wps:wsp>
+                        </a:graphicData>
+                      </a:graphic>
+                      <wp14:sizeRelH relativeFrom="margin">
+                        <wp14:pctWidth>0</wp14:pctWidth>
+                      </wp14:sizeRelH>
+                      <wp14:sizeRelV relativeFrom="margin">
+                        <wp14:pctHeight>0</wp14:pctHeight>
+                      </wp14:sizeRelV>
+                    </wp:anchor>
+                  </w:drawing>
+                </mc:Choice>
+                <mc:Fallback>
+                  <w:pict>
+                    <v:rect w14:anchorId="144879F5" id="Rectangle 13" o:spid="_x0000_s1037" style="position:absolute;margin-left:-1.65pt;margin-top:-322.1pt;width:58.25pt;height:411.95pt;z-index:251674624;visibility:visible;mso-wrap-style:square;mso-width-percent:0;mso-height-percent:0;mso-wrap-distance-left:9pt;mso-wrap-distance-top:0;mso-wrap-distance-right:9pt;mso-wrap-distance-bottom:0;mso-position-horizontal:absolute;mso-position-horizontal-relative:text;mso-position-vertical:absolute;mso-position-vertical-relative:text;mso-width-percent:0;mso-height-percent:0;mso-width-relative:margin;mso-height-relative:margin;v-text-anchor:middle" o:gfxdata="UEsDBBQABgAIAAAAIQC2gziS/gAAAOEBAAATAAAAW0NvbnRlbnRfVHlwZXNdLnhtbJSRQU7DMBBF&#10;90jcwfIWJU67QAgl6YK0S0CoHGBkTxKLZGx5TGhvj5O2G0SRWNoz/78nu9wcxkFMGNg6quQqL6RA&#10;0s5Y6ir5vt9lD1JwBDIwOMJKHpHlpr69KfdHjyxSmriSfYz+USnWPY7AufNIadK6MEJMx9ApD/oD&#10;OlTrorhX2lFEilmcO2RdNtjC5xDF9pCuTyYBB5bi6bQ4syoJ3g9WQ0ymaiLzg5KdCXlKLjvcW893&#10;SUOqXwnz5DrgnHtJTxOsQfEKIT7DmDSUCaxw7Rqn8787ZsmRM9e2VmPeBN4uqYvTtW7jvijg9N/y&#10;JsXecLq0q+WD6m8AAAD//wMAUEsDBBQABgAIAAAAIQA4/SH/1gAAAJQBAAALAAAAX3JlbHMvLnJl&#10;bHOkkMFqwzAMhu+DvYPRfXGawxijTi+j0GvpHsDYimMaW0Yy2fr2M4PBMnrbUb/Q94l/f/hMi1qR&#10;JVI2sOt6UJgd+ZiDgffL8ekFlFSbvV0oo4EbChzGx4f9GRdb25HMsYhqlCwG5lrLq9biZkxWOiqY&#10;22YiTra2kYMu1l1tQD30/bPm3wwYN0x18gb45AdQl1tp5j/sFB2T0FQ7R0nTNEV3j6o9feQzro1i&#10;OWA14Fm+Q8a1a8+Bvu/d/dMb2JY5uiPbhG/ktn4cqGU/er3pcvwCAAD//wMAUEsDBBQABgAIAAAA&#10;IQCJs+PabAIAACcFAAAOAAAAZHJzL2Uyb0RvYy54bWysVEtv2zAMvg/YfxB0Xx0n6SuIUwQtOgwo&#10;2qLt0LMiS4kxWdQoJXb260fJjtt1OQ27yKLIj8+Pnl+1tWE7hb4CW/D8ZMSZshLKyq4L/v3l9ssF&#10;Zz4IWwoDVhV8rzy/Wnz+NG/cTI1hA6ZUyMiJ9bPGFXwTgptlmZcbVQt/Ak5ZUmrAWgQScZ2VKBry&#10;XptsPBqdZQ1g6RCk8p5ebzolXyT/WisZHrT2KjBTcMotpBPTuYpntpiL2RqF21SyT0P8Qxa1qCwF&#10;HVzdiCDYFqu/XNWVRPCgw4mEOgOtK6lSDVRNPvpQzfNGOJVqoeZ4N7TJ/z+38n73iKwqaXYTzqyo&#10;aUZP1DVh10YxeqMGNc7PyO7ZPWIvebrGaluNdfxSHaxNTd0PTVVtYJIezyeX0/OcM0mq0/Ekv5he&#10;RKfZG9qhD18V1CxeCo4UPvVS7O586EwPJoSL2XTx0y3sjYopGPukNBVCEccJnSikrg2ynaDhCymV&#10;DWd96GQdYboyZgDmx4Am5D2ot40wlag1AEfHgH9GHBApKtgwgOvKAh5zUP4YInf2h+q7mmP5oV21&#10;3fSSaXxaQbmnkSJ0XPdO3lbU1zvhw6NAIjetAS1seKBDG2gKDv2Nsw3gr2Pv0Z44R1rOGlqWgvuf&#10;W4GKM/PNEhsv8+k0blcSpqfnYxLwvWb1XmO39TXQSIgUlF26RvtgDleNUL/SXi9jVFIJKyl2wWXA&#10;g3AduiWmP4NUy2Uyo41yItzZZyej89joyJuX9lWg68kViJb3cFgsMfvAsc42Ii0stwF0lQj41td+&#10;BLSNicL9nyOu+3s5Wb393xa/AQAA//8DAFBLAwQUAAYACAAAACEAplU6Xt8AAAALAQAADwAAAGRy&#10;cy9kb3ducmV2LnhtbEyPQU/CQBCF7yb8h82YeINtKQGp3RLUoFcBwevSHduG7mzT3UL99w4nPc2b&#10;zMub72WrwTbigp2vHSmIJxEIpMKZmkoFn/vN+BGED5qMbhyhgh/0sMpHd5lOjbvSFi+7UAoOIZ9q&#10;BVUIbSqlLyq02k9ci8S3b9dZHXjtSmk6feVw28hpFM2l1TXxh0q3+FJhcd71VkFfvD1/le3643WT&#10;0Lt08dIejkaph/th/QQi4BD+zHDDZ3TImenkejJeNArGScJOnvPZbAri5ogTFicWi+UCZJ7J/x3y&#10;XwAAAP//AwBQSwECLQAUAAYACAAAACEAtoM4kv4AAADhAQAAEwAAAAAAAAAAAAAAAAAAAAAAW0Nv&#10;bnRlbnRfVHlwZXNdLnhtbFBLAQItABQABgAIAAAAIQA4/SH/1gAAAJQBAAALAAAAAAAAAAAAAAAA&#10;AC8BAABfcmVscy8ucmVsc1BLAQItABQABgAIAAAAIQCJs+PabAIAACcFAAAOAAAAAAAAAAAAAAAA&#10;AC4CAABkcnMvZTJvRG9jLnhtbFBLAQItABQABgAIAAAAIQCmVTpe3wAAAAsBAAAPAAAAAAAAAAAA&#10;AAAAAMYEAABkcnMvZG93bnJldi54bWxQSwUGAAAAAAQABADzAAAA0gUAAAAA&#10;" fillcolor="white [3201]" strokecolor="#70ad47 [3209]" strokeweight="1pt">
+                      <v:textbox>
+                        <w:txbxContent>
+                          <w:p>
+                            <w:pPr>
+                              <w:jc w:val="center"/>
+                              <w:rPr>
+                                <w:sz w:val="18"/>
+                                <w:szCs w:val="18"/>
+                              </w:rPr>
+                            </w:pPr>
+                            <w:r>
+                              <w:rPr>
+                                <w:color w:val="000000"/>
+                                <w:sz w:val="18"/>
+                                <w:szCs w:val="18"/>
+                              </w:rPr>
+                              <w:t>Define</w:t>
+                            </w:r>
+                            <w:r>
+                              <w:rPr>
+                                <w:color w:val="000000"/>
+                                <w:sz w:val="18"/>
+                                <w:szCs w:val="18"/>
+                              </w:rPr>
+                              <w:br/>
+                              <w:t>Release</w:t>
+                            </w:r>
+                            <w:r>
+                              <w:rPr>
+                                <w:color w:val="000000"/>
+                                <w:sz w:val="18"/>
+                                <w:szCs w:val="18"/>
+                              </w:rPr>
+                              <w:br/>
+                              <w:t>Description</w:t>
+                            </w:r>
+                          </w:p>
+                        </w:txbxContent>
+                      </v:textbox>
+                    </v:rect>
+                  </w:pict>
+                </mc:Fallback>
+              </mc:AlternateContent>
+            </w:r>
+          </w:p>
+        </w:tc>
+      </w:tr>
+      <w:tr>
+        <w:trPr>
+          <w:trHeight w:val="890"/>
+        </w:trPr>
+        <w:tc>
+          <w:tcPr>
+            <w:tcW w:w="1890" w:type="dxa"/>
+          </w:tcPr>
+          <w:p>
+            <w:pPr>
+              <w:rPr>
+                <w:sz w:val="20"/>
+                <w:szCs w:val="20"/>
+              </w:rPr>
+            </w:pPr>
+            <w:r>
+              <w:rPr>
+                <w:sz w:val="20"/>
+                <w:szCs w:val="20"/>
+              </w:rPr>
+              <w:t>Customer</w:t>
+            </w:r>
+          </w:p>
+        </w:tc>
+        <w:tc>
+          <w:tcPr>
+            <w:tcW w:w="2160" w:type="dxa"/>
+            <w:shd w:val="clear" w:color="auto" w:fill="9CC2E5" w:themeFill="accent1" w:themeFillTint="99"/>
+          </w:tcPr>
+          <w:p/>
+        </w:tc>
+        <w:tc>
+          <w:tcPr>
+            <w:tcW w:w="3074" w:type="dxa"/>
+            <w:shd w:val="clear" w:color="auto" w:fill="FFD966" w:themeFill="accent4" w:themeFillTint="99"/>
+          </w:tcPr>
+          <w:p/>
+        </w:tc>
+        <w:tc>
+          <w:tcPr>
+            <w:tcW w:w="1966" w:type="dxa"/>
+            <w:shd w:val="clear" w:color="auto" w:fill="9CC2E5" w:themeFill="accent1" w:themeFillTint="99"/>
+          </w:tcPr>
+          <w:p/>
+        </w:tc>
+        <w:tc>
+          <w:tcPr>
+            <w:tcW w:w="1620" w:type="dxa"/>
+            <w:shd w:val="clear" w:color="auto" w:fill="FFD966" w:themeFill="accent4" w:themeFillTint="99"/>
+          </w:tcPr>
+          <w:p/>
+        </w:tc>
+        <w:tc>
+          <w:tcPr>
+            <w:tcW w:w="1710" w:type="dxa"/>
+            <w:shd w:val="clear" w:color="auto" w:fill="9CC2E5" w:themeFill="accent1" w:themeFillTint="99"/>
+          </w:tcPr>
+          <w:p/>
+        </w:tc>
+        <w:tc>
+          <w:tcPr>
+            <w:tcW w:w="2457" w:type="dxa"/>
+            <w:shd w:val="clear" w:color="auto" w:fill="FFD966" w:themeFill="accent4" w:themeFillTint="99"/>
+          </w:tcPr>
+          <w:p>
+            <w:r>
+              <w:rPr>
+                <w:noProof/>
+              </w:rPr>
+              <mc:AlternateContent>
+                <mc:Choice Requires="wps">
+                  <w:drawing>
+                    <wp:anchor distT="0" distB="0" distL="114300" distR="114300" simplePos="0" relativeHeight="251673600" behindDoc="0" locked="0" layoutInCell="1" allowOverlap="1" wp14:anchorId="06CB8634" wp14:editId="48E839DA">
+                      <wp:simplePos x="0" y="0"/>
+                      <wp:positionH relativeFrom="column">
+                        <wp:posOffset>774258</wp:posOffset>
+                      </wp:positionH>
+                      <wp:positionV relativeFrom="paragraph">
+                        <wp:posOffset>77857</wp:posOffset>
+                      </wp:positionV>
+                      <wp:extent cx="659296" cy="429370"/>
+                      <wp:effectExtent l="0" t="0" r="26670" b="27940"/>
+                      <wp:wrapNone/>
+                      <wp:docPr id="12" name="Rectangle 12"/>
+                      <wp:cNvGraphicFramePr/>
+                      <a:graphic xmlns:a="http://schemas.openxmlformats.org/drawingml/2006/main">
+                        <a:graphicData uri="http://schemas.microsoft.com/office/word/2010/wordprocessingShape">
+                          <wps:wsp>
+                            <wps:cNvSpPr/>
+                            <wps:spPr>
+                              <a:xfrm>
+                                <a:off x="0" y="0"/>
+                                <a:ext cx="659296" cy="429370"/>
+                              </a:xfrm>
+                              <a:prstGeom prst="rect">
+                                <a:avLst/>
+                              </a:prstGeom>
+                            </wps:spPr>
+                            <wps:style>
+                              <a:lnRef idx="2">
+                                <a:schemeClr val="accent6"/>
+                              </a:lnRef>
+                              <a:fillRef idx="1">
+                                <a:schemeClr val="lt1"/>
+                              </a:fillRef>
+                              <a:effectRef idx="0">
+                                <a:schemeClr val="accent6"/>
+                              </a:effectRef>
+                              <a:fontRef idx="minor">
+                                <a:schemeClr val="dk1"/>
+                              </a:fontRef>
+                            </wps:style>
+                            <wps:txbx>
+                              <w:txbxContent>
+                                <w:p>
+                                  <w:pPr>
+                                    <w:jc w:val="center"/>
+                                    <w:rPr>
+                                      <w:sz w:val="18"/>
+                                      <w:szCs w:val="18"/>
+                                    </w:rPr>
+                                  </w:pPr>
+                                  <w:r>
+                                    <w:rPr>
+                                      <w:sz w:val="18"/>
+                                      <w:szCs w:val="18"/>
+                                    </w:rPr>
+                                    <w:t>Beta Test</w:t>
+                                  </w:r>
+                                </w:p>
+                              </w:txbxContent>
+                            </wps:txbx>
+                            <wps:bodyPr rot="0" spcFirstLastPara="0" vertOverflow="overflow" horzOverflow="overflow" vert="horz" wrap="square" lIns="91440" tIns="45720" rIns="91440" bIns="45720" numCol="1" spcCol="0" rtlCol="0" fromWordArt="0" anchor="ctr" anchorCtr="0" forceAA="0" compatLnSpc="1">
+                              <a:prstTxWarp prst="textNoShape">
+                                <a:avLst/>
+                              </a:prstTxWarp>
+                              <a:noAutofit/>
+                            </wps:bodyPr>
+                          </wps:wsp>
+                        </a:graphicData>
+                      </a:graphic>
+                      <wp14:sizeRelH relativeFrom="margin">
+                        <wp14:pctWidth>0</wp14:pctWidth>
+                      </wp14:sizeRelH>
+                      <wp14:sizeRelV relativeFrom="margin">
+                        <wp14:pctHeight>0</wp14:pctHeight>
+                      </wp14:sizeRelV>
+                    </wp:anchor>
+                  </w:drawing>
+                </mc:Choice>
+                <mc:Fallback>
+                  <w:pict>
+                    <v:rect w14:anchorId="06CB8634" id="Rectangle 12" o:spid="_x0000_s1038" style="position:absolute;margin-left:60.95pt;margin-top:6.15pt;width:51.9pt;height:33.8pt;z-index:251673600;visibility:visible;mso-wrap-style:square;mso-width-percent:0;mso-height-percent:0;mso-wrap-distance-left:9pt;mso-wrap-distance-top:0;mso-wrap-distance-right:9pt;mso-wrap-distance-bottom:0;mso-position-horizontal:absolute;mso-position-horizontal-relative:text;mso-position-vertical:absolute;mso-position-vertical-relative:text;mso-width-percent:0;mso-height-percent:0;mso-width-relative:margin;mso-height-relative:margin;v-text-anchor:middle" o:gfxdata="UEsDBBQABgAIAAAAIQC2gziS/gAAAOEBAAATAAAAW0NvbnRlbnRfVHlwZXNdLnhtbJSRQU7DMBBF&#10;90jcwfIWJU67QAgl6YK0S0CoHGBkTxKLZGx5TGhvj5O2G0SRWNoz/78nu9wcxkFMGNg6quQqL6RA&#10;0s5Y6ir5vt9lD1JwBDIwOMJKHpHlpr69KfdHjyxSmriSfYz+USnWPY7AufNIadK6MEJMx9ApD/oD&#10;OlTrorhX2lFEilmcO2RdNtjC5xDF9pCuTyYBB5bi6bQ4syoJ3g9WQ0ymaiLzg5KdCXlKLjvcW893&#10;SUOqXwnz5DrgnHtJTxOsQfEKIT7DmDSUCaxw7Rqn8787ZsmRM9e2VmPeBN4uqYvTtW7jvijg9N/y&#10;JsXecLq0q+WD6m8AAAD//wMAUEsDBBQABgAIAAAAIQA4/SH/1gAAAJQBAAALAAAAX3JlbHMvLnJl&#10;bHOkkMFqwzAMhu+DvYPRfXGawxijTi+j0GvpHsDYimMaW0Yy2fr2M4PBMnrbUb/Q94l/f/hMi1qR&#10;JVI2sOt6UJgd+ZiDgffL8ekFlFSbvV0oo4EbChzGx4f9GRdb25HMsYhqlCwG5lrLq9biZkxWOiqY&#10;22YiTra2kYMu1l1tQD30/bPm3wwYN0x18gb45AdQl1tp5j/sFB2T0FQ7R0nTNEV3j6o9feQzro1i&#10;OWA14Fm+Q8a1a8+Bvu/d/dMb2JY5uiPbhG/ktn4cqGU/er3pcvwCAAD//wMAUEsDBBQABgAIAAAA&#10;IQA2Nl65bwIAACYFAAAOAAAAZHJzL2Uyb0RvYy54bWysVE1v2zAMvQ/YfxB0X514aboEdYqgRYcB&#10;RRu0HXpWZCkxJosapcTOfv0o2XG7LqdhF5sUv8THR11etbVhe4W+Alvw8dmIM2UllJXdFPz78+2n&#10;L5z5IGwpDFhV8IPy/Grx8cNl4+Yqhy2YUiGjJNbPG1fwbQhunmVeblUt/Bk4ZcmoAWsRSMVNVqJo&#10;KHttsnw0mmYNYOkQpPKeTm86I1+k/ForGR609iowU3C6W0hfTN91/GaLSzHfoHDbSvbXEP9wi1pU&#10;looOqW5EEGyH1V+p6koieNDhTEKdgdaVVKkH6mY8etfN01Y4lXohcLwbYPL/L62836+QVSXNLufM&#10;ippm9EioCbsxitEZAdQ4Pye/J7fCXvMkxm5bjXX8Ux+sTaAeBlBVG5ikw+n5LJ9NOZNkmuSzzxcJ&#10;9Ow12KEPXxXULAoFR6qeoBT7Ox+oILkeXUiJl+nKJykcjIo3MPZRaeqDCuYpOjFIXRtke0GzF1Iq&#10;G6axHcqXvGOYrowZAsenAk0Y90G9bwxTiVlD4OhU4J8Vh4hUFWwYguvKAp5KUP4YKnf+x+67nmP7&#10;oV23x+H1o1lDeaCJInRU907eVoTrnfBhJZC4TVtA+xoe6KMNNAWHXuJsC/jr1Hn0J8qRlbOGdqXg&#10;/udOoOLMfLNExtl4MonLlZTJ+UVOCr61rN9a7K6+BhrJmF4GJ5MY/YM5ihqhfqG1XsaqZBJWUu2C&#10;y4BH5Tp0O0wPg1TLZXKjhXIi3NknJ2PyCHTkzXP7ItD15ArEyns47pWYv+NY5xsjLSx3AXSVCBih&#10;7nDtR0DLmHjUPxxx29/qyev1eVv8BgAA//8DAFBLAwQUAAYACAAAACEANLXcSt0AAAAJAQAADwAA&#10;AGRycy9kb3ducmV2LnhtbEyPwU7CQBCG7ya+w2ZMvMm2JYqt3RLQoFdA0OvSHduG7mzT3UJ9e4eT&#10;3ObPfPnnm3w+2lacsPeNIwXxJAKBVDrTUKVg97l6eAbhgyajW0eo4Bc9zIvbm1xnxp1pg6dtqASX&#10;kM+0gjqELpPSlzVa7SeuQ+Ldj+utDhz7Sppen7nctjKJoidpdUN8odYdvtZYHreDVTCU78vvqlus&#10;31ZT+pAuTu3+yyh1fzcuXkAEHMM/DBd9VoeCnQ5uIONFyzmJU0YvwxQEA0nyOANxUDBLU5BFLq8/&#10;KP4AAAD//wMAUEsBAi0AFAAGAAgAAAAhALaDOJL+AAAA4QEAABMAAAAAAAAAAAAAAAAAAAAAAFtD&#10;b250ZW50X1R5cGVzXS54bWxQSwECLQAUAAYACAAAACEAOP0h/9YAAACUAQAACwAAAAAAAAAAAAAA&#10;AAAvAQAAX3JlbHMvLnJlbHNQSwECLQAUAAYACAAAACEANjZeuW8CAAAmBQAADgAAAAAAAAAAAAAA&#10;AAAuAgAAZHJzL2Uyb0RvYy54bWxQSwECLQAUAAYACAAAACEANLXcSt0AAAAJAQAADwAAAAAAAAAA&#10;AAAAAADJBAAAZHJzL2Rvd25yZXYueG1sUEsFBgAAAAAEAAQA8wAAANMFAAAAAA==&#10;" fillcolor="white [3201]" strokecolor="#70ad47 [3209]" strokeweight="1pt">
+                      <v:textbox>
+                        <w:txbxContent>
+                          <w:p>
+                            <w:pPr>
+                              <w:jc w:val="center"/>
+                              <w:rPr>
+                                <w:sz w:val="18"/>
+                                <w:szCs w:val="18"/>
+                              </w:rPr>
+                            </w:pPr>
+                            <w:r>
+                              <w:rPr>
+                                <w:sz w:val="18"/>
+                                <w:szCs w:val="18"/>
+                              </w:rPr>
+                              <w:t>Beta Test</w:t>
+                            </w:r>
+                          </w:p>
+                        </w:txbxContent>
+                      </v:textbox>
+                    </v:rect>
+                  </w:pict>
+                </mc:Fallback>
+              </mc:AlternateContent>
+            </w:r>
+          </w:p>
+        </w:tc>
+      </w:tr>
+    </w:tbl>
+    <w:p>
+      <w:r>
+        <w:br w:type="page"/>
+      </w:r>
+    </w:p>
     <w:p>
       <w:pPr>
         <w:pStyle w:val="Heading1"/>
@@ -1587,8 +5079,24 @@
           <w:ilvl w:val="0"/>
           <w:numId w:val="2"/>
         </w:numPr>
+        <w:sectPr>
+          <w:pgSz w:w="15840" w:h="12240" w:orient="landscape"/>
+          <w:pgMar w:top="1260" w:right="1440" w:bottom="1170" w:left="1440" w:header="720" w:footer="720" w:gutter="0"/>
+          <w:cols w:space="720"/>
+          <w:docGrid w:linePitch="360"/>
+        </w:sectPr>
+      </w:pPr>
+    </w:p>
+    <w:p>
+      <w:pPr>
+        <w:pStyle w:val="Heading1"/>
+        <w:numPr>
+          <w:ilvl w:val="0"/>
+          <w:numId w:val="2"/>
+        </w:numPr>
       </w:pPr>
       <w:r>
+        <w:lastRenderedPageBreak/>
         <w:t>Công việc (Tasks):</w:t>
       </w:r>
     </w:p>
@@ -1607,10 +5115,7 @@
       </w:r>
     </w:p>
     <w:p/>
-    <w:p>
-      <w:bookmarkStart w:id="0" w:name="_GoBack"/>
-      <w:bookmarkEnd w:id="0"/>
-    </w:p>
+    <w:p/>
     <w:p>
       <w:pPr>
         <w:pStyle w:val="Heading1"/>
@@ -1620,7 +5125,6 @@
         </w:numPr>
       </w:pPr>
       <w:r>
-        <w:lastRenderedPageBreak/>
         <w:t>Đầu ra tiêu chuẩn</w:t>
       </w:r>
       <w:r>
@@ -3291,7 +6795,7 @@
 </file>
 
 <file path=customXml/itemProps1.xml><?xml version="1.0" encoding="utf-8"?>
-<ds:datastoreItem xmlns:ds="http://schemas.openxmlformats.org/officeDocument/2006/customXml" ds:itemID="{7BD22BBC-5B9E-4C34-9573-B686D7369AB7}">
+<ds:datastoreItem xmlns:ds="http://schemas.openxmlformats.org/officeDocument/2006/customXml" ds:itemID="{27E4A9C9-F1E1-4EDD-8093-513C3176BB59}">
   <ds:schemaRefs>
     <ds:schemaRef ds:uri="http://schemas.openxmlformats.org/officeDocument/2006/bibliography"/>
   </ds:schemaRefs>

</xml_diff>